<commit_message>
Work in Jopyter Notebook
</commit_message>
<xml_diff>
--- a/Report.docx
+++ b/Report.docx
@@ -4,49 +4,153 @@
   <w:body>
     <w:p>
       <w:pPr>
-        <w:shd w:val="clear" w:color="auto" w:fill="FFFFFF"/>
-        <w:spacing w:before="225" w:after="225" w:line="240" w:lineRule="auto"/>
-        <w:rPr>
-          <w:rFonts w:ascii="Arial" w:eastAsia="Times New Roman" w:hAnsi="Arial" w:cs="Arial"/>
-          <w:color w:val="000000"/>
-          <w:sz w:val="27"/>
-          <w:szCs w:val="27"/>
-          <w:lang w:val="ru-RU"/>
-        </w:rPr>
-      </w:pPr>
-      <w:r>
-        <w:rPr>
-          <w:rFonts w:ascii="Arial" w:eastAsia="Times New Roman" w:hAnsi="Arial" w:cs="Arial"/>
-          <w:color w:val="000000"/>
-          <w:sz w:val="27"/>
-          <w:szCs w:val="27"/>
-          <w:lang w:val="ru-RU"/>
-        </w:rPr>
-        <w:t>Изучить данные и составить аналитический отчёт.</w:t>
-      </w:r>
-    </w:p>
-    <w:p>
-      <w:pPr>
-        <w:shd w:val="clear" w:color="auto" w:fill="FFFFFF"/>
-        <w:spacing w:before="225" w:after="225" w:line="240" w:lineRule="auto"/>
-        <w:rPr>
-          <w:rFonts w:ascii="Arial" w:eastAsia="Times New Roman" w:hAnsi="Arial" w:cs="Arial"/>
-          <w:color w:val="000000"/>
-          <w:sz w:val="27"/>
-          <w:szCs w:val="27"/>
-        </w:rPr>
-      </w:pPr>
-      <w:proofErr w:type="spellStart"/>
-      <w:r>
-        <w:rPr>
-          <w:rFonts w:ascii="Arial" w:eastAsia="Times New Roman" w:hAnsi="Arial" w:cs="Arial"/>
-          <w:color w:val="000000"/>
-          <w:sz w:val="27"/>
-          <w:szCs w:val="27"/>
-        </w:rPr>
-        <w:t>Отчёт</w:t>
-      </w:r>
-      <w:proofErr w:type="spellEnd"/>
+        <w:jc w:val="center"/>
+        <w:rPr>
+          <w:rFonts w:ascii="Arial" w:eastAsia="Times New Roman" w:hAnsi="Arial" w:cs="Arial"/>
+          <w:color w:val="000000"/>
+          <w:sz w:val="27"/>
+          <w:szCs w:val="27"/>
+        </w:rPr>
+      </w:pPr>
+    </w:p>
+    <w:p>
+      <w:pPr>
+        <w:jc w:val="center"/>
+        <w:rPr>
+          <w:rFonts w:ascii="Arial" w:eastAsia="Times New Roman" w:hAnsi="Arial" w:cs="Arial"/>
+          <w:color w:val="000000"/>
+          <w:sz w:val="27"/>
+          <w:szCs w:val="27"/>
+        </w:rPr>
+      </w:pPr>
+    </w:p>
+    <w:p>
+      <w:pPr>
+        <w:jc w:val="center"/>
+        <w:rPr>
+          <w:rFonts w:ascii="Arial" w:eastAsia="Times New Roman" w:hAnsi="Arial" w:cs="Arial"/>
+          <w:color w:val="000000"/>
+          <w:sz w:val="27"/>
+          <w:szCs w:val="27"/>
+        </w:rPr>
+      </w:pPr>
+    </w:p>
+    <w:p>
+      <w:pPr>
+        <w:jc w:val="center"/>
+        <w:rPr>
+          <w:rFonts w:ascii="Arial" w:eastAsia="Times New Roman" w:hAnsi="Arial" w:cs="Arial"/>
+          <w:color w:val="000000"/>
+          <w:sz w:val="27"/>
+          <w:szCs w:val="27"/>
+        </w:rPr>
+      </w:pPr>
+    </w:p>
+    <w:p>
+      <w:pPr>
+        <w:jc w:val="center"/>
+        <w:rPr>
+          <w:rFonts w:ascii="Arial" w:eastAsia="Times New Roman" w:hAnsi="Arial" w:cs="Arial"/>
+          <w:color w:val="000000"/>
+          <w:sz w:val="27"/>
+          <w:szCs w:val="27"/>
+        </w:rPr>
+      </w:pPr>
+    </w:p>
+    <w:p>
+      <w:pPr>
+        <w:jc w:val="center"/>
+        <w:rPr>
+          <w:rFonts w:ascii="Arial" w:eastAsia="Times New Roman" w:hAnsi="Arial" w:cs="Arial"/>
+          <w:color w:val="000000"/>
+          <w:sz w:val="27"/>
+          <w:szCs w:val="27"/>
+        </w:rPr>
+      </w:pPr>
+    </w:p>
+    <w:p>
+      <w:pPr>
+        <w:jc w:val="center"/>
+        <w:rPr>
+          <w:rFonts w:ascii="Arial" w:eastAsia="Times New Roman" w:hAnsi="Arial" w:cs="Arial"/>
+          <w:color w:val="000000"/>
+          <w:sz w:val="27"/>
+          <w:szCs w:val="27"/>
+        </w:rPr>
+      </w:pPr>
+    </w:p>
+    <w:p>
+      <w:pPr>
+        <w:jc w:val="center"/>
+        <w:rPr>
+          <w:rFonts w:ascii="Arial" w:eastAsia="Times New Roman" w:hAnsi="Arial" w:cs="Arial"/>
+          <w:color w:val="000000"/>
+          <w:sz w:val="27"/>
+          <w:szCs w:val="27"/>
+        </w:rPr>
+      </w:pPr>
+    </w:p>
+    <w:p>
+      <w:pPr>
+        <w:jc w:val="center"/>
+        <w:rPr>
+          <w:rFonts w:ascii="Arial" w:eastAsia="Times New Roman" w:hAnsi="Arial" w:cs="Arial"/>
+          <w:color w:val="000000"/>
+          <w:sz w:val="27"/>
+          <w:szCs w:val="27"/>
+        </w:rPr>
+      </w:pPr>
+    </w:p>
+    <w:p>
+      <w:pPr>
+        <w:jc w:val="center"/>
+        <w:rPr>
+          <w:rFonts w:ascii="Arial" w:eastAsia="Times New Roman" w:hAnsi="Arial" w:cs="Arial"/>
+          <w:color w:val="000000"/>
+          <w:sz w:val="27"/>
+          <w:szCs w:val="27"/>
+        </w:rPr>
+      </w:pPr>
+    </w:p>
+    <w:p>
+      <w:pPr>
+        <w:jc w:val="center"/>
+        <w:rPr>
+          <w:rFonts w:ascii="Arial" w:eastAsia="Times New Roman" w:hAnsi="Arial" w:cs="Arial"/>
+          <w:color w:val="000000"/>
+          <w:sz w:val="27"/>
+          <w:szCs w:val="27"/>
+        </w:rPr>
+      </w:pPr>
+      <w:r>
+        <w:rPr>
+          <w:rFonts w:ascii="Arial" w:eastAsia="Times New Roman" w:hAnsi="Arial" w:cs="Arial"/>
+          <w:color w:val="000000"/>
+          <w:sz w:val="27"/>
+          <w:szCs w:val="27"/>
+        </w:rPr>
+        <w:t>DATA ANALYSIS REPORT</w:t>
+      </w:r>
+    </w:p>
+    <w:p>
+      <w:pPr>
+        <w:jc w:val="center"/>
+        <w:rPr>
+          <w:rFonts w:ascii="Arial" w:eastAsia="Times New Roman" w:hAnsi="Arial" w:cs="Arial"/>
+          <w:color w:val="000000"/>
+          <w:sz w:val="27"/>
+          <w:szCs w:val="27"/>
+        </w:rPr>
+      </w:pPr>
+      <w:r>
+        <w:rPr>
+          <w:rFonts w:ascii="Arial" w:eastAsia="Times New Roman" w:hAnsi="Arial" w:cs="Arial"/>
+          <w:color w:val="000000"/>
+          <w:sz w:val="27"/>
+          <w:szCs w:val="27"/>
+        </w:rPr>
+        <w:t>TRANSACTIONS</w:t>
+      </w:r>
       <w:r>
         <w:rPr>
           <w:rFonts w:ascii="Arial" w:eastAsia="Times New Roman" w:hAnsi="Arial" w:cs="Arial"/>
@@ -56,237 +160,60 @@
         </w:rPr>
         <w:t xml:space="preserve"> </w:t>
       </w:r>
-      <w:proofErr w:type="spellStart"/>
-      <w:r>
-        <w:rPr>
-          <w:rFonts w:ascii="Arial" w:eastAsia="Times New Roman" w:hAnsi="Arial" w:cs="Arial"/>
-          <w:color w:val="000000"/>
-          <w:sz w:val="27"/>
-          <w:szCs w:val="27"/>
-        </w:rPr>
-        <w:t>должен</w:t>
-      </w:r>
-      <w:proofErr w:type="spellEnd"/>
-      <w:r>
-        <w:rPr>
-          <w:rFonts w:ascii="Arial" w:eastAsia="Times New Roman" w:hAnsi="Arial" w:cs="Arial"/>
-          <w:color w:val="000000"/>
-          <w:sz w:val="27"/>
-          <w:szCs w:val="27"/>
-        </w:rPr>
-        <w:t xml:space="preserve"> </w:t>
-      </w:r>
-      <w:proofErr w:type="spellStart"/>
-      <w:r>
-        <w:rPr>
-          <w:rFonts w:ascii="Arial" w:eastAsia="Times New Roman" w:hAnsi="Arial" w:cs="Arial"/>
-          <w:color w:val="000000"/>
-          <w:sz w:val="27"/>
-          <w:szCs w:val="27"/>
-        </w:rPr>
-        <w:t>включать</w:t>
-      </w:r>
-      <w:proofErr w:type="spellEnd"/>
-      <w:r>
-        <w:rPr>
-          <w:rFonts w:ascii="Arial" w:eastAsia="Times New Roman" w:hAnsi="Arial" w:cs="Arial"/>
-          <w:color w:val="000000"/>
-          <w:sz w:val="27"/>
-          <w:szCs w:val="27"/>
-        </w:rPr>
-        <w:t>:</w:t>
-      </w:r>
-    </w:p>
-    <w:p>
-      <w:pPr>
-        <w:numPr>
-          <w:ilvl w:val="0"/>
-          <w:numId w:val="1"/>
-        </w:numPr>
-        <w:shd w:val="clear" w:color="auto" w:fill="FFFFFF"/>
-        <w:spacing w:after="120" w:line="240" w:lineRule="auto"/>
-        <w:rPr>
-          <w:rFonts w:ascii="Arial" w:eastAsia="Times New Roman" w:hAnsi="Arial" w:cs="Arial"/>
-          <w:color w:val="000000"/>
-          <w:sz w:val="27"/>
-          <w:szCs w:val="27"/>
-          <w:lang w:val="ru-RU"/>
-        </w:rPr>
-      </w:pPr>
-      <w:r>
-        <w:rPr>
-          <w:rFonts w:ascii="Arial" w:eastAsia="Times New Roman" w:hAnsi="Arial" w:cs="Arial"/>
-          <w:color w:val="000000"/>
-          <w:sz w:val="27"/>
-          <w:szCs w:val="27"/>
-          <w:lang w:val="ru-RU"/>
-        </w:rPr>
-        <w:t>Описание данных: что отражают, их качество и полнота, некорректности и аномалии.</w:t>
-      </w:r>
-    </w:p>
-    <w:p>
-      <w:pPr>
-        <w:numPr>
-          <w:ilvl w:val="0"/>
-          <w:numId w:val="1"/>
-        </w:numPr>
-        <w:shd w:val="clear" w:color="auto" w:fill="FFFFFF"/>
-        <w:spacing w:after="120" w:line="240" w:lineRule="auto"/>
-        <w:rPr>
-          <w:rFonts w:ascii="Arial" w:eastAsia="Times New Roman" w:hAnsi="Arial" w:cs="Arial"/>
-          <w:color w:val="000000"/>
-          <w:sz w:val="27"/>
-          <w:szCs w:val="27"/>
-          <w:lang w:val="ru-RU"/>
-        </w:rPr>
-      </w:pPr>
-      <w:r>
-        <w:rPr>
-          <w:rFonts w:ascii="Arial" w:eastAsia="Times New Roman" w:hAnsi="Arial" w:cs="Arial"/>
-          <w:color w:val="000000"/>
-          <w:sz w:val="27"/>
-          <w:szCs w:val="27"/>
-          <w:lang w:val="ru-RU"/>
-        </w:rPr>
-        <w:t>Описание применённого подхода к анализу данных: ограничения, накладываемые данными, и соответствующие интерпретации допущения.</w:t>
-      </w:r>
-    </w:p>
-    <w:p>
-      <w:pPr>
-        <w:numPr>
-          <w:ilvl w:val="0"/>
-          <w:numId w:val="1"/>
-        </w:numPr>
-        <w:shd w:val="clear" w:color="auto" w:fill="FFFFFF"/>
-        <w:spacing w:after="120" w:line="240" w:lineRule="auto"/>
-        <w:rPr>
-          <w:rFonts w:ascii="Arial" w:eastAsia="Times New Roman" w:hAnsi="Arial" w:cs="Arial"/>
-          <w:color w:val="000000"/>
-          <w:sz w:val="27"/>
-          <w:szCs w:val="27"/>
-          <w:lang w:val="ru-RU"/>
-        </w:rPr>
-      </w:pPr>
-      <w:r>
-        <w:rPr>
-          <w:rFonts w:ascii="Arial" w:eastAsia="Times New Roman" w:hAnsi="Arial" w:cs="Arial"/>
-          <w:color w:val="000000"/>
-          <w:sz w:val="27"/>
-          <w:szCs w:val="27"/>
-          <w:lang w:val="ru-RU"/>
-        </w:rPr>
-        <w:t>Описание бизнес-заказчика, его гипотетических болей и целей развития бизнеса.</w:t>
-      </w:r>
-    </w:p>
-    <w:p>
-      <w:pPr>
-        <w:numPr>
-          <w:ilvl w:val="0"/>
-          <w:numId w:val="1"/>
-        </w:numPr>
-        <w:shd w:val="clear" w:color="auto" w:fill="FFFFFF"/>
-        <w:spacing w:after="120" w:line="240" w:lineRule="auto"/>
-        <w:rPr>
-          <w:rFonts w:ascii="Arial" w:eastAsia="Times New Roman" w:hAnsi="Arial" w:cs="Arial"/>
-          <w:color w:val="000000"/>
-          <w:sz w:val="27"/>
-          <w:szCs w:val="27"/>
-          <w:lang w:val="ru-RU"/>
-        </w:rPr>
-      </w:pPr>
-      <w:r>
-        <w:rPr>
-          <w:rFonts w:ascii="Arial" w:eastAsia="Times New Roman" w:hAnsi="Arial" w:cs="Arial"/>
-          <w:color w:val="000000"/>
-          <w:sz w:val="27"/>
-          <w:szCs w:val="27"/>
-          <w:lang w:val="ru-RU"/>
-        </w:rPr>
-        <w:t>Описание стейкхолдеров отчёта с обоснованием выбранных метрик (системы метрик).</w:t>
-      </w:r>
-    </w:p>
-    <w:p>
-      <w:pPr>
-        <w:numPr>
-          <w:ilvl w:val="0"/>
-          <w:numId w:val="1"/>
-        </w:numPr>
-        <w:shd w:val="clear" w:color="auto" w:fill="FFFFFF"/>
-        <w:spacing w:after="120" w:line="240" w:lineRule="auto"/>
-        <w:rPr>
-          <w:rFonts w:ascii="Arial" w:eastAsia="Times New Roman" w:hAnsi="Arial" w:cs="Arial"/>
-          <w:color w:val="000000"/>
-          <w:sz w:val="27"/>
-          <w:szCs w:val="27"/>
-          <w:lang w:val="ru-RU"/>
-        </w:rPr>
-      </w:pPr>
-      <w:r>
-        <w:rPr>
-          <w:rFonts w:ascii="Arial" w:eastAsia="Times New Roman" w:hAnsi="Arial" w:cs="Arial"/>
-          <w:color w:val="000000"/>
-          <w:sz w:val="27"/>
-          <w:szCs w:val="27"/>
-          <w:lang w:val="ru-RU"/>
-        </w:rPr>
-        <w:t xml:space="preserve">Рекомендации по модели данных бизнес-заказчика: что вы считаете важным отслеживать в дополнение к тому, что уже есть в </w:t>
-      </w:r>
-      <w:proofErr w:type="spellStart"/>
-      <w:r>
-        <w:rPr>
-          <w:rFonts w:ascii="Arial" w:eastAsia="Times New Roman" w:hAnsi="Arial" w:cs="Arial"/>
-          <w:color w:val="000000"/>
-          <w:sz w:val="27"/>
-          <w:szCs w:val="27"/>
-          <w:lang w:val="ru-RU"/>
-        </w:rPr>
-        <w:t>датасете</w:t>
-      </w:r>
-      <w:proofErr w:type="spellEnd"/>
-      <w:r>
-        <w:rPr>
-          <w:rFonts w:ascii="Arial" w:eastAsia="Times New Roman" w:hAnsi="Arial" w:cs="Arial"/>
-          <w:color w:val="000000"/>
-          <w:sz w:val="27"/>
-          <w:szCs w:val="27"/>
-          <w:lang w:val="ru-RU"/>
-        </w:rPr>
-        <w:t>.</w:t>
-      </w:r>
-    </w:p>
-    <w:p>
-      <w:pPr>
-        <w:numPr>
-          <w:ilvl w:val="0"/>
-          <w:numId w:val="1"/>
-        </w:numPr>
-        <w:shd w:val="clear" w:color="auto" w:fill="FFFFFF"/>
-        <w:spacing w:after="120" w:line="240" w:lineRule="auto"/>
-        <w:rPr>
-          <w:rFonts w:ascii="Arial" w:eastAsia="Times New Roman" w:hAnsi="Arial" w:cs="Arial"/>
-          <w:color w:val="000000"/>
-          <w:sz w:val="27"/>
-          <w:szCs w:val="27"/>
-          <w:lang w:val="ru-RU"/>
-        </w:rPr>
-      </w:pPr>
-      <w:r>
-        <w:rPr>
-          <w:rFonts w:ascii="Arial" w:eastAsia="Times New Roman" w:hAnsi="Arial" w:cs="Arial"/>
-          <w:color w:val="000000"/>
-          <w:sz w:val="27"/>
-          <w:szCs w:val="27"/>
-          <w:lang w:val="ru-RU"/>
-        </w:rPr>
-        <w:t>Сформулированные выводы и рекомендации для бизнес-заказчика.</w:t>
-      </w:r>
-      <w:r>
-        <w:rPr>
-          <w:rFonts w:ascii="Arial" w:eastAsia="Times New Roman" w:hAnsi="Arial" w:cs="Arial"/>
-          <w:color w:val="000000"/>
-          <w:sz w:val="27"/>
-          <w:szCs w:val="27"/>
-          <w:lang w:val="ru-RU"/>
+      <w:r>
+        <w:rPr>
+          <w:rFonts w:ascii="Arial" w:eastAsia="Times New Roman" w:hAnsi="Arial" w:cs="Arial"/>
+          <w:color w:val="000000"/>
+          <w:sz w:val="27"/>
+          <w:szCs w:val="27"/>
+        </w:rPr>
+        <w:t>ANALYSIS</w:t>
+      </w:r>
+      <w:r>
+        <w:rPr>
+          <w:rFonts w:ascii="Arial" w:eastAsia="Times New Roman" w:hAnsi="Arial" w:cs="Arial"/>
+          <w:color w:val="000000"/>
+          <w:sz w:val="27"/>
+          <w:szCs w:val="27"/>
+        </w:rPr>
+        <w:t xml:space="preserve"> OF AN ONLINE SHOP</w:t>
+      </w:r>
+      <w:r>
+        <w:rPr>
+          <w:rFonts w:ascii="Arial" w:eastAsia="Times New Roman" w:hAnsi="Arial" w:cs="Arial"/>
+          <w:color w:val="000000"/>
+          <w:sz w:val="27"/>
+          <w:szCs w:val="27"/>
+        </w:rPr>
+        <w:br/>
+        <w:t>LOCATED IN UNITED KINGDOM</w:t>
+      </w:r>
+    </w:p>
+    <w:p>
+      <w:pPr>
+        <w:jc w:val="center"/>
+        <w:rPr>
+          <w:rFonts w:ascii="Arial" w:eastAsia="Times New Roman" w:hAnsi="Arial" w:cs="Arial"/>
+          <w:color w:val="000000"/>
+          <w:sz w:val="27"/>
+          <w:szCs w:val="27"/>
+        </w:rPr>
+      </w:pPr>
+      <w:r>
+        <w:rPr>
+          <w:rFonts w:ascii="Arial" w:eastAsia="Times New Roman" w:hAnsi="Arial" w:cs="Arial"/>
+          <w:color w:val="000000"/>
+          <w:sz w:val="27"/>
+          <w:szCs w:val="27"/>
+        </w:rPr>
+        <w:t>Prepared by Baakh Nikolay</w:t>
+      </w:r>
+      <w:r>
+        <w:rPr>
+          <w:rFonts w:ascii="Arial" w:eastAsia="Times New Roman" w:hAnsi="Arial" w:cs="Arial"/>
+          <w:color w:val="000000"/>
+          <w:sz w:val="27"/>
+          <w:szCs w:val="27"/>
         </w:rPr>
         <w:br w:type="page"/>
       </w:r>
@@ -358,6 +285,27 @@
     </w:p>
     <w:p>
       <w:pPr>
+        <w:shd w:val="clear" w:color="auto" w:fill="FFFFFF"/>
+        <w:spacing w:before="225" w:after="225" w:line="240" w:lineRule="auto"/>
+        <w:rPr>
+          <w:rFonts w:ascii="Arial" w:eastAsia="Times New Roman" w:hAnsi="Arial" w:cs="Arial"/>
+          <w:color w:val="000000"/>
+          <w:sz w:val="27"/>
+          <w:szCs w:val="27"/>
+        </w:rPr>
+      </w:pPr>
+      <w:r>
+        <w:rPr>
+          <w:rFonts w:ascii="Arial" w:eastAsia="Times New Roman" w:hAnsi="Arial" w:cs="Arial"/>
+          <w:color w:val="000000"/>
+          <w:sz w:val="27"/>
+          <w:szCs w:val="27"/>
+        </w:rPr>
+        <w:t>This place will have details at the end of the research</w:t>
+      </w:r>
+    </w:p>
+    <w:p>
+      <w:pPr>
         <w:rPr>
           <w:rFonts w:ascii="Arial" w:eastAsia="Times New Roman" w:hAnsi="Arial" w:cs="Arial"/>
           <w:color w:val="000000"/>
@@ -404,6 +352,79 @@
     </w:p>
     <w:p>
       <w:pPr>
+        <w:shd w:val="clear" w:color="auto" w:fill="FFFFFF"/>
+        <w:spacing w:before="225" w:after="225" w:line="240" w:lineRule="auto"/>
+        <w:ind w:firstLine="360"/>
+        <w:rPr>
+          <w:rFonts w:ascii="Arial" w:eastAsia="Times New Roman" w:hAnsi="Arial" w:cs="Arial"/>
+          <w:color w:val="000000"/>
+          <w:sz w:val="27"/>
+          <w:szCs w:val="27"/>
+          <w:lang w:val="ru-RU"/>
+        </w:rPr>
+      </w:pPr>
+      <w:r>
+        <w:rPr>
+          <w:rFonts w:ascii="Arial" w:eastAsia="Times New Roman" w:hAnsi="Arial" w:cs="Arial"/>
+          <w:color w:val="000000"/>
+          <w:sz w:val="27"/>
+          <w:szCs w:val="27"/>
+        </w:rPr>
+        <w:t>That d</w:t>
+      </w:r>
+      <w:r>
+        <w:rPr>
+          <w:rFonts w:ascii="Arial" w:eastAsia="Times New Roman" w:hAnsi="Arial" w:cs="Arial"/>
+          <w:color w:val="000000"/>
+          <w:sz w:val="27"/>
+          <w:szCs w:val="27"/>
+        </w:rPr>
+        <w:t>ataset is containing transactions of an online shop in UK.</w:t>
+      </w:r>
+      <w:r>
+        <w:rPr>
+          <w:rFonts w:ascii="Arial" w:eastAsia="Times New Roman" w:hAnsi="Arial" w:cs="Arial"/>
+          <w:color w:val="000000"/>
+          <w:sz w:val="27"/>
+          <w:szCs w:val="27"/>
+        </w:rPr>
+        <w:t xml:space="preserve"> D</w:t>
+      </w:r>
+      <w:r>
+        <w:rPr>
+          <w:rFonts w:ascii="Arial" w:eastAsia="Times New Roman" w:hAnsi="Arial" w:cs="Arial"/>
+          <w:color w:val="000000"/>
+          <w:sz w:val="27"/>
+          <w:szCs w:val="27"/>
+        </w:rPr>
+        <w:t>ata provided by the online school “</w:t>
+      </w:r>
+      <w:proofErr w:type="spellStart"/>
+      <w:r>
+        <w:rPr>
+          <w:rFonts w:ascii="Arial" w:eastAsia="Times New Roman" w:hAnsi="Arial" w:cs="Arial"/>
+          <w:color w:val="000000"/>
+          <w:sz w:val="27"/>
+          <w:szCs w:val="27"/>
+        </w:rPr>
+        <w:t>Netology</w:t>
+      </w:r>
+      <w:proofErr w:type="spellEnd"/>
+      <w:r>
+        <w:rPr>
+          <w:rFonts w:ascii="Arial" w:eastAsia="Times New Roman" w:hAnsi="Arial" w:cs="Arial"/>
+          <w:color w:val="000000"/>
+          <w:sz w:val="27"/>
+          <w:szCs w:val="27"/>
+        </w:rPr>
+        <w:t>”</w:t>
+      </w:r>
+    </w:p>
+    <w:p>
+      <w:pPr>
+        <w:shd w:val="clear" w:color="auto" w:fill="FFFFFF"/>
+        <w:spacing w:before="225" w:after="225" w:line="240" w:lineRule="auto"/>
+        <w:ind w:firstLine="360"/>
         <w:rPr>
           <w:rFonts w:ascii="Arial" w:eastAsia="Times New Roman" w:hAnsi="Arial" w:cs="Arial"/>
           <w:color w:val="000000"/>
@@ -450,6 +471,403 @@
     </w:p>
     <w:p>
       <w:pPr>
+        <w:shd w:val="clear" w:color="auto" w:fill="FFFFFF"/>
+        <w:spacing w:before="225" w:after="225" w:line="240" w:lineRule="auto"/>
+        <w:rPr>
+          <w:rFonts w:ascii="Arial" w:eastAsia="Times New Roman" w:hAnsi="Arial" w:cs="Arial"/>
+          <w:color w:val="000000"/>
+          <w:sz w:val="27"/>
+          <w:szCs w:val="27"/>
+        </w:rPr>
+      </w:pPr>
+      <w:r>
+        <w:rPr>
+          <w:rFonts w:ascii="Arial" w:eastAsia="Times New Roman" w:hAnsi="Arial" w:cs="Arial"/>
+          <w:color w:val="000000"/>
+          <w:sz w:val="27"/>
+          <w:szCs w:val="27"/>
+        </w:rPr>
+        <w:t>MAU</w:t>
+      </w:r>
+      <w:r>
+        <w:rPr>
+          <w:rFonts w:ascii="Arial" w:eastAsia="Times New Roman" w:hAnsi="Arial" w:cs="Arial"/>
+          <w:color w:val="000000"/>
+          <w:sz w:val="27"/>
+          <w:szCs w:val="27"/>
+        </w:rPr>
+        <w:tab/>
+      </w:r>
+      <w:r>
+        <w:rPr>
+          <w:rFonts w:ascii="Arial" w:eastAsia="Times New Roman" w:hAnsi="Arial" w:cs="Arial"/>
+          <w:color w:val="000000"/>
+          <w:sz w:val="27"/>
+          <w:szCs w:val="27"/>
+        </w:rPr>
+        <w:tab/>
+        <w:t>Monthly Active Users</w:t>
+      </w:r>
+    </w:p>
+    <w:p>
+      <w:pPr>
+        <w:shd w:val="clear" w:color="auto" w:fill="FFFFFF"/>
+        <w:spacing w:before="225" w:after="225" w:line="240" w:lineRule="auto"/>
+        <w:rPr>
+          <w:rFonts w:ascii="Arial" w:eastAsia="Times New Roman" w:hAnsi="Arial" w:cs="Arial"/>
+          <w:color w:val="000000"/>
+          <w:sz w:val="27"/>
+          <w:szCs w:val="27"/>
+        </w:rPr>
+      </w:pPr>
+      <w:r>
+        <w:rPr>
+          <w:rFonts w:ascii="Arial" w:eastAsia="Times New Roman" w:hAnsi="Arial" w:cs="Arial"/>
+          <w:color w:val="000000"/>
+          <w:sz w:val="27"/>
+          <w:szCs w:val="27"/>
+        </w:rPr>
+        <w:t>CTR</w:t>
+      </w:r>
+      <w:r>
+        <w:rPr>
+          <w:rFonts w:ascii="Arial" w:eastAsia="Times New Roman" w:hAnsi="Arial" w:cs="Arial"/>
+          <w:color w:val="000000"/>
+          <w:sz w:val="27"/>
+          <w:szCs w:val="27"/>
+        </w:rPr>
+        <w:tab/>
+      </w:r>
+      <w:r>
+        <w:rPr>
+          <w:rFonts w:ascii="Arial" w:eastAsia="Times New Roman" w:hAnsi="Arial" w:cs="Arial"/>
+          <w:color w:val="000000"/>
+          <w:sz w:val="27"/>
+          <w:szCs w:val="27"/>
+        </w:rPr>
+        <w:tab/>
+        <w:t>Click Through Rate</w:t>
+      </w:r>
+    </w:p>
+    <w:p>
+      <w:pPr>
+        <w:shd w:val="clear" w:color="auto" w:fill="FFFFFF"/>
+        <w:spacing w:before="225" w:after="225" w:line="240" w:lineRule="auto"/>
+        <w:rPr>
+          <w:rFonts w:ascii="Arial" w:eastAsia="Times New Roman" w:hAnsi="Arial" w:cs="Arial"/>
+          <w:color w:val="000000"/>
+          <w:sz w:val="27"/>
+          <w:szCs w:val="27"/>
+        </w:rPr>
+      </w:pPr>
+      <w:r>
+        <w:rPr>
+          <w:rFonts w:ascii="Arial" w:eastAsia="Times New Roman" w:hAnsi="Arial" w:cs="Arial"/>
+          <w:color w:val="000000"/>
+          <w:sz w:val="27"/>
+          <w:szCs w:val="27"/>
+        </w:rPr>
+        <w:t>ROI</w:t>
+      </w:r>
+      <w:r>
+        <w:rPr>
+          <w:rFonts w:ascii="Arial" w:eastAsia="Times New Roman" w:hAnsi="Arial" w:cs="Arial"/>
+          <w:color w:val="000000"/>
+          <w:sz w:val="27"/>
+          <w:szCs w:val="27"/>
+        </w:rPr>
+        <w:tab/>
+      </w:r>
+      <w:r>
+        <w:rPr>
+          <w:rFonts w:ascii="Arial" w:eastAsia="Times New Roman" w:hAnsi="Arial" w:cs="Arial"/>
+          <w:color w:val="000000"/>
+          <w:sz w:val="27"/>
+          <w:szCs w:val="27"/>
+        </w:rPr>
+        <w:tab/>
+        <w:t xml:space="preserve">Return </w:t>
+      </w:r>
+      <w:r>
+        <w:rPr>
+          <w:rFonts w:ascii="Arial" w:eastAsia="Times New Roman" w:hAnsi="Arial" w:cs="Arial"/>
+          <w:color w:val="000000"/>
+          <w:sz w:val="27"/>
+          <w:szCs w:val="27"/>
+        </w:rPr>
+        <w:t>of</w:t>
+      </w:r>
+      <w:r>
+        <w:rPr>
+          <w:rFonts w:ascii="Arial" w:eastAsia="Times New Roman" w:hAnsi="Arial" w:cs="Arial"/>
+          <w:color w:val="000000"/>
+          <w:sz w:val="27"/>
+          <w:szCs w:val="27"/>
+        </w:rPr>
+        <w:t xml:space="preserve"> Investment</w:t>
+      </w:r>
+    </w:p>
+    <w:p>
+      <w:pPr>
+        <w:shd w:val="clear" w:color="auto" w:fill="FFFFFF"/>
+        <w:spacing w:before="225" w:after="225" w:line="240" w:lineRule="auto"/>
+        <w:rPr>
+          <w:rFonts w:ascii="Arial" w:eastAsia="Times New Roman" w:hAnsi="Arial" w:cs="Arial"/>
+          <w:color w:val="000000"/>
+          <w:sz w:val="27"/>
+          <w:szCs w:val="27"/>
+        </w:rPr>
+      </w:pPr>
+      <w:r>
+        <w:rPr>
+          <w:rFonts w:ascii="Arial" w:eastAsia="Times New Roman" w:hAnsi="Arial" w:cs="Arial"/>
+          <w:color w:val="000000"/>
+          <w:sz w:val="27"/>
+          <w:szCs w:val="27"/>
+        </w:rPr>
+        <w:t>CPA</w:t>
+      </w:r>
+      <w:r>
+        <w:rPr>
+          <w:rFonts w:ascii="Arial" w:eastAsia="Times New Roman" w:hAnsi="Arial" w:cs="Arial"/>
+          <w:color w:val="000000"/>
+          <w:sz w:val="27"/>
+          <w:szCs w:val="27"/>
+        </w:rPr>
+        <w:tab/>
+      </w:r>
+      <w:r>
+        <w:rPr>
+          <w:rFonts w:ascii="Arial" w:eastAsia="Times New Roman" w:hAnsi="Arial" w:cs="Arial"/>
+          <w:color w:val="000000"/>
+          <w:sz w:val="27"/>
+          <w:szCs w:val="27"/>
+        </w:rPr>
+        <w:tab/>
+        <w:t>Cost Per Action</w:t>
+      </w:r>
+    </w:p>
+    <w:p>
+      <w:pPr>
+        <w:shd w:val="clear" w:color="auto" w:fill="FFFFFF"/>
+        <w:spacing w:before="225" w:after="225" w:line="240" w:lineRule="auto"/>
+        <w:rPr>
+          <w:rFonts w:ascii="Arial" w:eastAsia="Times New Roman" w:hAnsi="Arial" w:cs="Arial"/>
+          <w:color w:val="000000"/>
+          <w:sz w:val="27"/>
+          <w:szCs w:val="27"/>
+        </w:rPr>
+      </w:pPr>
+      <w:r>
+        <w:rPr>
+          <w:rFonts w:ascii="Arial" w:eastAsia="Times New Roman" w:hAnsi="Arial" w:cs="Arial"/>
+          <w:color w:val="000000"/>
+          <w:sz w:val="27"/>
+          <w:szCs w:val="27"/>
+        </w:rPr>
+        <w:t>LTV</w:t>
+      </w:r>
+      <w:r>
+        <w:rPr>
+          <w:rFonts w:ascii="Arial" w:eastAsia="Times New Roman" w:hAnsi="Arial" w:cs="Arial"/>
+          <w:color w:val="000000"/>
+          <w:sz w:val="27"/>
+          <w:szCs w:val="27"/>
+        </w:rPr>
+        <w:tab/>
+      </w:r>
+      <w:r>
+        <w:rPr>
+          <w:rFonts w:ascii="Arial" w:eastAsia="Times New Roman" w:hAnsi="Arial" w:cs="Arial"/>
+          <w:color w:val="000000"/>
+          <w:sz w:val="27"/>
+          <w:szCs w:val="27"/>
+        </w:rPr>
+        <w:tab/>
+        <w:t>Lifetime Value</w:t>
+      </w:r>
+    </w:p>
+    <w:p>
+      <w:pPr>
+        <w:shd w:val="clear" w:color="auto" w:fill="FFFFFF"/>
+        <w:spacing w:before="225" w:after="225" w:line="240" w:lineRule="auto"/>
+        <w:rPr>
+          <w:rFonts w:ascii="Arial" w:eastAsia="Times New Roman" w:hAnsi="Arial" w:cs="Arial"/>
+          <w:color w:val="000000"/>
+          <w:sz w:val="27"/>
+          <w:szCs w:val="27"/>
+        </w:rPr>
+      </w:pPr>
+      <w:r>
+        <w:rPr>
+          <w:rFonts w:ascii="Arial" w:eastAsia="Times New Roman" w:hAnsi="Arial" w:cs="Arial"/>
+          <w:color w:val="000000"/>
+          <w:sz w:val="27"/>
+          <w:szCs w:val="27"/>
+        </w:rPr>
+        <w:t>ARPU</w:t>
+      </w:r>
+      <w:r>
+        <w:rPr>
+          <w:rFonts w:ascii="Arial" w:eastAsia="Times New Roman" w:hAnsi="Arial" w:cs="Arial"/>
+          <w:color w:val="000000"/>
+          <w:sz w:val="27"/>
+          <w:szCs w:val="27"/>
+        </w:rPr>
+        <w:tab/>
+        <w:t>Average Revenue Per User</w:t>
+      </w:r>
+    </w:p>
+    <w:p>
+      <w:pPr>
+        <w:shd w:val="clear" w:color="auto" w:fill="FFFFFF"/>
+        <w:spacing w:before="225" w:after="225" w:line="240" w:lineRule="auto"/>
+        <w:rPr>
+          <w:rFonts w:ascii="Arial" w:eastAsia="Times New Roman" w:hAnsi="Arial" w:cs="Arial"/>
+          <w:color w:val="000000"/>
+          <w:sz w:val="27"/>
+          <w:szCs w:val="27"/>
+        </w:rPr>
+      </w:pPr>
+      <w:r>
+        <w:rPr>
+          <w:rFonts w:ascii="Arial" w:eastAsia="Times New Roman" w:hAnsi="Arial" w:cs="Arial"/>
+          <w:color w:val="000000"/>
+          <w:sz w:val="27"/>
+          <w:szCs w:val="27"/>
+        </w:rPr>
+        <w:t>ARPPU</w:t>
+      </w:r>
+      <w:r>
+        <w:rPr>
+          <w:rFonts w:ascii="Arial" w:eastAsia="Times New Roman" w:hAnsi="Arial" w:cs="Arial"/>
+          <w:color w:val="000000"/>
+          <w:sz w:val="27"/>
+          <w:szCs w:val="27"/>
+        </w:rPr>
+        <w:tab/>
+        <w:t>Average Revenue Per Paying User</w:t>
+      </w:r>
+    </w:p>
+    <w:p>
+      <w:pPr>
+        <w:shd w:val="clear" w:color="auto" w:fill="FFFFFF"/>
+        <w:spacing w:before="225" w:after="225" w:line="240" w:lineRule="auto"/>
+        <w:rPr>
+          <w:rFonts w:ascii="Arial" w:eastAsia="Times New Roman" w:hAnsi="Arial" w:cs="Arial"/>
+          <w:color w:val="000000"/>
+          <w:sz w:val="27"/>
+          <w:szCs w:val="27"/>
+        </w:rPr>
+      </w:pPr>
+      <w:r>
+        <w:rPr>
+          <w:rFonts w:ascii="Arial" w:eastAsia="Times New Roman" w:hAnsi="Arial" w:cs="Arial"/>
+          <w:color w:val="000000"/>
+          <w:sz w:val="27"/>
+          <w:szCs w:val="27"/>
+        </w:rPr>
+        <w:t>JN</w:t>
+      </w:r>
+      <w:r>
+        <w:rPr>
+          <w:rFonts w:ascii="Arial" w:eastAsia="Times New Roman" w:hAnsi="Arial" w:cs="Arial"/>
+          <w:color w:val="000000"/>
+          <w:sz w:val="27"/>
+          <w:szCs w:val="27"/>
+        </w:rPr>
+        <w:tab/>
+      </w:r>
+      <w:r>
+        <w:rPr>
+          <w:rFonts w:ascii="Arial" w:eastAsia="Times New Roman" w:hAnsi="Arial" w:cs="Arial"/>
+          <w:color w:val="000000"/>
+          <w:sz w:val="27"/>
+          <w:szCs w:val="27"/>
+        </w:rPr>
+        <w:tab/>
+      </w:r>
+      <w:proofErr w:type="spellStart"/>
+      <w:r>
+        <w:rPr>
+          <w:rFonts w:ascii="Arial" w:eastAsia="Times New Roman" w:hAnsi="Arial" w:cs="Arial"/>
+          <w:color w:val="000000"/>
+          <w:sz w:val="27"/>
+          <w:szCs w:val="27"/>
+        </w:rPr>
+        <w:t>Jup</w:t>
+      </w:r>
+      <w:r>
+        <w:rPr>
+          <w:rFonts w:ascii="Arial" w:eastAsia="Times New Roman" w:hAnsi="Arial" w:cs="Arial"/>
+          <w:color w:val="000000"/>
+          <w:sz w:val="27"/>
+          <w:szCs w:val="27"/>
+        </w:rPr>
+        <w:t>y</w:t>
+      </w:r>
+      <w:r>
+        <w:rPr>
+          <w:rFonts w:ascii="Arial" w:eastAsia="Times New Roman" w:hAnsi="Arial" w:cs="Arial"/>
+          <w:color w:val="000000"/>
+          <w:sz w:val="27"/>
+          <w:szCs w:val="27"/>
+        </w:rPr>
+        <w:t>ter</w:t>
+      </w:r>
+      <w:proofErr w:type="spellEnd"/>
+      <w:r>
+        <w:rPr>
+          <w:rFonts w:ascii="Arial" w:eastAsia="Times New Roman" w:hAnsi="Arial" w:cs="Arial"/>
+          <w:color w:val="000000"/>
+          <w:sz w:val="27"/>
+          <w:szCs w:val="27"/>
+        </w:rPr>
+        <w:t xml:space="preserve"> Notebook</w:t>
+      </w:r>
+    </w:p>
+    <w:p>
+      <w:pPr>
+        <w:shd w:val="clear" w:color="auto" w:fill="FFFFFF"/>
+        <w:spacing w:before="225" w:after="225" w:line="240" w:lineRule="auto"/>
+        <w:rPr>
+          <w:rFonts w:ascii="Arial" w:eastAsia="Times New Roman" w:hAnsi="Arial" w:cs="Arial"/>
+          <w:color w:val="000000"/>
+          <w:sz w:val="27"/>
+          <w:szCs w:val="27"/>
+        </w:rPr>
+      </w:pPr>
+      <w:r>
+        <w:rPr>
+          <w:rFonts w:ascii="Arial" w:eastAsia="Times New Roman" w:hAnsi="Arial" w:cs="Arial"/>
+          <w:color w:val="000000"/>
+          <w:sz w:val="27"/>
+          <w:szCs w:val="27"/>
+        </w:rPr>
+        <w:t>UK</w:t>
+      </w:r>
+      <w:r>
+        <w:rPr>
+          <w:rFonts w:ascii="Arial" w:eastAsia="Times New Roman" w:hAnsi="Arial" w:cs="Arial"/>
+          <w:color w:val="000000"/>
+          <w:sz w:val="27"/>
+          <w:szCs w:val="27"/>
+        </w:rPr>
+        <w:tab/>
+      </w:r>
+      <w:r>
+        <w:rPr>
+          <w:rFonts w:ascii="Arial" w:eastAsia="Times New Roman" w:hAnsi="Arial" w:cs="Arial"/>
+          <w:color w:val="000000"/>
+          <w:sz w:val="27"/>
+          <w:szCs w:val="27"/>
+        </w:rPr>
+        <w:tab/>
+        <w:t>United Kingdom</w:t>
+      </w:r>
+    </w:p>
+    <w:p>
+      <w:pPr>
         <w:rPr>
           <w:rFonts w:ascii="Arial" w:eastAsia="Times New Roman" w:hAnsi="Arial" w:cs="Arial"/>
           <w:color w:val="000000"/>
@@ -496,19 +914,781 @@
     </w:p>
     <w:p>
       <w:pPr>
-        <w:rPr>
-          <w:rFonts w:ascii="Arial" w:eastAsia="Times New Roman" w:hAnsi="Arial" w:cs="Arial"/>
-          <w:color w:val="000000"/>
-          <w:sz w:val="27"/>
-          <w:szCs w:val="27"/>
-        </w:rPr>
-      </w:pPr>
-      <w:r>
-        <w:rPr>
-          <w:rFonts w:ascii="Arial" w:eastAsia="Times New Roman" w:hAnsi="Arial" w:cs="Arial"/>
-          <w:color w:val="000000"/>
-          <w:sz w:val="27"/>
-          <w:szCs w:val="27"/>
+        <w:shd w:val="clear" w:color="auto" w:fill="FFFFFF"/>
+        <w:spacing w:before="225" w:after="225" w:line="240" w:lineRule="auto"/>
+        <w:ind w:firstLine="360"/>
+        <w:rPr>
+          <w:rFonts w:ascii="Arial" w:eastAsia="Times New Roman" w:hAnsi="Arial" w:cs="Arial"/>
+          <w:color w:val="000000"/>
+          <w:sz w:val="27"/>
+          <w:szCs w:val="27"/>
+        </w:rPr>
+      </w:pPr>
+      <w:r>
+        <w:rPr>
+          <w:rFonts w:ascii="Arial" w:eastAsia="Times New Roman" w:hAnsi="Arial" w:cs="Arial"/>
+          <w:color w:val="000000"/>
+          <w:sz w:val="27"/>
+          <w:szCs w:val="27"/>
+        </w:rPr>
+        <w:t>That report was created with data provided by the online school “</w:t>
+      </w:r>
+      <w:proofErr w:type="spellStart"/>
+      <w:r>
+        <w:rPr>
+          <w:rFonts w:ascii="Arial" w:eastAsia="Times New Roman" w:hAnsi="Arial" w:cs="Arial"/>
+          <w:color w:val="000000"/>
+          <w:sz w:val="27"/>
+          <w:szCs w:val="27"/>
+        </w:rPr>
+        <w:t>Netology</w:t>
+      </w:r>
+      <w:proofErr w:type="spellEnd"/>
+      <w:r>
+        <w:rPr>
+          <w:rFonts w:ascii="Arial" w:eastAsia="Times New Roman" w:hAnsi="Arial" w:cs="Arial"/>
+          <w:color w:val="000000"/>
+          <w:sz w:val="27"/>
+          <w:szCs w:val="27"/>
+        </w:rPr>
+        <w:t>”.</w:t>
+      </w:r>
+      <w:r>
+        <w:rPr>
+          <w:rFonts w:ascii="Arial" w:eastAsia="Times New Roman" w:hAnsi="Arial" w:cs="Arial"/>
+          <w:color w:val="000000"/>
+          <w:sz w:val="27"/>
+          <w:szCs w:val="27"/>
+        </w:rPr>
+        <w:t xml:space="preserve"> Task was different from created report, but author decided to make in more detailed and interesting for his future employer. In this data research Python JN and Excel has been used as the most useful tools for the objectives set.</w:t>
+      </w:r>
+    </w:p>
+    <w:p>
+      <w:pPr>
+        <w:shd w:val="clear" w:color="auto" w:fill="FFFFFF"/>
+        <w:spacing w:before="225" w:after="225" w:line="240" w:lineRule="auto"/>
+        <w:ind w:firstLine="360"/>
+        <w:rPr>
+          <w:rFonts w:ascii="Arial" w:eastAsia="Times New Roman" w:hAnsi="Arial" w:cs="Arial"/>
+          <w:color w:val="000000"/>
+          <w:sz w:val="27"/>
+          <w:szCs w:val="27"/>
+        </w:rPr>
+      </w:pPr>
+      <w:r>
+        <w:rPr>
+          <w:rFonts w:ascii="Arial" w:eastAsia="Times New Roman" w:hAnsi="Arial" w:cs="Arial"/>
+          <w:color w:val="000000"/>
+          <w:sz w:val="27"/>
+          <w:szCs w:val="27"/>
+        </w:rPr>
+        <w:t xml:space="preserve">Report </w:t>
+      </w:r>
+      <w:r>
+        <w:rPr>
+          <w:rFonts w:ascii="Arial" w:eastAsia="Times New Roman" w:hAnsi="Arial" w:cs="Arial"/>
+          <w:color w:val="000000"/>
+          <w:sz w:val="27"/>
+          <w:szCs w:val="27"/>
+        </w:rPr>
+        <w:t>is written for several different audiences</w:t>
+      </w:r>
+      <w:r>
+        <w:rPr>
+          <w:rFonts w:ascii="Arial" w:eastAsia="Times New Roman" w:hAnsi="Arial" w:cs="Arial"/>
+          <w:color w:val="000000"/>
+          <w:sz w:val="27"/>
+          <w:szCs w:val="27"/>
+        </w:rPr>
+        <w:t xml:space="preserve"> </w:t>
+      </w:r>
+      <w:r>
+        <w:rPr>
+          <w:rFonts w:ascii="Arial" w:eastAsia="Times New Roman" w:hAnsi="Arial" w:cs="Arial"/>
+          <w:color w:val="000000"/>
+          <w:sz w:val="27"/>
+          <w:szCs w:val="27"/>
+        </w:rPr>
+        <w:t>at the same time:</w:t>
+      </w:r>
+    </w:p>
+    <w:p>
+      <w:pPr>
+        <w:shd w:val="clear" w:color="auto" w:fill="FFFFFF"/>
+        <w:spacing w:before="225" w:after="225" w:line="240" w:lineRule="auto"/>
+        <w:ind w:firstLine="720"/>
+        <w:rPr>
+          <w:rFonts w:ascii="Arial" w:eastAsia="Times New Roman" w:hAnsi="Arial" w:cs="Arial"/>
+          <w:color w:val="000000"/>
+          <w:sz w:val="27"/>
+          <w:szCs w:val="27"/>
+        </w:rPr>
+      </w:pPr>
+      <w:r>
+        <w:rPr>
+          <w:rFonts w:ascii="Arial" w:eastAsia="Times New Roman" w:hAnsi="Arial" w:cs="Arial"/>
+          <w:color w:val="000000"/>
+          <w:sz w:val="27"/>
+          <w:szCs w:val="27"/>
+        </w:rPr>
+        <w:t>Primary audience</w:t>
+      </w:r>
+      <w:r>
+        <w:rPr>
+          <w:rFonts w:ascii="Arial" w:eastAsia="Times New Roman" w:hAnsi="Arial" w:cs="Arial"/>
+          <w:color w:val="000000"/>
+          <w:sz w:val="27"/>
+          <w:szCs w:val="27"/>
+        </w:rPr>
+        <w:t>:</w:t>
+      </w:r>
+    </w:p>
+    <w:p>
+      <w:pPr>
+        <w:shd w:val="clear" w:color="auto" w:fill="FFFFFF"/>
+        <w:spacing w:before="225" w:after="225" w:line="240" w:lineRule="auto"/>
+        <w:ind w:firstLine="360"/>
+        <w:rPr>
+          <w:rFonts w:ascii="Arial" w:eastAsia="Times New Roman" w:hAnsi="Arial" w:cs="Arial"/>
+          <w:color w:val="000000"/>
+          <w:sz w:val="27"/>
+          <w:szCs w:val="27"/>
+        </w:rPr>
+      </w:pPr>
+      <w:r>
+        <w:rPr>
+          <w:rFonts w:ascii="Arial" w:eastAsia="Times New Roman" w:hAnsi="Arial" w:cs="Arial"/>
+          <w:color w:val="000000"/>
+          <w:sz w:val="27"/>
+          <w:szCs w:val="27"/>
+        </w:rPr>
+        <w:t xml:space="preserve">A primary client, or collaborator. </w:t>
+      </w:r>
+      <w:r>
+        <w:rPr>
+          <w:rFonts w:ascii="Arial" w:eastAsia="Times New Roman" w:hAnsi="Arial" w:cs="Arial"/>
+          <w:color w:val="000000"/>
+          <w:sz w:val="27"/>
+          <w:szCs w:val="27"/>
+        </w:rPr>
+        <w:t xml:space="preserve">At first reads the introduction and perhaps the conclusion to find out what author did and what his conclusions were. </w:t>
+      </w:r>
+    </w:p>
+    <w:p>
+      <w:pPr>
+        <w:shd w:val="clear" w:color="auto" w:fill="FFFFFF"/>
+        <w:spacing w:before="225" w:after="225" w:line="240" w:lineRule="auto"/>
+        <w:ind w:firstLine="360"/>
+        <w:rPr>
+          <w:rFonts w:ascii="Arial" w:eastAsia="Times New Roman" w:hAnsi="Arial" w:cs="Arial"/>
+          <w:color w:val="000000"/>
+          <w:sz w:val="27"/>
+          <w:szCs w:val="27"/>
+        </w:rPr>
+      </w:pPr>
+      <w:r>
+        <w:rPr>
+          <w:rFonts w:ascii="Arial" w:eastAsia="Times New Roman" w:hAnsi="Arial" w:cs="Arial"/>
+          <w:color w:val="000000"/>
+          <w:sz w:val="27"/>
+          <w:szCs w:val="27"/>
+        </w:rPr>
+        <w:t>Later fishing through the body of a report and stopping only for additional details. Therefore, we should p</w:t>
+      </w:r>
+      <w:r>
+        <w:rPr>
+          <w:rFonts w:ascii="Arial" w:eastAsia="Times New Roman" w:hAnsi="Arial" w:cs="Arial"/>
+          <w:color w:val="000000"/>
+          <w:sz w:val="27"/>
+          <w:szCs w:val="27"/>
+        </w:rPr>
+        <w:t>rovide the main</w:t>
+      </w:r>
+      <w:r>
+        <w:rPr>
+          <w:rFonts w:ascii="Arial" w:eastAsia="Times New Roman" w:hAnsi="Arial" w:cs="Arial"/>
+          <w:color w:val="000000"/>
+          <w:sz w:val="27"/>
+          <w:szCs w:val="27"/>
+        </w:rPr>
+        <w:t xml:space="preserve"> visual</w:t>
+      </w:r>
+      <w:r>
+        <w:rPr>
+          <w:rFonts w:ascii="Arial" w:eastAsia="Times New Roman" w:hAnsi="Arial" w:cs="Arial"/>
+          <w:color w:val="000000"/>
+          <w:sz w:val="27"/>
+          <w:szCs w:val="27"/>
+        </w:rPr>
+        <w:t xml:space="preserve"> evidence from our analysis in the Body</w:t>
+      </w:r>
+      <w:r>
+        <w:rPr>
+          <w:rFonts w:ascii="Arial" w:eastAsia="Times New Roman" w:hAnsi="Arial" w:cs="Arial"/>
+          <w:color w:val="000000"/>
+          <w:sz w:val="27"/>
+          <w:szCs w:val="27"/>
+        </w:rPr>
+        <w:t xml:space="preserve">, </w:t>
+      </w:r>
+      <w:r>
+        <w:rPr>
+          <w:rFonts w:ascii="Arial" w:eastAsia="Times New Roman" w:hAnsi="Arial" w:cs="Arial"/>
+          <w:color w:val="000000"/>
+          <w:sz w:val="27"/>
+          <w:szCs w:val="27"/>
+        </w:rPr>
+        <w:t>but save more detailed evidence, and other ancillary material, for the Appendix.</w:t>
+      </w:r>
+    </w:p>
+    <w:p>
+      <w:pPr>
+        <w:shd w:val="clear" w:color="auto" w:fill="FFFFFF"/>
+        <w:spacing w:before="225" w:after="225" w:line="240" w:lineRule="auto"/>
+        <w:ind w:firstLine="720"/>
+        <w:rPr>
+          <w:rFonts w:ascii="Arial" w:eastAsia="Times New Roman" w:hAnsi="Arial" w:cs="Arial"/>
+          <w:color w:val="000000"/>
+          <w:sz w:val="27"/>
+          <w:szCs w:val="27"/>
+        </w:rPr>
+      </w:pPr>
+      <w:r>
+        <w:rPr>
+          <w:rFonts w:ascii="Arial" w:eastAsia="Times New Roman" w:hAnsi="Arial" w:cs="Arial"/>
+          <w:color w:val="000000"/>
+          <w:sz w:val="27"/>
+          <w:szCs w:val="27"/>
+        </w:rPr>
+        <w:t>Secondary Audience:</w:t>
+      </w:r>
+    </w:p>
+    <w:p>
+      <w:pPr>
+        <w:pStyle w:val="ListParagraph"/>
+        <w:numPr>
+          <w:ilvl w:val="1"/>
+          <w:numId w:val="1"/>
+        </w:numPr>
+        <w:shd w:val="clear" w:color="auto" w:fill="FFFFFF"/>
+        <w:spacing w:before="225" w:after="225" w:line="240" w:lineRule="auto"/>
+        <w:rPr>
+          <w:rFonts w:ascii="Arial" w:eastAsia="Times New Roman" w:hAnsi="Arial" w:cs="Arial"/>
+          <w:color w:val="000000"/>
+          <w:sz w:val="27"/>
+          <w:szCs w:val="27"/>
+        </w:rPr>
+      </w:pPr>
+      <w:r>
+        <w:rPr>
+          <w:rFonts w:ascii="Arial" w:eastAsia="Times New Roman" w:hAnsi="Arial" w:cs="Arial"/>
+          <w:color w:val="000000"/>
+          <w:sz w:val="27"/>
+          <w:szCs w:val="27"/>
+        </w:rPr>
+        <w:t>An executive person.</w:t>
+      </w:r>
+    </w:p>
+    <w:p>
+      <w:pPr>
+        <w:shd w:val="clear" w:color="auto" w:fill="FFFFFF"/>
+        <w:spacing w:before="225" w:after="225" w:line="240" w:lineRule="auto"/>
+        <w:ind w:firstLine="720"/>
+        <w:rPr>
+          <w:rFonts w:ascii="Arial" w:eastAsia="Times New Roman" w:hAnsi="Arial" w:cs="Arial"/>
+          <w:color w:val="000000"/>
+          <w:sz w:val="27"/>
+          <w:szCs w:val="27"/>
+        </w:rPr>
+      </w:pPr>
+      <w:r>
+        <w:rPr>
+          <w:rFonts w:ascii="Arial" w:eastAsia="Times New Roman" w:hAnsi="Arial" w:cs="Arial"/>
+          <w:color w:val="000000"/>
+          <w:sz w:val="27"/>
+          <w:szCs w:val="27"/>
+        </w:rPr>
+        <w:t>Probably only skims the executive summary and perhaps the conclusion. Therefore, we should leave some type of “headers” in each part to make it easy for this person to dive in, find the “headlines” of our work and conclusions, and close a report.</w:t>
+      </w:r>
+    </w:p>
+    <w:p>
+      <w:pPr>
+        <w:pStyle w:val="ListParagraph"/>
+        <w:numPr>
+          <w:ilvl w:val="1"/>
+          <w:numId w:val="1"/>
+        </w:numPr>
+        <w:shd w:val="clear" w:color="auto" w:fill="FFFFFF"/>
+        <w:spacing w:before="225" w:after="225" w:line="240" w:lineRule="auto"/>
+        <w:rPr>
+          <w:rFonts w:ascii="Arial" w:eastAsia="Times New Roman" w:hAnsi="Arial" w:cs="Arial"/>
+          <w:color w:val="000000"/>
+          <w:sz w:val="27"/>
+          <w:szCs w:val="27"/>
+        </w:rPr>
+      </w:pPr>
+      <w:r>
+        <w:rPr>
+          <w:rFonts w:ascii="Arial" w:eastAsia="Times New Roman" w:hAnsi="Arial" w:cs="Arial"/>
+          <w:color w:val="000000"/>
+          <w:sz w:val="27"/>
+          <w:szCs w:val="27"/>
+        </w:rPr>
+        <w:t xml:space="preserve"> A technical supervisor.</w:t>
+      </w:r>
+    </w:p>
+    <w:p>
+      <w:pPr>
+        <w:shd w:val="clear" w:color="auto" w:fill="FFFFFF"/>
+        <w:spacing w:before="225" w:after="225" w:line="240" w:lineRule="auto"/>
+        <w:ind w:firstLine="720"/>
+        <w:rPr>
+          <w:rFonts w:ascii="Arial" w:eastAsia="Times New Roman" w:hAnsi="Arial" w:cs="Arial"/>
+          <w:color w:val="000000"/>
+          <w:sz w:val="27"/>
+          <w:szCs w:val="27"/>
+        </w:rPr>
+      </w:pPr>
+      <w:r>
+        <w:rPr>
+          <w:rFonts w:ascii="Arial" w:eastAsia="Times New Roman" w:hAnsi="Arial" w:cs="Arial"/>
+          <w:color w:val="000000"/>
+          <w:sz w:val="27"/>
+          <w:szCs w:val="27"/>
+        </w:rPr>
+        <w:t xml:space="preserve">Reads the Body and then examines the </w:t>
+      </w:r>
+      <w:r>
+        <w:rPr>
+          <w:rFonts w:ascii="Arial" w:eastAsia="Times New Roman" w:hAnsi="Arial" w:cs="Arial"/>
+          <w:color w:val="000000"/>
+          <w:sz w:val="27"/>
+          <w:szCs w:val="27"/>
+        </w:rPr>
+        <w:t>a</w:t>
+      </w:r>
+      <w:r>
+        <w:rPr>
+          <w:rFonts w:ascii="Arial" w:eastAsia="Times New Roman" w:hAnsi="Arial" w:cs="Arial"/>
+          <w:color w:val="000000"/>
+          <w:sz w:val="27"/>
+          <w:szCs w:val="27"/>
+        </w:rPr>
+        <w:t>ppendix for quality control</w:t>
+      </w:r>
+      <w:r>
+        <w:rPr>
+          <w:rFonts w:ascii="Arial" w:eastAsia="Times New Roman" w:hAnsi="Arial" w:cs="Arial"/>
+          <w:color w:val="000000"/>
+          <w:sz w:val="27"/>
+          <w:szCs w:val="27"/>
+        </w:rPr>
+        <w:t xml:space="preserve">. </w:t>
+      </w:r>
+      <w:r>
+        <w:rPr>
+          <w:rFonts w:ascii="Arial" w:eastAsia="Times New Roman" w:hAnsi="Arial" w:cs="Arial"/>
+          <w:color w:val="000000"/>
+          <w:sz w:val="27"/>
+          <w:szCs w:val="27"/>
+        </w:rPr>
+        <w:t xml:space="preserve">How good a job did </w:t>
+      </w:r>
+      <w:r>
+        <w:rPr>
+          <w:rFonts w:ascii="Arial" w:eastAsia="Times New Roman" w:hAnsi="Arial" w:cs="Arial"/>
+          <w:color w:val="000000"/>
+          <w:sz w:val="27"/>
+          <w:szCs w:val="27"/>
+        </w:rPr>
+        <w:t>we</w:t>
+      </w:r>
+      <w:r>
+        <w:rPr>
+          <w:rFonts w:ascii="Arial" w:eastAsia="Times New Roman" w:hAnsi="Arial" w:cs="Arial"/>
+          <w:color w:val="000000"/>
+          <w:sz w:val="27"/>
+          <w:szCs w:val="27"/>
+        </w:rPr>
+        <w:t xml:space="preserve"> do in raising and answering the interesting questions?</w:t>
+      </w:r>
+      <w:r>
+        <w:rPr>
+          <w:rFonts w:ascii="Arial" w:eastAsia="Times New Roman" w:hAnsi="Arial" w:cs="Arial"/>
+          <w:color w:val="000000"/>
+          <w:sz w:val="27"/>
+          <w:szCs w:val="27"/>
+        </w:rPr>
+        <w:t xml:space="preserve"> </w:t>
+      </w:r>
+      <w:r>
+        <w:rPr>
+          <w:rFonts w:ascii="Arial" w:eastAsia="Times New Roman" w:hAnsi="Arial" w:cs="Arial"/>
+          <w:color w:val="000000"/>
+          <w:sz w:val="27"/>
+          <w:szCs w:val="27"/>
+        </w:rPr>
+        <w:t xml:space="preserve">How efficient </w:t>
+      </w:r>
+      <w:r>
+        <w:rPr>
+          <w:rFonts w:ascii="Arial" w:eastAsia="Times New Roman" w:hAnsi="Arial" w:cs="Arial"/>
+          <w:color w:val="000000"/>
+          <w:sz w:val="27"/>
+          <w:szCs w:val="27"/>
+        </w:rPr>
+        <w:t>we</w:t>
+      </w:r>
+      <w:r>
+        <w:rPr>
+          <w:rFonts w:ascii="Arial" w:eastAsia="Times New Roman" w:hAnsi="Arial" w:cs="Arial"/>
+          <w:color w:val="000000"/>
+          <w:sz w:val="27"/>
+          <w:szCs w:val="27"/>
+        </w:rPr>
+        <w:t xml:space="preserve"> </w:t>
+      </w:r>
+      <w:r>
+        <w:rPr>
+          <w:rFonts w:ascii="Arial" w:eastAsia="Times New Roman" w:hAnsi="Arial" w:cs="Arial"/>
+          <w:color w:val="000000"/>
+          <w:sz w:val="27"/>
+          <w:szCs w:val="27"/>
+        </w:rPr>
+        <w:t>were</w:t>
+      </w:r>
+      <w:r>
+        <w:rPr>
+          <w:rFonts w:ascii="Arial" w:eastAsia="Times New Roman" w:hAnsi="Arial" w:cs="Arial"/>
+          <w:color w:val="000000"/>
+          <w:sz w:val="27"/>
+          <w:szCs w:val="27"/>
+        </w:rPr>
+        <w:t xml:space="preserve">? Did </w:t>
+      </w:r>
+      <w:r>
+        <w:rPr>
+          <w:rFonts w:ascii="Arial" w:eastAsia="Times New Roman" w:hAnsi="Arial" w:cs="Arial"/>
+          <w:color w:val="000000"/>
+          <w:sz w:val="27"/>
+          <w:szCs w:val="27"/>
+        </w:rPr>
+        <w:t>we</w:t>
+      </w:r>
+      <w:r>
+        <w:rPr>
+          <w:rFonts w:ascii="Arial" w:eastAsia="Times New Roman" w:hAnsi="Arial" w:cs="Arial"/>
+          <w:color w:val="000000"/>
+          <w:sz w:val="27"/>
+          <w:szCs w:val="27"/>
+        </w:rPr>
+        <w:t xml:space="preserve"> reach reasonable conclusions</w:t>
+      </w:r>
+      <w:r>
+        <w:rPr>
+          <w:rFonts w:ascii="Arial" w:eastAsia="Times New Roman" w:hAnsi="Arial" w:cs="Arial"/>
+          <w:color w:val="000000"/>
+          <w:sz w:val="27"/>
+          <w:szCs w:val="27"/>
+        </w:rPr>
+        <w:t xml:space="preserve">? Used correct </w:t>
+      </w:r>
+      <w:r>
+        <w:rPr>
+          <w:rFonts w:ascii="Arial" w:eastAsia="Times New Roman" w:hAnsi="Arial" w:cs="Arial"/>
+          <w:color w:val="000000"/>
+          <w:sz w:val="27"/>
+          <w:szCs w:val="27"/>
+        </w:rPr>
+        <w:t>statistical methods?</w:t>
+      </w:r>
+      <w:r>
+        <w:rPr>
+          <w:rFonts w:ascii="Arial" w:eastAsia="Times New Roman" w:hAnsi="Arial" w:cs="Arial"/>
+          <w:color w:val="000000"/>
+          <w:sz w:val="27"/>
+          <w:szCs w:val="27"/>
+        </w:rPr>
+        <w:t xml:space="preserve"> </w:t>
+      </w:r>
+      <w:r>
+        <w:rPr>
+          <w:rFonts w:ascii="Arial" w:eastAsia="Times New Roman" w:hAnsi="Arial" w:cs="Arial"/>
+          <w:color w:val="000000"/>
+          <w:sz w:val="27"/>
+          <w:szCs w:val="27"/>
+        </w:rPr>
+        <w:t>Etc.</w:t>
+      </w:r>
+    </w:p>
+    <w:p>
+      <w:pPr>
+        <w:shd w:val="clear" w:color="auto" w:fill="FFFFFF"/>
+        <w:spacing w:before="225" w:after="225" w:line="240" w:lineRule="auto"/>
+        <w:ind w:firstLine="720"/>
+        <w:rPr>
+          <w:rFonts w:ascii="Arial" w:eastAsia="Times New Roman" w:hAnsi="Arial" w:cs="Arial"/>
+          <w:color w:val="000000"/>
+          <w:sz w:val="27"/>
+          <w:szCs w:val="27"/>
+        </w:rPr>
+      </w:pPr>
+      <w:r>
+        <w:rPr>
+          <w:rFonts w:ascii="Arial" w:eastAsia="Times New Roman" w:hAnsi="Arial" w:cs="Arial"/>
+          <w:color w:val="000000"/>
+          <w:sz w:val="27"/>
+          <w:szCs w:val="27"/>
+        </w:rPr>
+        <w:t>Here we should m</w:t>
+      </w:r>
+      <w:r>
+        <w:rPr>
+          <w:rFonts w:ascii="Arial" w:eastAsia="Times New Roman" w:hAnsi="Arial" w:cs="Arial"/>
+          <w:color w:val="000000"/>
+          <w:sz w:val="27"/>
+          <w:szCs w:val="27"/>
+        </w:rPr>
+        <w:t xml:space="preserve">ake cross-references between the </w:t>
+      </w:r>
+      <w:r>
+        <w:rPr>
+          <w:rFonts w:ascii="Arial" w:eastAsia="Times New Roman" w:hAnsi="Arial" w:cs="Arial"/>
+          <w:color w:val="000000"/>
+          <w:sz w:val="27"/>
+          <w:szCs w:val="27"/>
+        </w:rPr>
+        <w:t>b</w:t>
+      </w:r>
+      <w:r>
+        <w:rPr>
+          <w:rFonts w:ascii="Arial" w:eastAsia="Times New Roman" w:hAnsi="Arial" w:cs="Arial"/>
+          <w:color w:val="000000"/>
+          <w:sz w:val="27"/>
+          <w:szCs w:val="27"/>
+        </w:rPr>
+        <w:t xml:space="preserve">ody and parts of the </w:t>
+      </w:r>
+      <w:r>
+        <w:rPr>
+          <w:rFonts w:ascii="Arial" w:eastAsia="Times New Roman" w:hAnsi="Arial" w:cs="Arial"/>
+          <w:color w:val="000000"/>
+          <w:sz w:val="27"/>
+          <w:szCs w:val="27"/>
+        </w:rPr>
+        <w:t>a</w:t>
+      </w:r>
+      <w:r>
+        <w:rPr>
+          <w:rFonts w:ascii="Arial" w:eastAsia="Times New Roman" w:hAnsi="Arial" w:cs="Arial"/>
+          <w:color w:val="000000"/>
+          <w:sz w:val="27"/>
+          <w:szCs w:val="27"/>
+        </w:rPr>
+        <w:t>ppendix</w:t>
+      </w:r>
+      <w:r>
+        <w:rPr>
+          <w:rFonts w:ascii="Arial" w:eastAsia="Times New Roman" w:hAnsi="Arial" w:cs="Arial"/>
+          <w:color w:val="000000"/>
+          <w:sz w:val="27"/>
+          <w:szCs w:val="27"/>
+        </w:rPr>
+        <w:t>,</w:t>
+      </w:r>
+      <w:r>
+        <w:rPr>
+          <w:rFonts w:ascii="Arial" w:eastAsia="Times New Roman" w:hAnsi="Arial" w:cs="Arial"/>
+          <w:color w:val="000000"/>
+          <w:sz w:val="27"/>
+          <w:szCs w:val="27"/>
+        </w:rPr>
+        <w:t xml:space="preserve"> so that this</w:t>
+      </w:r>
+      <w:r>
+        <w:rPr>
+          <w:rFonts w:ascii="Arial" w:eastAsia="Times New Roman" w:hAnsi="Arial" w:cs="Arial"/>
+          <w:color w:val="000000"/>
+          <w:sz w:val="27"/>
+          <w:szCs w:val="27"/>
+        </w:rPr>
+        <w:t xml:space="preserve"> </w:t>
+      </w:r>
+      <w:r>
+        <w:rPr>
+          <w:rFonts w:ascii="Arial" w:eastAsia="Times New Roman" w:hAnsi="Arial" w:cs="Arial"/>
+          <w:color w:val="000000"/>
+          <w:sz w:val="27"/>
+          <w:szCs w:val="27"/>
+        </w:rPr>
+        <w:t xml:space="preserve">person can easily find supporting material related to each main analysis </w:t>
+      </w:r>
+      <w:r>
+        <w:rPr>
+          <w:rFonts w:ascii="Arial" w:eastAsia="Times New Roman" w:hAnsi="Arial" w:cs="Arial"/>
+          <w:color w:val="000000"/>
+          <w:sz w:val="27"/>
+          <w:szCs w:val="27"/>
+        </w:rPr>
+        <w:t>we</w:t>
+      </w:r>
+      <w:r>
+        <w:rPr>
+          <w:rFonts w:ascii="Arial" w:eastAsia="Times New Roman" w:hAnsi="Arial" w:cs="Arial"/>
+          <w:color w:val="000000"/>
+          <w:sz w:val="27"/>
+          <w:szCs w:val="27"/>
+        </w:rPr>
+        <w:t xml:space="preserve"> report in</w:t>
+      </w:r>
+      <w:r>
+        <w:rPr>
+          <w:rFonts w:ascii="Arial" w:eastAsia="Times New Roman" w:hAnsi="Arial" w:cs="Arial"/>
+          <w:color w:val="000000"/>
+          <w:sz w:val="27"/>
+          <w:szCs w:val="27"/>
+        </w:rPr>
+        <w:t xml:space="preserve"> </w:t>
+      </w:r>
+      <w:r>
+        <w:rPr>
+          <w:rFonts w:ascii="Arial" w:eastAsia="Times New Roman" w:hAnsi="Arial" w:cs="Arial"/>
+          <w:color w:val="000000"/>
+          <w:sz w:val="27"/>
+          <w:szCs w:val="27"/>
+        </w:rPr>
+        <w:t>the Body</w:t>
+      </w:r>
+      <w:r>
+        <w:rPr>
+          <w:rFonts w:ascii="Arial" w:eastAsia="Times New Roman" w:hAnsi="Arial" w:cs="Arial"/>
+          <w:color w:val="000000"/>
+          <w:sz w:val="27"/>
+          <w:szCs w:val="27"/>
+        </w:rPr>
+        <w:t>.</w:t>
+      </w:r>
+    </w:p>
+    <w:p>
+      <w:pPr>
+        <w:shd w:val="clear" w:color="auto" w:fill="FFFFFF"/>
+        <w:spacing w:before="225" w:after="225" w:line="240" w:lineRule="auto"/>
+        <w:ind w:firstLine="720"/>
+        <w:rPr>
+          <w:rFonts w:ascii="Arial" w:eastAsia="Times New Roman" w:hAnsi="Arial" w:cs="Arial"/>
+          <w:color w:val="000000"/>
+          <w:sz w:val="27"/>
+          <w:szCs w:val="27"/>
+        </w:rPr>
+      </w:pPr>
+      <w:r>
+        <w:rPr>
+          <w:rFonts w:ascii="Arial" w:eastAsia="Times New Roman" w:hAnsi="Arial" w:cs="Arial"/>
+          <w:color w:val="000000"/>
+          <w:sz w:val="27"/>
+          <w:szCs w:val="27"/>
+        </w:rPr>
+        <w:t>Therefore,</w:t>
+      </w:r>
+      <w:r>
+        <w:rPr>
+          <w:rFonts w:ascii="Arial" w:eastAsia="Times New Roman" w:hAnsi="Arial" w:cs="Arial"/>
+          <w:color w:val="000000"/>
+          <w:sz w:val="27"/>
+          <w:szCs w:val="27"/>
+        </w:rPr>
+        <w:t xml:space="preserve"> </w:t>
+      </w:r>
+      <w:r>
+        <w:rPr>
+          <w:rFonts w:ascii="Arial" w:eastAsia="Times New Roman" w:hAnsi="Arial" w:cs="Arial"/>
+          <w:color w:val="000000"/>
+          <w:sz w:val="27"/>
+          <w:szCs w:val="27"/>
+        </w:rPr>
+        <w:t>all</w:t>
+      </w:r>
+      <w:r>
+        <w:rPr>
+          <w:rFonts w:ascii="Arial" w:eastAsia="Times New Roman" w:hAnsi="Arial" w:cs="Arial"/>
+          <w:color w:val="000000"/>
+          <w:sz w:val="27"/>
+          <w:szCs w:val="27"/>
+        </w:rPr>
+        <w:t xml:space="preserve"> </w:t>
+      </w:r>
+      <w:r>
+        <w:rPr>
+          <w:rFonts w:ascii="Arial" w:eastAsia="Times New Roman" w:hAnsi="Arial" w:cs="Arial"/>
+          <w:color w:val="000000"/>
+          <w:sz w:val="27"/>
+          <w:szCs w:val="27"/>
+        </w:rPr>
+        <w:t>metrics</w:t>
+      </w:r>
+      <w:r>
+        <w:rPr>
+          <w:rFonts w:ascii="Arial" w:eastAsia="Times New Roman" w:hAnsi="Arial" w:cs="Arial"/>
+          <w:color w:val="000000"/>
+          <w:sz w:val="27"/>
+          <w:szCs w:val="27"/>
+        </w:rPr>
+        <w:t xml:space="preserve"> </w:t>
+      </w:r>
+      <w:r>
+        <w:rPr>
+          <w:rFonts w:ascii="Arial" w:eastAsia="Times New Roman" w:hAnsi="Arial" w:cs="Arial"/>
+          <w:color w:val="000000"/>
+          <w:sz w:val="27"/>
+          <w:szCs w:val="27"/>
+        </w:rPr>
+        <w:t>used</w:t>
+      </w:r>
+      <w:r>
+        <w:rPr>
+          <w:rFonts w:ascii="Arial" w:eastAsia="Times New Roman" w:hAnsi="Arial" w:cs="Arial"/>
+          <w:color w:val="000000"/>
+          <w:sz w:val="27"/>
+          <w:szCs w:val="27"/>
+        </w:rPr>
+        <w:t xml:space="preserve"> </w:t>
+      </w:r>
+      <w:r>
+        <w:rPr>
+          <w:rFonts w:ascii="Arial" w:eastAsia="Times New Roman" w:hAnsi="Arial" w:cs="Arial"/>
+          <w:color w:val="000000"/>
+          <w:sz w:val="27"/>
+          <w:szCs w:val="27"/>
+        </w:rPr>
+        <w:t>are made to be as detailed as possible</w:t>
+      </w:r>
+      <w:r>
+        <w:rPr>
+          <w:rFonts w:ascii="Arial" w:eastAsia="Times New Roman" w:hAnsi="Arial" w:cs="Arial"/>
+          <w:color w:val="000000"/>
+          <w:sz w:val="27"/>
+          <w:szCs w:val="27"/>
+        </w:rPr>
+        <w:t>.</w:t>
+      </w:r>
+    </w:p>
+    <w:p>
+      <w:pPr>
+        <w:rPr>
+          <w:rFonts w:ascii="Arial" w:eastAsia="Times New Roman" w:hAnsi="Arial" w:cs="Arial"/>
+          <w:color w:val="000000"/>
+          <w:sz w:val="27"/>
+          <w:szCs w:val="27"/>
+          <w:lang w:val="ru-RU"/>
+        </w:rPr>
+      </w:pPr>
+      <w:r>
+        <w:rPr>
+          <w:rFonts w:ascii="Arial" w:eastAsia="Times New Roman" w:hAnsi="Arial" w:cs="Arial"/>
+          <w:color w:val="000000"/>
+          <w:sz w:val="27"/>
+          <w:szCs w:val="27"/>
+          <w:lang w:val="ru-RU"/>
         </w:rPr>
         <w:br w:type="page"/>
       </w:r>
@@ -542,19 +1722,342 @@
     </w:p>
     <w:p>
       <w:pPr>
-        <w:rPr>
-          <w:rFonts w:ascii="Arial" w:eastAsia="Times New Roman" w:hAnsi="Arial" w:cs="Arial"/>
-          <w:color w:val="000000"/>
-          <w:sz w:val="27"/>
-          <w:szCs w:val="27"/>
-        </w:rPr>
-      </w:pPr>
-      <w:r>
-        <w:rPr>
-          <w:rFonts w:ascii="Arial" w:eastAsia="Times New Roman" w:hAnsi="Arial" w:cs="Arial"/>
-          <w:color w:val="000000"/>
-          <w:sz w:val="27"/>
-          <w:szCs w:val="27"/>
+        <w:shd w:val="clear" w:color="auto" w:fill="FFFFFF"/>
+        <w:spacing w:before="225" w:after="225" w:line="240" w:lineRule="auto"/>
+        <w:ind w:firstLine="360"/>
+        <w:rPr>
+          <w:rFonts w:ascii="Arial" w:eastAsia="Times New Roman" w:hAnsi="Arial" w:cs="Arial"/>
+          <w:color w:val="000000"/>
+          <w:sz w:val="27"/>
+          <w:szCs w:val="27"/>
+          <w:lang w:val="ru-RU"/>
+        </w:rPr>
+      </w:pPr>
+      <w:r>
+        <w:rPr>
+          <w:rFonts w:ascii="Arial" w:eastAsia="Times New Roman" w:hAnsi="Arial" w:cs="Arial"/>
+          <w:color w:val="000000"/>
+          <w:sz w:val="27"/>
+          <w:szCs w:val="27"/>
+        </w:rPr>
+        <w:t>Data review</w:t>
+      </w:r>
+      <w:r>
+        <w:rPr>
+          <w:rFonts w:ascii="Arial" w:eastAsia="Times New Roman" w:hAnsi="Arial" w:cs="Arial"/>
+          <w:color w:val="000000"/>
+          <w:sz w:val="27"/>
+          <w:szCs w:val="27"/>
+        </w:rPr>
+        <w:t xml:space="preserve">. </w:t>
+      </w:r>
+      <w:r>
+        <w:rPr>
+          <w:rFonts w:ascii="Arial" w:eastAsia="Times New Roman" w:hAnsi="Arial" w:cs="Arial"/>
+          <w:color w:val="000000"/>
+          <w:sz w:val="27"/>
+          <w:szCs w:val="27"/>
+        </w:rPr>
+        <w:t xml:space="preserve">Understanding and </w:t>
+      </w:r>
+      <w:r>
+        <w:rPr>
+          <w:rFonts w:ascii="Arial" w:eastAsia="Times New Roman" w:hAnsi="Arial" w:cs="Arial"/>
+          <w:color w:val="000000"/>
+          <w:sz w:val="27"/>
+          <w:szCs w:val="27"/>
+        </w:rPr>
+        <w:t>explaining dataset</w:t>
+      </w:r>
+      <w:r>
+        <w:rPr>
+          <w:rFonts w:ascii="Arial" w:eastAsia="Times New Roman" w:hAnsi="Arial" w:cs="Arial"/>
+          <w:color w:val="000000"/>
+          <w:sz w:val="27"/>
+          <w:szCs w:val="27"/>
+        </w:rPr>
+        <w:t xml:space="preserve">. Their integrity, quality and </w:t>
+      </w:r>
+      <w:r>
+        <w:rPr>
+          <w:rFonts w:ascii="Arial" w:eastAsia="Times New Roman" w:hAnsi="Arial" w:cs="Arial"/>
+          <w:color w:val="000000"/>
+          <w:sz w:val="27"/>
+          <w:szCs w:val="27"/>
+        </w:rPr>
+        <w:t>anomalies</w:t>
+      </w:r>
+    </w:p>
+    <w:p>
+      <w:pPr>
+        <w:shd w:val="clear" w:color="auto" w:fill="FFFFFF"/>
+        <w:spacing w:before="225" w:after="225" w:line="240" w:lineRule="auto"/>
+        <w:ind w:firstLine="360"/>
+        <w:rPr>
+          <w:rFonts w:ascii="Arial" w:eastAsia="Times New Roman" w:hAnsi="Arial" w:cs="Arial"/>
+          <w:color w:val="000000"/>
+          <w:sz w:val="27"/>
+          <w:szCs w:val="27"/>
+        </w:rPr>
+      </w:pPr>
+      <w:r>
+        <w:rPr>
+          <w:rFonts w:ascii="Arial" w:eastAsia="Times New Roman" w:hAnsi="Arial" w:cs="Arial"/>
+          <w:color w:val="000000"/>
+          <w:sz w:val="27"/>
+          <w:szCs w:val="27"/>
+        </w:rPr>
+        <w:t>Data research</w:t>
+      </w:r>
+      <w:r>
+        <w:rPr>
+          <w:rFonts w:ascii="Arial" w:eastAsia="Times New Roman" w:hAnsi="Arial" w:cs="Arial"/>
+          <w:color w:val="000000"/>
+          <w:sz w:val="27"/>
+          <w:szCs w:val="27"/>
+        </w:rPr>
+        <w:t xml:space="preserve">. </w:t>
+      </w:r>
+      <w:r>
+        <w:rPr>
+          <w:rFonts w:ascii="Arial" w:eastAsia="Times New Roman" w:hAnsi="Arial" w:cs="Arial"/>
+          <w:color w:val="000000"/>
+          <w:sz w:val="27"/>
+          <w:szCs w:val="27"/>
+        </w:rPr>
+        <w:t xml:space="preserve">Detailed explanation of a work with dataset. </w:t>
+      </w:r>
+      <w:r>
+        <w:rPr>
+          <w:rFonts w:ascii="Arial" w:eastAsia="Times New Roman" w:hAnsi="Arial" w:cs="Arial"/>
+          <w:color w:val="000000"/>
+          <w:sz w:val="27"/>
+          <w:szCs w:val="27"/>
+        </w:rPr>
+        <w:t xml:space="preserve">Limitations, interpretations, </w:t>
+      </w:r>
+      <w:r>
+        <w:rPr>
+          <w:rFonts w:ascii="Arial" w:eastAsia="Times New Roman" w:hAnsi="Arial" w:cs="Arial"/>
+          <w:color w:val="000000"/>
+          <w:sz w:val="27"/>
+          <w:szCs w:val="27"/>
+        </w:rPr>
+        <w:t>assumptions that had to be done.</w:t>
+      </w:r>
+    </w:p>
+    <w:p>
+      <w:pPr>
+        <w:shd w:val="clear" w:color="auto" w:fill="FFFFFF"/>
+        <w:spacing w:before="225" w:after="225" w:line="240" w:lineRule="auto"/>
+        <w:ind w:firstLine="360"/>
+        <w:rPr>
+          <w:rFonts w:ascii="Arial" w:eastAsia="Times New Roman" w:hAnsi="Arial" w:cs="Arial"/>
+          <w:color w:val="000000"/>
+          <w:sz w:val="27"/>
+          <w:szCs w:val="27"/>
+        </w:rPr>
+      </w:pPr>
+      <w:r>
+        <w:rPr>
+          <w:rFonts w:ascii="Arial" w:eastAsia="Times New Roman" w:hAnsi="Arial" w:cs="Arial"/>
+          <w:color w:val="000000"/>
+          <w:sz w:val="27"/>
+          <w:szCs w:val="27"/>
+        </w:rPr>
+        <w:t xml:space="preserve">Business </w:t>
+      </w:r>
+      <w:r>
+        <w:rPr>
+          <w:rFonts w:ascii="Arial" w:eastAsia="Times New Roman" w:hAnsi="Arial" w:cs="Arial"/>
+          <w:color w:val="000000"/>
+          <w:sz w:val="27"/>
+          <w:szCs w:val="27"/>
+        </w:rPr>
+        <w:t>research</w:t>
+      </w:r>
+      <w:r>
+        <w:rPr>
+          <w:rFonts w:ascii="Arial" w:eastAsia="Times New Roman" w:hAnsi="Arial" w:cs="Arial"/>
+          <w:color w:val="000000"/>
+          <w:sz w:val="27"/>
+          <w:szCs w:val="27"/>
+        </w:rPr>
+        <w:t xml:space="preserve">. </w:t>
+      </w:r>
+      <w:r>
+        <w:rPr>
+          <w:rFonts w:ascii="Arial" w:eastAsia="Times New Roman" w:hAnsi="Arial" w:cs="Arial"/>
+          <w:color w:val="000000"/>
+          <w:sz w:val="27"/>
+          <w:szCs w:val="27"/>
+        </w:rPr>
+        <w:t xml:space="preserve">Explanation of a business client (UK </w:t>
+      </w:r>
+      <w:r>
+        <w:rPr>
+          <w:rFonts w:ascii="Arial" w:eastAsia="Times New Roman" w:hAnsi="Arial" w:cs="Arial"/>
+          <w:color w:val="000000"/>
+          <w:sz w:val="27"/>
+          <w:szCs w:val="27"/>
+        </w:rPr>
+        <w:t>online shop provided</w:t>
+      </w:r>
+      <w:r>
+        <w:rPr>
+          <w:rFonts w:ascii="Arial" w:eastAsia="Times New Roman" w:hAnsi="Arial" w:cs="Arial"/>
+          <w:color w:val="000000"/>
+          <w:sz w:val="27"/>
+          <w:szCs w:val="27"/>
+        </w:rPr>
+        <w:t xml:space="preserve"> </w:t>
+      </w:r>
+      <w:r>
+        <w:rPr>
+          <w:rFonts w:ascii="Arial" w:eastAsia="Times New Roman" w:hAnsi="Arial" w:cs="Arial"/>
+          <w:color w:val="000000"/>
+          <w:sz w:val="27"/>
+          <w:szCs w:val="27"/>
+        </w:rPr>
+        <w:t>its</w:t>
+      </w:r>
+      <w:r>
+        <w:rPr>
+          <w:rFonts w:ascii="Arial" w:eastAsia="Times New Roman" w:hAnsi="Arial" w:cs="Arial"/>
+          <w:color w:val="000000"/>
+          <w:sz w:val="27"/>
+          <w:szCs w:val="27"/>
+        </w:rPr>
+        <w:t xml:space="preserve"> data). </w:t>
+      </w:r>
+      <w:r>
+        <w:rPr>
+          <w:rFonts w:ascii="Arial" w:eastAsia="Times New Roman" w:hAnsi="Arial" w:cs="Arial"/>
+          <w:color w:val="000000"/>
+          <w:sz w:val="27"/>
+          <w:szCs w:val="27"/>
+        </w:rPr>
+        <w:t>It</w:t>
+      </w:r>
+      <w:r>
+        <w:rPr>
+          <w:rFonts w:ascii="Arial" w:eastAsia="Times New Roman" w:hAnsi="Arial" w:cs="Arial"/>
+          <w:color w:val="000000"/>
+          <w:sz w:val="27"/>
+          <w:szCs w:val="27"/>
+        </w:rPr>
+        <w:t>s pain points and targets.</w:t>
+      </w:r>
+    </w:p>
+    <w:p>
+      <w:pPr>
+        <w:shd w:val="clear" w:color="auto" w:fill="FFFFFF"/>
+        <w:spacing w:before="225" w:after="225" w:line="240" w:lineRule="auto"/>
+        <w:ind w:firstLine="360"/>
+        <w:rPr>
+          <w:rFonts w:ascii="Arial" w:eastAsia="Times New Roman" w:hAnsi="Arial" w:cs="Arial"/>
+          <w:color w:val="000000"/>
+          <w:sz w:val="27"/>
+          <w:szCs w:val="27"/>
+        </w:rPr>
+      </w:pPr>
+      <w:r>
+        <w:rPr>
+          <w:rFonts w:ascii="Arial" w:eastAsia="Times New Roman" w:hAnsi="Arial" w:cs="Arial"/>
+          <w:color w:val="000000"/>
+          <w:sz w:val="27"/>
+          <w:szCs w:val="27"/>
+        </w:rPr>
+        <w:t>Recommendations</w:t>
+      </w:r>
+      <w:r>
+        <w:rPr>
+          <w:rFonts w:ascii="Arial" w:eastAsia="Times New Roman" w:hAnsi="Arial" w:cs="Arial"/>
+          <w:color w:val="000000"/>
+          <w:sz w:val="27"/>
+          <w:szCs w:val="27"/>
+        </w:rPr>
+        <w:t xml:space="preserve">. </w:t>
+      </w:r>
+      <w:r>
+        <w:rPr>
+          <w:rFonts w:ascii="Arial" w:eastAsia="Times New Roman" w:hAnsi="Arial" w:cs="Arial"/>
+          <w:color w:val="000000"/>
+          <w:sz w:val="27"/>
+          <w:szCs w:val="27"/>
+        </w:rPr>
+        <w:t xml:space="preserve">Data </w:t>
+      </w:r>
+      <w:r>
+        <w:rPr>
+          <w:rFonts w:ascii="Arial" w:eastAsia="Times New Roman" w:hAnsi="Arial" w:cs="Arial"/>
+          <w:color w:val="000000"/>
+          <w:sz w:val="27"/>
+          <w:szCs w:val="27"/>
+        </w:rPr>
+        <w:t>structure</w:t>
+      </w:r>
+      <w:r>
+        <w:rPr>
+          <w:rFonts w:ascii="Arial" w:eastAsia="Times New Roman" w:hAnsi="Arial" w:cs="Arial"/>
+          <w:color w:val="000000"/>
+          <w:sz w:val="27"/>
+          <w:szCs w:val="27"/>
+        </w:rPr>
+        <w:t xml:space="preserve"> recommendation</w:t>
+      </w:r>
+      <w:r>
+        <w:rPr>
+          <w:rFonts w:ascii="Arial" w:eastAsia="Times New Roman" w:hAnsi="Arial" w:cs="Arial"/>
+          <w:color w:val="000000"/>
+          <w:sz w:val="27"/>
+          <w:szCs w:val="27"/>
+        </w:rPr>
+        <w:t xml:space="preserve">. What to add to </w:t>
+      </w:r>
+      <w:r>
+        <w:rPr>
+          <w:rFonts w:ascii="Arial" w:eastAsia="Times New Roman" w:hAnsi="Arial" w:cs="Arial"/>
+          <w:color w:val="000000"/>
+          <w:sz w:val="27"/>
+          <w:szCs w:val="27"/>
+        </w:rPr>
+        <w:t xml:space="preserve">the </w:t>
+      </w:r>
+      <w:r>
+        <w:rPr>
+          <w:rFonts w:ascii="Arial" w:eastAsia="Times New Roman" w:hAnsi="Arial" w:cs="Arial"/>
+          <w:color w:val="000000"/>
+          <w:sz w:val="27"/>
+          <w:szCs w:val="27"/>
+        </w:rPr>
+        <w:t>dataset.</w:t>
+      </w:r>
+      <w:r>
+        <w:rPr>
+          <w:rFonts w:ascii="Arial" w:eastAsia="Times New Roman" w:hAnsi="Arial" w:cs="Arial"/>
+          <w:color w:val="000000"/>
+          <w:sz w:val="27"/>
+          <w:szCs w:val="27"/>
+        </w:rPr>
+        <w:t xml:space="preserve"> Formulate conclusions and recommendations based on the data </w:t>
+      </w:r>
+      <w:r>
+        <w:rPr>
+          <w:rFonts w:ascii="Arial" w:eastAsia="Times New Roman" w:hAnsi="Arial" w:cs="Arial"/>
+          <w:color w:val="000000"/>
+          <w:sz w:val="27"/>
+          <w:szCs w:val="27"/>
+        </w:rPr>
+        <w:t>provided.</w:t>
+      </w:r>
+      <w:r>
+        <w:rPr>
+          <w:rFonts w:ascii="Arial" w:eastAsia="Times New Roman" w:hAnsi="Arial" w:cs="Arial"/>
+          <w:color w:val="000000"/>
+          <w:sz w:val="27"/>
+          <w:szCs w:val="27"/>
+          <w:lang w:val="ru-RU"/>
         </w:rPr>
         <w:br w:type="page"/>
       </w:r>
@@ -588,6 +2091,161 @@
     </w:p>
     <w:p>
       <w:pPr>
+        <w:shd w:val="clear" w:color="auto" w:fill="FFFFFF"/>
+        <w:spacing w:before="225" w:after="225" w:line="240" w:lineRule="auto"/>
+        <w:rPr>
+          <w:rFonts w:ascii="Arial" w:eastAsia="Times New Roman" w:hAnsi="Arial" w:cs="Arial"/>
+          <w:color w:val="000000"/>
+          <w:sz w:val="27"/>
+          <w:szCs w:val="27"/>
+        </w:rPr>
+      </w:pPr>
+      <w:r>
+        <w:rPr>
+          <w:rFonts w:ascii="Arial" w:eastAsia="Times New Roman" w:hAnsi="Arial" w:cs="Arial"/>
+          <w:color w:val="000000"/>
+          <w:sz w:val="27"/>
+          <w:szCs w:val="27"/>
+        </w:rPr>
+        <w:t xml:space="preserve">Data. </w:t>
+      </w:r>
+    </w:p>
+    <w:p>
+      <w:pPr>
+        <w:shd w:val="clear" w:color="auto" w:fill="FFFFFF"/>
+        <w:spacing w:before="225" w:after="225" w:line="240" w:lineRule="auto"/>
+        <w:rPr>
+          <w:rFonts w:ascii="Arial" w:eastAsia="Times New Roman" w:hAnsi="Arial" w:cs="Arial"/>
+          <w:color w:val="000000"/>
+          <w:sz w:val="27"/>
+          <w:szCs w:val="27"/>
+        </w:rPr>
+      </w:pPr>
+      <w:r>
+        <w:rPr>
+          <w:rFonts w:ascii="Arial" w:eastAsia="Times New Roman" w:hAnsi="Arial" w:cs="Arial"/>
+          <w:color w:val="000000"/>
+          <w:sz w:val="27"/>
+          <w:szCs w:val="27"/>
+        </w:rPr>
+        <w:t xml:space="preserve">We are have a data of all transactions </w:t>
+      </w:r>
+      <w:r>
+        <w:rPr>
+          <w:rFonts w:ascii="Arial" w:eastAsia="Times New Roman" w:hAnsi="Arial" w:cs="Arial"/>
+          <w:color w:val="000000"/>
+          <w:sz w:val="27"/>
+          <w:szCs w:val="27"/>
+        </w:rPr>
+        <w:t xml:space="preserve">of the company. </w:t>
+      </w:r>
+    </w:p>
+    <w:p>
+      <w:pPr>
+        <w:pStyle w:val="ListParagraph"/>
+        <w:numPr>
+          <w:ilvl w:val="2"/>
+          <w:numId w:val="9"/>
+        </w:numPr>
+        <w:shd w:val="clear" w:color="auto" w:fill="FFFFFF"/>
+        <w:spacing w:before="225" w:after="225" w:line="240" w:lineRule="auto"/>
+        <w:rPr>
+          <w:rFonts w:ascii="Arial" w:eastAsia="Times New Roman" w:hAnsi="Arial" w:cs="Arial"/>
+          <w:color w:val="000000"/>
+          <w:sz w:val="27"/>
+          <w:szCs w:val="27"/>
+        </w:rPr>
+      </w:pPr>
+      <w:r>
+        <w:rPr>
+          <w:rFonts w:ascii="Arial" w:eastAsia="Times New Roman" w:hAnsi="Arial" w:cs="Arial"/>
+          <w:color w:val="000000"/>
+          <w:sz w:val="27"/>
+          <w:szCs w:val="27"/>
+        </w:rPr>
+        <w:t>Data</w:t>
+      </w:r>
+    </w:p>
+    <w:p>
+      <w:pPr>
+        <w:pStyle w:val="ListParagraph"/>
+        <w:numPr>
+          <w:ilvl w:val="2"/>
+          <w:numId w:val="9"/>
+        </w:numPr>
+        <w:shd w:val="clear" w:color="auto" w:fill="FFFFFF"/>
+        <w:spacing w:before="225" w:after="225" w:line="240" w:lineRule="auto"/>
+        <w:rPr>
+          <w:rFonts w:ascii="Arial" w:eastAsia="Times New Roman" w:hAnsi="Arial" w:cs="Arial"/>
+          <w:color w:val="000000"/>
+          <w:sz w:val="27"/>
+          <w:szCs w:val="27"/>
+        </w:rPr>
+      </w:pPr>
+      <w:r>
+        <w:rPr>
+          <w:rFonts w:ascii="Arial" w:eastAsia="Times New Roman" w:hAnsi="Arial" w:cs="Arial"/>
+          <w:color w:val="000000"/>
+          <w:sz w:val="27"/>
+          <w:szCs w:val="27"/>
+        </w:rPr>
+        <w:t>Methods</w:t>
+      </w:r>
+    </w:p>
+    <w:p>
+      <w:pPr>
+        <w:pStyle w:val="ListParagraph"/>
+        <w:numPr>
+          <w:ilvl w:val="2"/>
+          <w:numId w:val="9"/>
+        </w:numPr>
+        <w:shd w:val="clear" w:color="auto" w:fill="FFFFFF"/>
+        <w:spacing w:before="225" w:after="225" w:line="240" w:lineRule="auto"/>
+        <w:rPr>
+          <w:rFonts w:ascii="Arial" w:eastAsia="Times New Roman" w:hAnsi="Arial" w:cs="Arial"/>
+          <w:color w:val="000000"/>
+          <w:sz w:val="27"/>
+          <w:szCs w:val="27"/>
+        </w:rPr>
+      </w:pPr>
+      <w:r>
+        <w:rPr>
+          <w:rFonts w:ascii="Arial" w:eastAsia="Times New Roman" w:hAnsi="Arial" w:cs="Arial"/>
+          <w:color w:val="000000"/>
+          <w:sz w:val="27"/>
+          <w:szCs w:val="27"/>
+        </w:rPr>
+        <w:t>Analysis</w:t>
+      </w:r>
+    </w:p>
+    <w:p>
+      <w:pPr>
+        <w:pStyle w:val="ListParagraph"/>
+        <w:numPr>
+          <w:ilvl w:val="2"/>
+          <w:numId w:val="9"/>
+        </w:numPr>
+        <w:shd w:val="clear" w:color="auto" w:fill="FFFFFF"/>
+        <w:spacing w:before="225" w:after="225" w:line="240" w:lineRule="auto"/>
+        <w:rPr>
+          <w:rFonts w:ascii="Arial" w:eastAsia="Times New Roman" w:hAnsi="Arial" w:cs="Arial"/>
+          <w:color w:val="000000"/>
+          <w:sz w:val="27"/>
+          <w:szCs w:val="27"/>
+        </w:rPr>
+      </w:pPr>
+      <w:r>
+        <w:rPr>
+          <w:rFonts w:ascii="Arial" w:eastAsia="Times New Roman" w:hAnsi="Arial" w:cs="Arial"/>
+          <w:color w:val="000000"/>
+          <w:sz w:val="27"/>
+          <w:szCs w:val="27"/>
+        </w:rPr>
+        <w:t>Results</w:t>
+      </w:r>
+    </w:p>
+    <w:p>
+      <w:pPr>
         <w:rPr>
           <w:rFonts w:ascii="Arial" w:eastAsia="Times New Roman" w:hAnsi="Arial" w:cs="Arial"/>
           <w:color w:val="000000"/>
@@ -776,124 +2434,6 @@
     </w:p>
     <w:p>
       <w:pPr>
-        <w:rPr>
-          <w:rFonts w:ascii="Arial" w:eastAsia="Times New Roman" w:hAnsi="Arial" w:cs="Arial"/>
-          <w:color w:val="000000"/>
-          <w:sz w:val="27"/>
-          <w:szCs w:val="27"/>
-        </w:rPr>
-      </w:pPr>
-      <w:r>
-        <w:rPr>
-          <w:rFonts w:ascii="Arial" w:eastAsia="Times New Roman" w:hAnsi="Arial" w:cs="Arial"/>
-          <w:color w:val="000000"/>
-          <w:sz w:val="27"/>
-          <w:szCs w:val="27"/>
-        </w:rPr>
-        <w:br w:type="page"/>
-      </w:r>
-    </w:p>
-    <w:p>
-      <w:pPr>
-        <w:pStyle w:val="ListParagraph"/>
-        <w:numPr>
-          <w:ilvl w:val="0"/>
-          <w:numId w:val="5"/>
-        </w:numPr>
-        <w:shd w:val="clear" w:color="auto" w:fill="FFFFFF"/>
-        <w:spacing w:before="225" w:after="225" w:line="240" w:lineRule="auto"/>
-        <w:rPr>
-          <w:rFonts w:ascii="Arial" w:eastAsia="Times New Roman" w:hAnsi="Arial" w:cs="Arial"/>
-          <w:color w:val="000000"/>
-          <w:sz w:val="27"/>
-          <w:szCs w:val="27"/>
-        </w:rPr>
-      </w:pPr>
-      <w:r>
-        <w:rPr>
-          <w:rFonts w:ascii="Arial" w:eastAsia="Times New Roman" w:hAnsi="Arial" w:cs="Arial"/>
-          <w:color w:val="000000"/>
-          <w:sz w:val="27"/>
-          <w:szCs w:val="27"/>
-        </w:rPr>
-        <w:lastRenderedPageBreak/>
-        <w:t>Data integrity</w:t>
-      </w:r>
-    </w:p>
-    <w:p>
-      <w:pPr>
-        <w:rPr>
-          <w:rFonts w:ascii="Arial" w:eastAsia="Times New Roman" w:hAnsi="Arial" w:cs="Arial"/>
-          <w:color w:val="000000"/>
-          <w:sz w:val="27"/>
-          <w:szCs w:val="27"/>
-        </w:rPr>
-      </w:pPr>
-      <w:r>
-        <w:rPr>
-          <w:rFonts w:ascii="Arial" w:eastAsia="Times New Roman" w:hAnsi="Arial" w:cs="Arial"/>
-          <w:color w:val="000000"/>
-          <w:sz w:val="27"/>
-          <w:szCs w:val="27"/>
-        </w:rPr>
-        <w:br w:type="page"/>
-      </w:r>
-    </w:p>
-    <w:p>
-      <w:pPr>
-        <w:pStyle w:val="ListParagraph"/>
-        <w:numPr>
-          <w:ilvl w:val="0"/>
-          <w:numId w:val="5"/>
-        </w:numPr>
-        <w:shd w:val="clear" w:color="auto" w:fill="FFFFFF"/>
-        <w:spacing w:before="225" w:after="225" w:line="240" w:lineRule="auto"/>
-        <w:rPr>
-          <w:rFonts w:ascii="Arial" w:eastAsia="Times New Roman" w:hAnsi="Arial" w:cs="Arial"/>
-          <w:color w:val="000000"/>
-          <w:sz w:val="27"/>
-          <w:szCs w:val="27"/>
-        </w:rPr>
-      </w:pPr>
-      <w:r>
-        <w:rPr>
-          <w:rFonts w:ascii="Arial" w:eastAsia="Times New Roman" w:hAnsi="Arial" w:cs="Arial"/>
-          <w:color w:val="000000"/>
-          <w:sz w:val="27"/>
-          <w:szCs w:val="27"/>
-        </w:rPr>
-        <w:lastRenderedPageBreak/>
-        <w:t>Data research</w:t>
-      </w:r>
-    </w:p>
-    <w:p>
-      <w:pPr>
-        <w:rPr>
-          <w:rFonts w:ascii="Arial" w:eastAsia="Times New Roman" w:hAnsi="Arial" w:cs="Arial"/>
-          <w:color w:val="000000"/>
-          <w:sz w:val="27"/>
-          <w:szCs w:val="27"/>
-        </w:rPr>
-      </w:pPr>
-      <w:r>
-        <w:rPr>
-          <w:rFonts w:ascii="Arial" w:eastAsia="Times New Roman" w:hAnsi="Arial" w:cs="Arial"/>
-          <w:color w:val="000000"/>
-          <w:sz w:val="27"/>
-          <w:szCs w:val="27"/>
-        </w:rPr>
-        <w:br w:type="page"/>
-      </w:r>
-    </w:p>
-    <w:p>
-      <w:pPr>
-        <w:pStyle w:val="ListParagraph"/>
-        <w:numPr>
-          <w:ilvl w:val="0"/>
-          <w:numId w:val="5"/>
-        </w:numPr>
-        <w:shd w:val="clear" w:color="auto" w:fill="FFFFFF"/>
-        <w:spacing w:before="225" w:after="225" w:line="240" w:lineRule="auto"/>
         <w:rPr>
           <w:rFonts w:ascii="Arial" w:eastAsia="Times New Roman" w:hAnsi="Arial" w:cs="Arial"/>
           <w:color w:val="000000"/>
@@ -915,6 +2455,119 @@
 <file path=word/numbering.xml><?xml version="1.0" encoding="utf-8"?>
 <w:numbering xmlns:wpc="http://schemas.microsoft.com/office/word/2010/wordprocessingCanvas" xmlns:cx="http://schemas.microsoft.com/office/drawing/2014/chartex" xmlns:cx1="http://schemas.microsoft.com/office/drawing/2015/9/8/chartex" xmlns:cx2="http://schemas.microsoft.com/office/drawing/2015/10/21/chartex" xmlns:cx3="http://schemas.microsoft.com/office/drawing/2016/5/9/chartex" xmlns:cx4="http://schemas.microsoft.com/office/drawing/2016/5/10/chartex" xmlns:cx5="http://schemas.microsoft.com/office/drawing/2016/5/11/chartex" xmlns:cx6="http://schemas.microsoft.com/office/drawing/2016/5/12/chartex" xmlns:cx7="http://schemas.microsoft.com/office/drawing/2016/5/13/chartex" xmlns:cx8="http://schemas.microsoft.com/office/drawing/2016/5/14/chartex" xmlns:mc="http://schemas.openxmlformats.org/markup-compatibility/2006" xmlns:aink="http://schemas.microsoft.com/office/drawing/2016/ink" xmlns:am3d="http://schemas.microsoft.com/office/drawing/2017/model3d" xmlns:o="urn:schemas-microsoft-com:office:office" xmlns:oel="http://schemas.microsoft.com/office/2019/extlst" xmlns:r="http://schemas.openxmlformats.org/officeDocument/2006/relationships" xmlns:m="http://schemas.openxmlformats.org/officeDocument/2006/math" xmlns:v="urn:schemas-microsoft-com:vml" xmlns:wp14="http://schemas.microsoft.com/office/word/2010/wordprocessingDrawing" xmlns:wp="http://schemas.openxmlformats.org/drawingml/2006/wordprocessingDrawing" xmlns:w10="urn:schemas-microsoft-com:office:word" xmlns:w="http://schemas.openxmlformats.org/wordprocessingml/2006/main" xmlns:w14="http://schemas.microsoft.com/office/word/2010/wordml" xmlns:w15="http://schemas.microsoft.com/office/word/2012/wordml" xmlns:w16cex="http://schemas.microsoft.com/office/word/2018/wordml/cex" xmlns:w16cid="http://schemas.microsoft.com/office/word/2016/wordml/cid" xmlns:w16="http://schemas.microsoft.com/office/word/2018/wordml" xmlns:w16sdtdh="http://schemas.microsoft.com/office/word/2020/wordml/sdtdatahash" xmlns:w16se="http://schemas.microsoft.com/office/word/2015/wordml/symex" xmlns:wpg="http://schemas.microsoft.com/office/word/2010/wordprocessingGroup" xmlns:wpi="http://schemas.microsoft.com/office/word/2010/wordprocessingInk" xmlns:wne="http://schemas.microsoft.com/office/word/2006/wordml" xmlns:wps="http://schemas.microsoft.com/office/word/2010/wordprocessingShape" mc:Ignorable="w14 w15 w16se w16cid w16 w16cex w16sdtdh wp14">
   <w:abstractNum w:abstractNumId="0" w15:restartNumberingAfterBreak="0">
+    <w:nsid w:val="00E03B92"/>
+    <w:multiLevelType w:val="multilevel"/>
+    <w:tmpl w:val="C924F3B6"/>
+    <w:lvl w:ilvl="0">
+      <w:start w:val="1"/>
+      <w:numFmt w:val="decimal"/>
+      <w:lvlText w:val="%1."/>
+      <w:lvlJc w:val="left"/>
+      <w:pPr>
+        <w:tabs>
+          <w:tab w:val="num" w:pos="720"/>
+        </w:tabs>
+        <w:ind w:left="720" w:hanging="360"/>
+      </w:pPr>
+    </w:lvl>
+    <w:lvl w:ilvl="1">
+      <w:start w:val="1"/>
+      <w:numFmt w:val="lowerLetter"/>
+      <w:lvlText w:val="%2)"/>
+      <w:lvlJc w:val="left"/>
+      <w:pPr>
+        <w:ind w:left="1440" w:hanging="360"/>
+      </w:pPr>
+      <w:rPr>
+        <w:rFonts w:hint="default"/>
+      </w:rPr>
+    </w:lvl>
+    <w:lvl w:ilvl="2">
+      <w:start w:val="2"/>
+      <w:numFmt w:val="bullet"/>
+      <w:lvlText w:val="-"/>
+      <w:lvlJc w:val="left"/>
+      <w:pPr>
+        <w:ind w:left="2160" w:hanging="360"/>
+      </w:pPr>
+      <w:rPr>
+        <w:rFonts w:ascii="Arial" w:eastAsia="Times New Roman" w:hAnsi="Arial" w:cs="Arial" w:hint="default"/>
+      </w:rPr>
+    </w:lvl>
+    <w:lvl w:ilvl="3" w:tentative="1">
+      <w:start w:val="1"/>
+      <w:numFmt w:val="decimal"/>
+      <w:lvlText w:val="%4."/>
+      <w:lvlJc w:val="left"/>
+      <w:pPr>
+        <w:tabs>
+          <w:tab w:val="num" w:pos="2880"/>
+        </w:tabs>
+        <w:ind w:left="2880" w:hanging="360"/>
+      </w:pPr>
+    </w:lvl>
+    <w:lvl w:ilvl="4" w:tentative="1">
+      <w:start w:val="1"/>
+      <w:numFmt w:val="decimal"/>
+      <w:lvlText w:val="%5."/>
+      <w:lvlJc w:val="left"/>
+      <w:pPr>
+        <w:tabs>
+          <w:tab w:val="num" w:pos="3600"/>
+        </w:tabs>
+        <w:ind w:left="3600" w:hanging="360"/>
+      </w:pPr>
+    </w:lvl>
+    <w:lvl w:ilvl="5" w:tentative="1">
+      <w:start w:val="1"/>
+      <w:numFmt w:val="decimal"/>
+      <w:lvlText w:val="%6."/>
+      <w:lvlJc w:val="left"/>
+      <w:pPr>
+        <w:tabs>
+          <w:tab w:val="num" w:pos="4320"/>
+        </w:tabs>
+        <w:ind w:left="4320" w:hanging="360"/>
+      </w:pPr>
+    </w:lvl>
+    <w:lvl w:ilvl="6" w:tentative="1">
+      <w:start w:val="1"/>
+      <w:numFmt w:val="decimal"/>
+      <w:lvlText w:val="%7."/>
+      <w:lvlJc w:val="left"/>
+      <w:pPr>
+        <w:tabs>
+          <w:tab w:val="num" w:pos="5040"/>
+        </w:tabs>
+        <w:ind w:left="5040" w:hanging="360"/>
+      </w:pPr>
+    </w:lvl>
+    <w:lvl w:ilvl="7" w:tentative="1">
+      <w:start w:val="1"/>
+      <w:numFmt w:val="decimal"/>
+      <w:lvlText w:val="%8."/>
+      <w:lvlJc w:val="left"/>
+      <w:pPr>
+        <w:tabs>
+          <w:tab w:val="num" w:pos="5760"/>
+        </w:tabs>
+        <w:ind w:left="5760" w:hanging="360"/>
+      </w:pPr>
+    </w:lvl>
+    <w:lvl w:ilvl="8" w:tentative="1">
+      <w:start w:val="1"/>
+      <w:numFmt w:val="decimal"/>
+      <w:lvlText w:val="%9."/>
+      <w:lvlJc w:val="left"/>
+      <w:pPr>
+        <w:tabs>
+          <w:tab w:val="num" w:pos="6480"/>
+        </w:tabs>
+        <w:ind w:left="6480" w:hanging="360"/>
+      </w:pPr>
+    </w:lvl>
+  </w:abstractNum>
+  <w:abstractNum w:abstractNumId="1" w15:restartNumberingAfterBreak="0">
     <w:nsid w:val="0D07716F"/>
     <w:multiLevelType w:val="hybridMultilevel"/>
     <w:tmpl w:val="908CF636"/>
@@ -930,7 +2583,7 @@
         <w:rFonts w:hint="default"/>
       </w:rPr>
     </w:lvl>
-    <w:lvl w:ilvl="1" w:tplc="04090019" w:tentative="1">
+    <w:lvl w:ilvl="1" w:tplc="04090019">
       <w:start w:val="1"/>
       <w:numFmt w:val="lowerLetter"/>
       <w:lvlText w:val="%2."/>
@@ -1003,7 +2656,7 @@
       </w:pPr>
     </w:lvl>
   </w:abstractNum>
-  <w:abstractNum w:abstractNumId="1" w15:restartNumberingAfterBreak="0">
+  <w:abstractNum w:abstractNumId="2" w15:restartNumberingAfterBreak="0">
     <w:nsid w:val="165A422E"/>
     <w:multiLevelType w:val="hybridMultilevel"/>
     <w:tmpl w:val="945C06E0"/>
@@ -1092,7 +2745,7 @@
       </w:pPr>
     </w:lvl>
   </w:abstractNum>
-  <w:abstractNum w:abstractNumId="2" w15:restartNumberingAfterBreak="0">
+  <w:abstractNum w:abstractNumId="3" w15:restartNumberingAfterBreak="0">
     <w:nsid w:val="27731BA5"/>
     <w:multiLevelType w:val="hybridMultilevel"/>
     <w:tmpl w:val="A546E66E"/>
@@ -1181,7 +2834,7 @@
       </w:pPr>
     </w:lvl>
   </w:abstractNum>
-  <w:abstractNum w:abstractNumId="3" w15:restartNumberingAfterBreak="0">
+  <w:abstractNum w:abstractNumId="4" w15:restartNumberingAfterBreak="0">
     <w:nsid w:val="35D57886"/>
     <w:multiLevelType w:val="hybridMultilevel"/>
     <w:tmpl w:val="AC42DBAC"/>
@@ -1270,10 +2923,10 @@
       </w:pPr>
     </w:lvl>
   </w:abstractNum>
-  <w:abstractNum w:abstractNumId="4" w15:restartNumberingAfterBreak="0">
+  <w:abstractNum w:abstractNumId="5" w15:restartNumberingAfterBreak="0">
     <w:nsid w:val="3D09393E"/>
     <w:multiLevelType w:val="multilevel"/>
-    <w:tmpl w:val="9960765E"/>
+    <w:tmpl w:val="CB784138"/>
     <w:lvl w:ilvl="0">
       <w:start w:val="1"/>
       <w:numFmt w:val="decimal"/>
@@ -1286,17 +2939,17 @@
         <w:ind w:left="720" w:hanging="360"/>
       </w:pPr>
     </w:lvl>
-    <w:lvl w:ilvl="1" w:tentative="1">
-      <w:start w:val="1"/>
-      <w:numFmt w:val="decimal"/>
-      <w:lvlText w:val="%2."/>
-      <w:lvlJc w:val="left"/>
-      <w:pPr>
-        <w:tabs>
-          <w:tab w:val="num" w:pos="1440"/>
-        </w:tabs>
+    <w:lvl w:ilvl="1">
+      <w:start w:val="1"/>
+      <w:numFmt w:val="lowerLetter"/>
+      <w:lvlText w:val="%2)"/>
+      <w:lvlJc w:val="left"/>
+      <w:pPr>
         <w:ind w:left="1440" w:hanging="360"/>
       </w:pPr>
+      <w:rPr>
+        <w:rFonts w:hint="default"/>
+      </w:rPr>
     </w:lvl>
     <w:lvl w:ilvl="2" w:tentative="1">
       <w:start w:val="1"/>
@@ -1383,7 +3036,7 @@
       </w:pPr>
     </w:lvl>
   </w:abstractNum>
-  <w:abstractNum w:abstractNumId="5" w15:restartNumberingAfterBreak="0">
+  <w:abstractNum w:abstractNumId="6" w15:restartNumberingAfterBreak="0">
     <w:nsid w:val="3D0C3C8A"/>
     <w:multiLevelType w:val="hybridMultilevel"/>
     <w:tmpl w:val="F33CC84E"/>
@@ -1472,23 +3125,233 @@
       </w:pPr>
     </w:lvl>
   </w:abstractNum>
+  <w:abstractNum w:abstractNumId="7" w15:restartNumberingAfterBreak="0">
+    <w:nsid w:val="611400E8"/>
+    <w:multiLevelType w:val="hybridMultilevel"/>
+    <w:tmpl w:val="316A245A"/>
+    <w:lvl w:ilvl="0" w:tplc="04090015">
+      <w:start w:val="1"/>
+      <w:numFmt w:val="upperLetter"/>
+      <w:lvlText w:val="%1."/>
+      <w:lvlJc w:val="left"/>
+      <w:pPr>
+        <w:ind w:left="720" w:hanging="360"/>
+      </w:pPr>
+      <w:rPr>
+        <w:rFonts w:hint="default"/>
+      </w:rPr>
+    </w:lvl>
+    <w:lvl w:ilvl="1" w:tplc="04090019" w:tentative="1">
+      <w:start w:val="1"/>
+      <w:numFmt w:val="lowerLetter"/>
+      <w:lvlText w:val="%2."/>
+      <w:lvlJc w:val="left"/>
+      <w:pPr>
+        <w:ind w:left="1440" w:hanging="360"/>
+      </w:pPr>
+    </w:lvl>
+    <w:lvl w:ilvl="2" w:tplc="0409001B" w:tentative="1">
+      <w:start w:val="1"/>
+      <w:numFmt w:val="lowerRoman"/>
+      <w:lvlText w:val="%3."/>
+      <w:lvlJc w:val="right"/>
+      <w:pPr>
+        <w:ind w:left="2160" w:hanging="180"/>
+      </w:pPr>
+    </w:lvl>
+    <w:lvl w:ilvl="3" w:tplc="0409000F" w:tentative="1">
+      <w:start w:val="1"/>
+      <w:numFmt w:val="decimal"/>
+      <w:lvlText w:val="%4."/>
+      <w:lvlJc w:val="left"/>
+      <w:pPr>
+        <w:ind w:left="2880" w:hanging="360"/>
+      </w:pPr>
+    </w:lvl>
+    <w:lvl w:ilvl="4" w:tplc="04090019" w:tentative="1">
+      <w:start w:val="1"/>
+      <w:numFmt w:val="lowerLetter"/>
+      <w:lvlText w:val="%5."/>
+      <w:lvlJc w:val="left"/>
+      <w:pPr>
+        <w:ind w:left="3600" w:hanging="360"/>
+      </w:pPr>
+    </w:lvl>
+    <w:lvl w:ilvl="5" w:tplc="0409001B" w:tentative="1">
+      <w:start w:val="1"/>
+      <w:numFmt w:val="lowerRoman"/>
+      <w:lvlText w:val="%6."/>
+      <w:lvlJc w:val="right"/>
+      <w:pPr>
+        <w:ind w:left="4320" w:hanging="180"/>
+      </w:pPr>
+    </w:lvl>
+    <w:lvl w:ilvl="6" w:tplc="0409000F" w:tentative="1">
+      <w:start w:val="1"/>
+      <w:numFmt w:val="decimal"/>
+      <w:lvlText w:val="%7."/>
+      <w:lvlJc w:val="left"/>
+      <w:pPr>
+        <w:ind w:left="5040" w:hanging="360"/>
+      </w:pPr>
+    </w:lvl>
+    <w:lvl w:ilvl="7" w:tplc="04090019" w:tentative="1">
+      <w:start w:val="1"/>
+      <w:numFmt w:val="lowerLetter"/>
+      <w:lvlText w:val="%8."/>
+      <w:lvlJc w:val="left"/>
+      <w:pPr>
+        <w:ind w:left="5760" w:hanging="360"/>
+      </w:pPr>
+    </w:lvl>
+    <w:lvl w:ilvl="8" w:tplc="0409001B" w:tentative="1">
+      <w:start w:val="1"/>
+      <w:numFmt w:val="lowerRoman"/>
+      <w:lvlText w:val="%9."/>
+      <w:lvlJc w:val="right"/>
+      <w:pPr>
+        <w:ind w:left="6480" w:hanging="180"/>
+      </w:pPr>
+    </w:lvl>
+  </w:abstractNum>
+  <w:abstractNum w:abstractNumId="8" w15:restartNumberingAfterBreak="0">
+    <w:nsid w:val="66FC0E4B"/>
+    <w:multiLevelType w:val="hybridMultilevel"/>
+    <w:tmpl w:val="A4D02EA6"/>
+    <w:lvl w:ilvl="0" w:tplc="0BFE89A2">
+      <w:numFmt w:val="bullet"/>
+      <w:lvlText w:val="-"/>
+      <w:lvlJc w:val="left"/>
+      <w:pPr>
+        <w:ind w:left="720" w:hanging="360"/>
+      </w:pPr>
+      <w:rPr>
+        <w:rFonts w:ascii="Arial" w:eastAsia="Times New Roman" w:hAnsi="Arial" w:cs="Arial" w:hint="default"/>
+      </w:rPr>
+    </w:lvl>
+    <w:lvl w:ilvl="1" w:tplc="04090003" w:tentative="1">
+      <w:start w:val="1"/>
+      <w:numFmt w:val="bullet"/>
+      <w:lvlText w:val="o"/>
+      <w:lvlJc w:val="left"/>
+      <w:pPr>
+        <w:ind w:left="1440" w:hanging="360"/>
+      </w:pPr>
+      <w:rPr>
+        <w:rFonts w:ascii="Courier New" w:hAnsi="Courier New" w:cs="Courier New" w:hint="default"/>
+      </w:rPr>
+    </w:lvl>
+    <w:lvl w:ilvl="2" w:tplc="04090005" w:tentative="1">
+      <w:start w:val="1"/>
+      <w:numFmt w:val="bullet"/>
+      <w:lvlText w:val=""/>
+      <w:lvlJc w:val="left"/>
+      <w:pPr>
+        <w:ind w:left="2160" w:hanging="360"/>
+      </w:pPr>
+      <w:rPr>
+        <w:rFonts w:ascii="Wingdings" w:hAnsi="Wingdings" w:hint="default"/>
+      </w:rPr>
+    </w:lvl>
+    <w:lvl w:ilvl="3" w:tplc="04090001" w:tentative="1">
+      <w:start w:val="1"/>
+      <w:numFmt w:val="bullet"/>
+      <w:lvlText w:val=""/>
+      <w:lvlJc w:val="left"/>
+      <w:pPr>
+        <w:ind w:left="2880" w:hanging="360"/>
+      </w:pPr>
+      <w:rPr>
+        <w:rFonts w:ascii="Symbol" w:hAnsi="Symbol" w:hint="default"/>
+      </w:rPr>
+    </w:lvl>
+    <w:lvl w:ilvl="4" w:tplc="04090003" w:tentative="1">
+      <w:start w:val="1"/>
+      <w:numFmt w:val="bullet"/>
+      <w:lvlText w:val="o"/>
+      <w:lvlJc w:val="left"/>
+      <w:pPr>
+        <w:ind w:left="3600" w:hanging="360"/>
+      </w:pPr>
+      <w:rPr>
+        <w:rFonts w:ascii="Courier New" w:hAnsi="Courier New" w:cs="Courier New" w:hint="default"/>
+      </w:rPr>
+    </w:lvl>
+    <w:lvl w:ilvl="5" w:tplc="04090005" w:tentative="1">
+      <w:start w:val="1"/>
+      <w:numFmt w:val="bullet"/>
+      <w:lvlText w:val=""/>
+      <w:lvlJc w:val="left"/>
+      <w:pPr>
+        <w:ind w:left="4320" w:hanging="360"/>
+      </w:pPr>
+      <w:rPr>
+        <w:rFonts w:ascii="Wingdings" w:hAnsi="Wingdings" w:hint="default"/>
+      </w:rPr>
+    </w:lvl>
+    <w:lvl w:ilvl="6" w:tplc="04090001" w:tentative="1">
+      <w:start w:val="1"/>
+      <w:numFmt w:val="bullet"/>
+      <w:lvlText w:val=""/>
+      <w:lvlJc w:val="left"/>
+      <w:pPr>
+        <w:ind w:left="5040" w:hanging="360"/>
+      </w:pPr>
+      <w:rPr>
+        <w:rFonts w:ascii="Symbol" w:hAnsi="Symbol" w:hint="default"/>
+      </w:rPr>
+    </w:lvl>
+    <w:lvl w:ilvl="7" w:tplc="04090003" w:tentative="1">
+      <w:start w:val="1"/>
+      <w:numFmt w:val="bullet"/>
+      <w:lvlText w:val="o"/>
+      <w:lvlJc w:val="left"/>
+      <w:pPr>
+        <w:ind w:left="5760" w:hanging="360"/>
+      </w:pPr>
+      <w:rPr>
+        <w:rFonts w:ascii="Courier New" w:hAnsi="Courier New" w:cs="Courier New" w:hint="default"/>
+      </w:rPr>
+    </w:lvl>
+    <w:lvl w:ilvl="8" w:tplc="04090005" w:tentative="1">
+      <w:start w:val="1"/>
+      <w:numFmt w:val="bullet"/>
+      <w:lvlText w:val=""/>
+      <w:lvlJc w:val="left"/>
+      <w:pPr>
+        <w:ind w:left="6480" w:hanging="360"/>
+      </w:pPr>
+      <w:rPr>
+        <w:rFonts w:ascii="Wingdings" w:hAnsi="Wingdings" w:hint="default"/>
+      </w:rPr>
+    </w:lvl>
+  </w:abstractNum>
   <w:num w:numId="1" w16cid:durableId="826166311">
+    <w:abstractNumId w:val="5"/>
+  </w:num>
+  <w:num w:numId="2" w16cid:durableId="32654435">
     <w:abstractNumId w:val="4"/>
   </w:num>
-  <w:num w:numId="2" w16cid:durableId="32654435">
+  <w:num w:numId="3" w16cid:durableId="1579512985">
     <w:abstractNumId w:val="3"/>
   </w:num>
-  <w:num w:numId="3" w16cid:durableId="1579512985">
+  <w:num w:numId="4" w16cid:durableId="1182628940">
     <w:abstractNumId w:val="2"/>
   </w:num>
-  <w:num w:numId="4" w16cid:durableId="1182628940">
+  <w:num w:numId="5" w16cid:durableId="688992414">
     <w:abstractNumId w:val="1"/>
   </w:num>
-  <w:num w:numId="5" w16cid:durableId="688992414">
+  <w:num w:numId="6" w16cid:durableId="1000472965">
+    <w:abstractNumId w:val="6"/>
+  </w:num>
+  <w:num w:numId="7" w16cid:durableId="576860843">
+    <w:abstractNumId w:val="8"/>
+  </w:num>
+  <w:num w:numId="8" w16cid:durableId="209849524">
+    <w:abstractNumId w:val="7"/>
+  </w:num>
+  <w:num w:numId="9" w16cid:durableId="267978142">
     <w:abstractNumId w:val="0"/>
-  </w:num>
-  <w:num w:numId="6" w16cid:durableId="1000472965">
-    <w:abstractNumId w:val="5"/>
   </w:num>
 </w:numbering>
 </file>
@@ -1891,6 +3754,7 @@
   <w:style w:type="paragraph" w:default="1" w:styleId="Normal">
     <w:name w:val="Normal"/>
     <w:qFormat/>
+    <w:rsid w:val="003078D7"/>
   </w:style>
   <w:style w:type="character" w:default="1" w:styleId="DefaultParagraphFont">
     <w:name w:val="Default Paragraph Font"/>

</xml_diff>

<commit_message>
Update of the research
</commit_message>
<xml_diff>
--- a/Report.docx
+++ b/Report.docx
@@ -158,25 +158,7 @@
           <w:sz w:val="27"/>
           <w:szCs w:val="27"/>
         </w:rPr>
-        <w:t xml:space="preserve"> </w:t>
-      </w:r>
-      <w:r>
-        <w:rPr>
-          <w:rFonts w:ascii="Arial" w:eastAsia="Times New Roman" w:hAnsi="Arial" w:cs="Arial"/>
-          <w:color w:val="000000"/>
-          <w:sz w:val="27"/>
-          <w:szCs w:val="27"/>
-        </w:rPr>
-        <w:t>ANALYSIS</w:t>
-      </w:r>
-      <w:r>
-        <w:rPr>
-          <w:rFonts w:ascii="Arial" w:eastAsia="Times New Roman" w:hAnsi="Arial" w:cs="Arial"/>
-          <w:color w:val="000000"/>
-          <w:sz w:val="27"/>
-          <w:szCs w:val="27"/>
-        </w:rPr>
-        <w:t xml:space="preserve"> OF AN ONLINE SHOP</w:t>
+        <w:t xml:space="preserve"> ANALYSIS OF AN ONLINE SHOP</w:t>
       </w:r>
       <w:r>
         <w:rPr>
@@ -397,27 +379,7 @@
           <w:sz w:val="27"/>
           <w:szCs w:val="27"/>
         </w:rPr>
-        <w:t>ata provided by the online school “</w:t>
-      </w:r>
-      <w:proofErr w:type="spellStart"/>
-      <w:r>
-        <w:rPr>
-          <w:rFonts w:ascii="Arial" w:eastAsia="Times New Roman" w:hAnsi="Arial" w:cs="Arial"/>
-          <w:color w:val="000000"/>
-          <w:sz w:val="27"/>
-          <w:szCs w:val="27"/>
-        </w:rPr>
-        <w:t>Netology</w:t>
-      </w:r>
-      <w:proofErr w:type="spellEnd"/>
-      <w:r>
-        <w:rPr>
-          <w:rFonts w:ascii="Arial" w:eastAsia="Times New Roman" w:hAnsi="Arial" w:cs="Arial"/>
-          <w:color w:val="000000"/>
-          <w:sz w:val="27"/>
-          <w:szCs w:val="27"/>
-        </w:rPr>
-        <w:t>”</w:t>
+        <w:t>ata provided by the online school “Netology”</w:t>
       </w:r>
     </w:p>
     <w:p>
@@ -487,7 +449,7 @@
           <w:sz w:val="27"/>
           <w:szCs w:val="27"/>
         </w:rPr>
-        <w:t>MAU</w:t>
+        <w:t>LTV</w:t>
       </w:r>
       <w:r>
         <w:rPr>
@@ -506,7 +468,7 @@
           <w:szCs w:val="27"/>
         </w:rPr>
         <w:tab/>
-        <w:t>Monthly Active Users</w:t>
+        <w:t>Lifetime Value</w:t>
       </w:r>
     </w:p>
     <w:p>
@@ -527,7 +489,16 @@
           <w:sz w:val="27"/>
           <w:szCs w:val="27"/>
         </w:rPr>
-        <w:t>CTR</w:t>
+        <w:t>ARP</w:t>
+      </w:r>
+      <w:r>
+        <w:rPr>
+          <w:rFonts w:ascii="Arial" w:eastAsia="Times New Roman" w:hAnsi="Arial" w:cs="Arial"/>
+          <w:color w:val="000000"/>
+          <w:sz w:val="27"/>
+          <w:szCs w:val="27"/>
+        </w:rPr>
+        <w:t>C</w:t>
       </w:r>
       <w:r>
         <w:rPr>
@@ -537,16 +508,7 @@
           <w:szCs w:val="27"/>
         </w:rPr>
         <w:tab/>
-      </w:r>
-      <w:r>
-        <w:rPr>
-          <w:rFonts w:ascii="Arial" w:eastAsia="Times New Roman" w:hAnsi="Arial" w:cs="Arial"/>
-          <w:color w:val="000000"/>
-          <w:sz w:val="27"/>
-          <w:szCs w:val="27"/>
-        </w:rPr>
-        <w:tab/>
-        <w:t>Click Through Rate</w:t>
+        <w:t>Average Revenue Per User</w:t>
       </w:r>
     </w:p>
     <w:p>
@@ -567,7 +529,7 @@
           <w:sz w:val="27"/>
           <w:szCs w:val="27"/>
         </w:rPr>
-        <w:t>ROI</w:t>
+        <w:t>APPC</w:t>
       </w:r>
       <w:r>
         <w:rPr>
@@ -577,34 +539,7 @@
           <w:szCs w:val="27"/>
         </w:rPr>
         <w:tab/>
-      </w:r>
-      <w:r>
-        <w:rPr>
-          <w:rFonts w:ascii="Arial" w:eastAsia="Times New Roman" w:hAnsi="Arial" w:cs="Arial"/>
-          <w:color w:val="000000"/>
-          <w:sz w:val="27"/>
-          <w:szCs w:val="27"/>
-        </w:rPr>
-        <w:tab/>
-        <w:t xml:space="preserve">Return </w:t>
-      </w:r>
-      <w:r>
-        <w:rPr>
-          <w:rFonts w:ascii="Arial" w:eastAsia="Times New Roman" w:hAnsi="Arial" w:cs="Arial"/>
-          <w:color w:val="000000"/>
-          <w:sz w:val="27"/>
-          <w:szCs w:val="27"/>
-        </w:rPr>
-        <w:t>of</w:t>
-      </w:r>
-      <w:r>
-        <w:rPr>
-          <w:rFonts w:ascii="Arial" w:eastAsia="Times New Roman" w:hAnsi="Arial" w:cs="Arial"/>
-          <w:color w:val="000000"/>
-          <w:sz w:val="27"/>
-          <w:szCs w:val="27"/>
-        </w:rPr>
-        <w:t xml:space="preserve"> Investment</w:t>
+        <w:t>Average Purchase Per Customer</w:t>
       </w:r>
     </w:p>
     <w:p>
@@ -625,7 +560,7 @@
           <w:sz w:val="27"/>
           <w:szCs w:val="27"/>
         </w:rPr>
-        <w:t>CPA</w:t>
+        <w:t>RPR</w:t>
       </w:r>
       <w:r>
         <w:rPr>
@@ -644,7 +579,7 @@
           <w:szCs w:val="27"/>
         </w:rPr>
         <w:tab/>
-        <w:t>Cost Per Action</w:t>
+        <w:t>Repeat Purchase Rate</w:t>
       </w:r>
     </w:p>
     <w:p>
@@ -665,7 +600,7 @@
           <w:sz w:val="27"/>
           <w:szCs w:val="27"/>
         </w:rPr>
-        <w:t>LTV</w:t>
+        <w:t>JN</w:t>
       </w:r>
       <w:r>
         <w:rPr>
@@ -684,117 +619,6 @@
           <w:szCs w:val="27"/>
         </w:rPr>
         <w:tab/>
-        <w:t>Lifetime Value</w:t>
-      </w:r>
-    </w:p>
-    <w:p>
-      <w:pPr>
-        <w:shd w:val="clear" w:color="auto" w:fill="FFFFFF"/>
-        <w:spacing w:before="225" w:after="225" w:line="240" w:lineRule="auto"/>
-        <w:rPr>
-          <w:rFonts w:ascii="Arial" w:eastAsia="Times New Roman" w:hAnsi="Arial" w:cs="Arial"/>
-          <w:color w:val="000000"/>
-          <w:sz w:val="27"/>
-          <w:szCs w:val="27"/>
-        </w:rPr>
-      </w:pPr>
-      <w:r>
-        <w:rPr>
-          <w:rFonts w:ascii="Arial" w:eastAsia="Times New Roman" w:hAnsi="Arial" w:cs="Arial"/>
-          <w:color w:val="000000"/>
-          <w:sz w:val="27"/>
-          <w:szCs w:val="27"/>
-        </w:rPr>
-        <w:t>ARPU</w:t>
-      </w:r>
-      <w:r>
-        <w:rPr>
-          <w:rFonts w:ascii="Arial" w:eastAsia="Times New Roman" w:hAnsi="Arial" w:cs="Arial"/>
-          <w:color w:val="000000"/>
-          <w:sz w:val="27"/>
-          <w:szCs w:val="27"/>
-        </w:rPr>
-        <w:tab/>
-        <w:t>Average Revenue Per User</w:t>
-      </w:r>
-    </w:p>
-    <w:p>
-      <w:pPr>
-        <w:shd w:val="clear" w:color="auto" w:fill="FFFFFF"/>
-        <w:spacing w:before="225" w:after="225" w:line="240" w:lineRule="auto"/>
-        <w:rPr>
-          <w:rFonts w:ascii="Arial" w:eastAsia="Times New Roman" w:hAnsi="Arial" w:cs="Arial"/>
-          <w:color w:val="000000"/>
-          <w:sz w:val="27"/>
-          <w:szCs w:val="27"/>
-        </w:rPr>
-      </w:pPr>
-      <w:r>
-        <w:rPr>
-          <w:rFonts w:ascii="Arial" w:eastAsia="Times New Roman" w:hAnsi="Arial" w:cs="Arial"/>
-          <w:color w:val="000000"/>
-          <w:sz w:val="27"/>
-          <w:szCs w:val="27"/>
-        </w:rPr>
-        <w:t>ARPPU</w:t>
-      </w:r>
-      <w:r>
-        <w:rPr>
-          <w:rFonts w:ascii="Arial" w:eastAsia="Times New Roman" w:hAnsi="Arial" w:cs="Arial"/>
-          <w:color w:val="000000"/>
-          <w:sz w:val="27"/>
-          <w:szCs w:val="27"/>
-        </w:rPr>
-        <w:tab/>
-        <w:t>Average Revenue Per Paying User</w:t>
-      </w:r>
-    </w:p>
-    <w:p>
-      <w:pPr>
-        <w:shd w:val="clear" w:color="auto" w:fill="FFFFFF"/>
-        <w:spacing w:before="225" w:after="225" w:line="240" w:lineRule="auto"/>
-        <w:rPr>
-          <w:rFonts w:ascii="Arial" w:eastAsia="Times New Roman" w:hAnsi="Arial" w:cs="Arial"/>
-          <w:color w:val="000000"/>
-          <w:sz w:val="27"/>
-          <w:szCs w:val="27"/>
-        </w:rPr>
-      </w:pPr>
-      <w:r>
-        <w:rPr>
-          <w:rFonts w:ascii="Arial" w:eastAsia="Times New Roman" w:hAnsi="Arial" w:cs="Arial"/>
-          <w:color w:val="000000"/>
-          <w:sz w:val="27"/>
-          <w:szCs w:val="27"/>
-        </w:rPr>
-        <w:t>JN</w:t>
-      </w:r>
-      <w:r>
-        <w:rPr>
-          <w:rFonts w:ascii="Arial" w:eastAsia="Times New Roman" w:hAnsi="Arial" w:cs="Arial"/>
-          <w:color w:val="000000"/>
-          <w:sz w:val="27"/>
-          <w:szCs w:val="27"/>
-        </w:rPr>
-        <w:tab/>
-      </w:r>
-      <w:r>
-        <w:rPr>
-          <w:rFonts w:ascii="Arial" w:eastAsia="Times New Roman" w:hAnsi="Arial" w:cs="Arial"/>
-          <w:color w:val="000000"/>
-          <w:sz w:val="27"/>
-          <w:szCs w:val="27"/>
-        </w:rPr>
-        <w:tab/>
-      </w:r>
-      <w:proofErr w:type="spellStart"/>
-      <w:r>
-        <w:rPr>
-          <w:rFonts w:ascii="Arial" w:eastAsia="Times New Roman" w:hAnsi="Arial" w:cs="Arial"/>
-          <w:color w:val="000000"/>
-          <w:sz w:val="27"/>
-          <w:szCs w:val="27"/>
-        </w:rPr>
         <w:t>Jup</w:t>
       </w:r>
       <w:r>
@@ -813,17 +637,7 @@
           <w:sz w:val="27"/>
           <w:szCs w:val="27"/>
         </w:rPr>
-        <w:t>ter</w:t>
-      </w:r>
-      <w:proofErr w:type="spellEnd"/>
-      <w:r>
-        <w:rPr>
-          <w:rFonts w:ascii="Arial" w:eastAsia="Times New Roman" w:hAnsi="Arial" w:cs="Arial"/>
-          <w:color w:val="000000"/>
-          <w:sz w:val="27"/>
-          <w:szCs w:val="27"/>
-        </w:rPr>
-        <w:t xml:space="preserve"> Notebook</w:t>
+        <w:t>ter Notebook</w:t>
       </w:r>
     </w:p>
     <w:p>
@@ -931,27 +745,7 @@
           <w:sz w:val="27"/>
           <w:szCs w:val="27"/>
         </w:rPr>
-        <w:t>That report was created with data provided by the online school “</w:t>
-      </w:r>
-      <w:proofErr w:type="spellStart"/>
-      <w:r>
-        <w:rPr>
-          <w:rFonts w:ascii="Arial" w:eastAsia="Times New Roman" w:hAnsi="Arial" w:cs="Arial"/>
-          <w:color w:val="000000"/>
-          <w:sz w:val="27"/>
-          <w:szCs w:val="27"/>
-        </w:rPr>
-        <w:t>Netology</w:t>
-      </w:r>
-      <w:proofErr w:type="spellEnd"/>
-      <w:r>
-        <w:rPr>
-          <w:rFonts w:ascii="Arial" w:eastAsia="Times New Roman" w:hAnsi="Arial" w:cs="Arial"/>
-          <w:color w:val="000000"/>
-          <w:sz w:val="27"/>
-          <w:szCs w:val="27"/>
-        </w:rPr>
-        <w:t>”.</w:t>
+        <w:t>That report was created with data provided by the online school “Netology”.</w:t>
       </w:r>
       <w:r>
         <w:rPr>
@@ -1679,16 +1473,14 @@
           <w:color w:val="000000"/>
           <w:sz w:val="27"/>
           <w:szCs w:val="27"/>
-          <w:lang w:val="ru-RU"/>
-        </w:rPr>
-      </w:pPr>
-      <w:r>
-        <w:rPr>
-          <w:rFonts w:ascii="Arial" w:eastAsia="Times New Roman" w:hAnsi="Arial" w:cs="Arial"/>
-          <w:color w:val="000000"/>
-          <w:sz w:val="27"/>
-          <w:szCs w:val="27"/>
-          <w:lang w:val="ru-RU"/>
+        </w:rPr>
+      </w:pPr>
+      <w:r>
+        <w:rPr>
+          <w:rFonts w:ascii="Arial" w:eastAsia="Times New Roman" w:hAnsi="Arial" w:cs="Arial"/>
+          <w:color w:val="000000"/>
+          <w:sz w:val="27"/>
+          <w:szCs w:val="27"/>
         </w:rPr>
         <w:br w:type="page"/>
       </w:r>
@@ -1730,7 +1522,6 @@
           <w:color w:val="000000"/>
           <w:sz w:val="27"/>
           <w:szCs w:val="27"/>
-          <w:lang w:val="ru-RU"/>
         </w:rPr>
       </w:pPr>
       <w:r>
@@ -1865,6 +1656,28 @@
           <w:sz w:val="27"/>
           <w:szCs w:val="27"/>
         </w:rPr>
+        <w:t>Data cleaning.</w:t>
+      </w:r>
+    </w:p>
+    <w:p>
+      <w:pPr>
+        <w:shd w:val="clear" w:color="auto" w:fill="FFFFFF"/>
+        <w:spacing w:before="225" w:after="225" w:line="240" w:lineRule="auto"/>
+        <w:ind w:firstLine="360"/>
+        <w:rPr>
+          <w:rFonts w:ascii="Arial" w:eastAsia="Times New Roman" w:hAnsi="Arial" w:cs="Arial"/>
+          <w:color w:val="000000"/>
+          <w:sz w:val="27"/>
+          <w:szCs w:val="27"/>
+        </w:rPr>
+      </w:pPr>
+      <w:r>
+        <w:rPr>
+          <w:rFonts w:ascii="Arial" w:eastAsia="Times New Roman" w:hAnsi="Arial" w:cs="Arial"/>
+          <w:color w:val="000000"/>
+          <w:sz w:val="27"/>
+          <w:szCs w:val="27"/>
+        </w:rPr>
         <w:t xml:space="preserve">Business </w:t>
       </w:r>
       <w:r>
@@ -1883,7 +1696,25 @@
           <w:sz w:val="27"/>
           <w:szCs w:val="27"/>
         </w:rPr>
-        <w:t xml:space="preserve">. </w:t>
+        <w:t>.</w:t>
+      </w:r>
+      <w:r>
+        <w:rPr>
+          <w:rFonts w:ascii="Arial" w:eastAsia="Times New Roman" w:hAnsi="Arial" w:cs="Arial"/>
+          <w:color w:val="000000"/>
+          <w:sz w:val="27"/>
+          <w:szCs w:val="27"/>
+        </w:rPr>
+        <w:t xml:space="preserve"> Metrics.</w:t>
+      </w:r>
+      <w:r>
+        <w:rPr>
+          <w:rFonts w:ascii="Arial" w:eastAsia="Times New Roman" w:hAnsi="Arial" w:cs="Arial"/>
+          <w:color w:val="000000"/>
+          <w:sz w:val="27"/>
+          <w:szCs w:val="27"/>
+        </w:rPr>
+        <w:t xml:space="preserve"> </w:t>
       </w:r>
       <w:r>
         <w:rPr>
@@ -2086,7 +1917,7 @@
           <w:szCs w:val="27"/>
         </w:rPr>
         <w:lastRenderedPageBreak/>
-        <w:t>Methodology</w:t>
+        <w:t>Body</w:t>
       </w:r>
     </w:p>
     <w:p>
@@ -2107,7 +1938,7 @@
           <w:sz w:val="27"/>
           <w:szCs w:val="27"/>
         </w:rPr>
-        <w:t xml:space="preserve">Data. </w:t>
+        <w:t>Data</w:t>
       </w:r>
     </w:p>
     <w:p>
@@ -2128,24 +1959,1033 @@
           <w:sz w:val="27"/>
           <w:szCs w:val="27"/>
         </w:rPr>
-        <w:t xml:space="preserve">We are have a data of all transactions </w:t>
-      </w:r>
-      <w:r>
-        <w:rPr>
-          <w:rFonts w:ascii="Arial" w:eastAsia="Times New Roman" w:hAnsi="Arial" w:cs="Arial"/>
-          <w:color w:val="000000"/>
-          <w:sz w:val="27"/>
-          <w:szCs w:val="27"/>
-        </w:rPr>
-        <w:t xml:space="preserve">of the company. </w:t>
+        <w:t>We have dataset “Data Sample.xlsx”</w:t>
+      </w:r>
+      <w:r>
+        <w:rPr>
+          <w:rFonts w:ascii="Arial" w:eastAsia="Times New Roman" w:hAnsi="Arial" w:cs="Arial"/>
+          <w:color w:val="000000"/>
+          <w:sz w:val="27"/>
+          <w:szCs w:val="27"/>
+        </w:rPr>
+        <w:t xml:space="preserve"> with 542</w:t>
+      </w:r>
+      <w:r>
+        <w:rPr>
+          <w:rFonts w:ascii="Arial" w:eastAsia="Times New Roman" w:hAnsi="Arial" w:cs="Arial"/>
+          <w:color w:val="000000"/>
+          <w:sz w:val="27"/>
+          <w:szCs w:val="27"/>
+        </w:rPr>
+        <w:t>1</w:t>
+      </w:r>
+      <w:r>
+        <w:rPr>
+          <w:rFonts w:ascii="Arial" w:eastAsia="Times New Roman" w:hAnsi="Arial" w:cs="Arial"/>
+          <w:color w:val="000000"/>
+          <w:sz w:val="27"/>
+          <w:szCs w:val="27"/>
+        </w:rPr>
+        <w:t>4</w:t>
+      </w:r>
+      <w:r>
+        <w:rPr>
+          <w:rFonts w:ascii="Arial" w:eastAsia="Times New Roman" w:hAnsi="Arial" w:cs="Arial"/>
+          <w:color w:val="000000"/>
+          <w:sz w:val="27"/>
+          <w:szCs w:val="27"/>
+        </w:rPr>
+        <w:t xml:space="preserve"> rows</w:t>
+      </w:r>
+    </w:p>
+    <w:tbl>
+      <w:tblPr>
+        <w:tblStyle w:val="TableGrid"/>
+        <w:tblW w:w="0" w:type="auto"/>
+        <w:tblLook w:val="04A0" w:firstRow="1" w:lastRow="0" w:firstColumn="1" w:lastColumn="0" w:noHBand="0" w:noVBand="1"/>
+      </w:tblPr>
+      <w:tblGrid>
+        <w:gridCol w:w="431"/>
+        <w:gridCol w:w="1283"/>
+        <w:gridCol w:w="1858"/>
+        <w:gridCol w:w="1562"/>
+      </w:tblGrid>
+      <w:tr>
+        <w:trPr>
+          <w:trHeight w:val="452"/>
+        </w:trPr>
+        <w:tc>
+          <w:tcPr>
+            <w:tcW w:w="309" w:type="dxa"/>
+          </w:tcPr>
+          <w:p>
+            <w:pPr>
+              <w:spacing w:before="200" w:after="200"/>
+              <w:rPr>
+                <w:rFonts w:ascii="Arial" w:eastAsia="Times New Roman" w:hAnsi="Arial" w:cs="Arial"/>
+                <w:color w:val="000000"/>
+                <w:sz w:val="20"/>
+                <w:szCs w:val="20"/>
+                <w:lang w:val="ru-RU"/>
+              </w:rPr>
+            </w:pPr>
+            <w:r>
+              <w:rPr>
+                <w:rFonts w:ascii="Arial" w:eastAsia="Times New Roman" w:hAnsi="Arial" w:cs="Arial"/>
+                <w:color w:val="000000"/>
+                <w:sz w:val="20"/>
+                <w:szCs w:val="20"/>
+                <w:lang w:val="ru-RU"/>
+              </w:rPr>
+              <w:t>№</w:t>
+            </w:r>
+          </w:p>
+        </w:tc>
+        <w:tc>
+          <w:tcPr>
+            <w:tcW w:w="914" w:type="dxa"/>
+          </w:tcPr>
+          <w:p>
+            <w:pPr>
+              <w:spacing w:before="200" w:after="200"/>
+              <w:rPr>
+                <w:rFonts w:ascii="Arial" w:eastAsia="Times New Roman" w:hAnsi="Arial" w:cs="Arial"/>
+                <w:color w:val="000000"/>
+                <w:sz w:val="20"/>
+                <w:szCs w:val="20"/>
+              </w:rPr>
+            </w:pPr>
+            <w:r>
+              <w:rPr>
+                <w:rFonts w:ascii="Arial" w:eastAsia="Times New Roman" w:hAnsi="Arial" w:cs="Arial"/>
+                <w:color w:val="000000"/>
+                <w:sz w:val="20"/>
+                <w:szCs w:val="20"/>
+              </w:rPr>
+              <w:t>Column</w:t>
+            </w:r>
+          </w:p>
+        </w:tc>
+        <w:tc>
+          <w:tcPr>
+            <w:tcW w:w="1858" w:type="dxa"/>
+          </w:tcPr>
+          <w:p>
+            <w:pPr>
+              <w:spacing w:before="200" w:after="200"/>
+              <w:rPr>
+                <w:rFonts w:ascii="Arial" w:eastAsia="Times New Roman" w:hAnsi="Arial" w:cs="Arial"/>
+                <w:color w:val="000000"/>
+                <w:sz w:val="20"/>
+                <w:szCs w:val="20"/>
+              </w:rPr>
+            </w:pPr>
+            <w:r>
+              <w:rPr>
+                <w:rFonts w:ascii="Arial" w:eastAsia="Times New Roman" w:hAnsi="Arial" w:cs="Arial"/>
+                <w:color w:val="000000"/>
+                <w:sz w:val="20"/>
+                <w:szCs w:val="20"/>
+              </w:rPr>
+              <w:t>Non-Null Count</w:t>
+            </w:r>
+          </w:p>
+        </w:tc>
+        <w:tc>
+          <w:tcPr>
+            <w:tcW w:w="1027" w:type="dxa"/>
+          </w:tcPr>
+          <w:p>
+            <w:pPr>
+              <w:spacing w:before="200" w:after="200"/>
+              <w:rPr>
+                <w:rFonts w:ascii="Arial" w:eastAsia="Times New Roman" w:hAnsi="Arial" w:cs="Arial"/>
+                <w:color w:val="000000"/>
+                <w:sz w:val="20"/>
+                <w:szCs w:val="20"/>
+              </w:rPr>
+            </w:pPr>
+            <w:r>
+              <w:rPr>
+                <w:rFonts w:ascii="Arial" w:eastAsia="Times New Roman" w:hAnsi="Arial" w:cs="Arial"/>
+                <w:color w:val="000000"/>
+                <w:sz w:val="20"/>
+                <w:szCs w:val="20"/>
+              </w:rPr>
+              <w:t>Data type</w:t>
+            </w:r>
+          </w:p>
+        </w:tc>
+      </w:tr>
+      <w:tr>
+        <w:trPr>
+          <w:trHeight w:val="452"/>
+        </w:trPr>
+        <w:tc>
+          <w:tcPr>
+            <w:tcW w:w="309" w:type="dxa"/>
+          </w:tcPr>
+          <w:p>
+            <w:pPr>
+              <w:spacing w:before="200" w:after="200"/>
+              <w:rPr>
+                <w:rFonts w:ascii="Arial" w:eastAsia="Times New Roman" w:hAnsi="Arial" w:cs="Arial"/>
+                <w:color w:val="000000"/>
+                <w:sz w:val="20"/>
+                <w:szCs w:val="20"/>
+                <w:lang w:val="ru-RU"/>
+              </w:rPr>
+            </w:pPr>
+            <w:r>
+              <w:rPr>
+                <w:rFonts w:ascii="Arial" w:eastAsia="Times New Roman" w:hAnsi="Arial" w:cs="Arial"/>
+                <w:color w:val="000000"/>
+                <w:sz w:val="20"/>
+                <w:szCs w:val="20"/>
+              </w:rPr>
+              <w:t>0</w:t>
+            </w:r>
+          </w:p>
+        </w:tc>
+        <w:tc>
+          <w:tcPr>
+            <w:tcW w:w="914" w:type="dxa"/>
+          </w:tcPr>
+          <w:p>
+            <w:pPr>
+              <w:spacing w:before="200" w:after="200"/>
+              <w:rPr>
+                <w:rFonts w:ascii="Arial" w:eastAsia="Times New Roman" w:hAnsi="Arial" w:cs="Arial"/>
+                <w:color w:val="000000"/>
+                <w:sz w:val="20"/>
+                <w:szCs w:val="20"/>
+              </w:rPr>
+            </w:pPr>
+            <w:r>
+              <w:rPr>
+                <w:rFonts w:ascii="Arial" w:eastAsia="Times New Roman" w:hAnsi="Arial" w:cs="Arial"/>
+                <w:color w:val="000000"/>
+                <w:sz w:val="20"/>
+                <w:szCs w:val="20"/>
+              </w:rPr>
+              <w:t>InvoiceNo</w:t>
+            </w:r>
+          </w:p>
+        </w:tc>
+        <w:tc>
+          <w:tcPr>
+            <w:tcW w:w="1858" w:type="dxa"/>
+          </w:tcPr>
+          <w:p>
+            <w:pPr>
+              <w:spacing w:before="200" w:after="200"/>
+              <w:rPr>
+                <w:rFonts w:ascii="Arial" w:eastAsia="Times New Roman" w:hAnsi="Arial" w:cs="Arial"/>
+                <w:color w:val="000000"/>
+                <w:sz w:val="20"/>
+                <w:szCs w:val="20"/>
+              </w:rPr>
+            </w:pPr>
+            <w:r>
+              <w:rPr>
+                <w:rFonts w:ascii="Arial" w:eastAsia="Times New Roman" w:hAnsi="Arial" w:cs="Arial"/>
+                <w:color w:val="000000"/>
+                <w:sz w:val="20"/>
+                <w:szCs w:val="20"/>
+              </w:rPr>
+              <w:t xml:space="preserve">54214 non-null  </w:t>
+            </w:r>
+          </w:p>
+        </w:tc>
+        <w:tc>
+          <w:tcPr>
+            <w:tcW w:w="1027" w:type="dxa"/>
+          </w:tcPr>
+          <w:p>
+            <w:pPr>
+              <w:spacing w:before="200" w:after="200"/>
+              <w:rPr>
+                <w:rFonts w:ascii="Arial" w:eastAsia="Times New Roman" w:hAnsi="Arial" w:cs="Arial"/>
+                <w:color w:val="000000"/>
+                <w:sz w:val="20"/>
+                <w:szCs w:val="20"/>
+              </w:rPr>
+            </w:pPr>
+            <w:r>
+              <w:rPr>
+                <w:rFonts w:ascii="Arial" w:eastAsia="Times New Roman" w:hAnsi="Arial" w:cs="Arial"/>
+                <w:color w:val="000000"/>
+                <w:sz w:val="20"/>
+                <w:szCs w:val="20"/>
+              </w:rPr>
+              <w:t>Object</w:t>
+            </w:r>
+          </w:p>
+        </w:tc>
+      </w:tr>
+      <w:tr>
+        <w:trPr>
+          <w:trHeight w:val="462"/>
+        </w:trPr>
+        <w:tc>
+          <w:tcPr>
+            <w:tcW w:w="309" w:type="dxa"/>
+          </w:tcPr>
+          <w:p>
+            <w:pPr>
+              <w:spacing w:before="200" w:after="200"/>
+              <w:rPr>
+                <w:rFonts w:ascii="Arial" w:eastAsia="Times New Roman" w:hAnsi="Arial" w:cs="Arial"/>
+                <w:color w:val="000000"/>
+                <w:sz w:val="20"/>
+                <w:szCs w:val="20"/>
+              </w:rPr>
+            </w:pPr>
+            <w:r>
+              <w:rPr>
+                <w:rFonts w:ascii="Arial" w:eastAsia="Times New Roman" w:hAnsi="Arial" w:cs="Arial"/>
+                <w:color w:val="000000"/>
+                <w:sz w:val="20"/>
+                <w:szCs w:val="20"/>
+              </w:rPr>
+              <w:t>1</w:t>
+            </w:r>
+          </w:p>
+        </w:tc>
+        <w:tc>
+          <w:tcPr>
+            <w:tcW w:w="914" w:type="dxa"/>
+          </w:tcPr>
+          <w:p>
+            <w:pPr>
+              <w:spacing w:before="200" w:after="200"/>
+              <w:rPr>
+                <w:rFonts w:ascii="Arial" w:eastAsia="Times New Roman" w:hAnsi="Arial" w:cs="Arial"/>
+                <w:color w:val="000000"/>
+                <w:sz w:val="20"/>
+                <w:szCs w:val="20"/>
+              </w:rPr>
+            </w:pPr>
+            <w:r>
+              <w:rPr>
+                <w:rFonts w:ascii="Arial" w:eastAsia="Times New Roman" w:hAnsi="Arial" w:cs="Arial"/>
+                <w:color w:val="000000"/>
+                <w:sz w:val="20"/>
+                <w:szCs w:val="20"/>
+              </w:rPr>
+              <w:t>StockCode</w:t>
+            </w:r>
+          </w:p>
+        </w:tc>
+        <w:tc>
+          <w:tcPr>
+            <w:tcW w:w="1858" w:type="dxa"/>
+          </w:tcPr>
+          <w:p>
+            <w:pPr>
+              <w:spacing w:before="200" w:after="200"/>
+              <w:rPr>
+                <w:rFonts w:ascii="Arial" w:eastAsia="Times New Roman" w:hAnsi="Arial" w:cs="Arial"/>
+                <w:color w:val="000000"/>
+                <w:sz w:val="20"/>
+                <w:szCs w:val="20"/>
+              </w:rPr>
+            </w:pPr>
+            <w:r>
+              <w:rPr>
+                <w:rFonts w:ascii="Arial" w:eastAsia="Times New Roman" w:hAnsi="Arial" w:cs="Arial"/>
+                <w:color w:val="000000"/>
+                <w:sz w:val="20"/>
+                <w:szCs w:val="20"/>
+              </w:rPr>
+              <w:t xml:space="preserve">54214 non-null  </w:t>
+            </w:r>
+          </w:p>
+        </w:tc>
+        <w:tc>
+          <w:tcPr>
+            <w:tcW w:w="1027" w:type="dxa"/>
+          </w:tcPr>
+          <w:p>
+            <w:pPr>
+              <w:spacing w:before="200" w:after="200"/>
+              <w:rPr>
+                <w:rFonts w:ascii="Arial" w:eastAsia="Times New Roman" w:hAnsi="Arial" w:cs="Arial"/>
+                <w:color w:val="000000"/>
+                <w:sz w:val="20"/>
+                <w:szCs w:val="20"/>
+              </w:rPr>
+            </w:pPr>
+            <w:r>
+              <w:rPr>
+                <w:rFonts w:ascii="Arial" w:eastAsia="Times New Roman" w:hAnsi="Arial" w:cs="Arial"/>
+                <w:color w:val="000000"/>
+                <w:sz w:val="20"/>
+                <w:szCs w:val="20"/>
+              </w:rPr>
+              <w:t>Object</w:t>
+            </w:r>
+          </w:p>
+        </w:tc>
+      </w:tr>
+      <w:tr>
+        <w:trPr>
+          <w:trHeight w:val="452"/>
+        </w:trPr>
+        <w:tc>
+          <w:tcPr>
+            <w:tcW w:w="309" w:type="dxa"/>
+          </w:tcPr>
+          <w:p>
+            <w:pPr>
+              <w:spacing w:before="200" w:after="200"/>
+              <w:rPr>
+                <w:rFonts w:ascii="Arial" w:eastAsia="Times New Roman" w:hAnsi="Arial" w:cs="Arial"/>
+                <w:color w:val="000000"/>
+                <w:sz w:val="20"/>
+                <w:szCs w:val="20"/>
+              </w:rPr>
+            </w:pPr>
+            <w:r>
+              <w:rPr>
+                <w:rFonts w:ascii="Arial" w:eastAsia="Times New Roman" w:hAnsi="Arial" w:cs="Arial"/>
+                <w:color w:val="000000"/>
+                <w:sz w:val="20"/>
+                <w:szCs w:val="20"/>
+              </w:rPr>
+              <w:t>2</w:t>
+            </w:r>
+          </w:p>
+        </w:tc>
+        <w:tc>
+          <w:tcPr>
+            <w:tcW w:w="914" w:type="dxa"/>
+          </w:tcPr>
+          <w:p>
+            <w:pPr>
+              <w:spacing w:before="200" w:after="200"/>
+              <w:rPr>
+                <w:rFonts w:ascii="Arial" w:eastAsia="Times New Roman" w:hAnsi="Arial" w:cs="Arial"/>
+                <w:color w:val="000000"/>
+                <w:sz w:val="20"/>
+                <w:szCs w:val="20"/>
+              </w:rPr>
+            </w:pPr>
+            <w:r>
+              <w:rPr>
+                <w:rFonts w:ascii="Arial" w:eastAsia="Times New Roman" w:hAnsi="Arial" w:cs="Arial"/>
+                <w:color w:val="000000"/>
+                <w:sz w:val="20"/>
+                <w:szCs w:val="20"/>
+              </w:rPr>
+              <w:t>Description</w:t>
+            </w:r>
+          </w:p>
+        </w:tc>
+        <w:tc>
+          <w:tcPr>
+            <w:tcW w:w="1858" w:type="dxa"/>
+          </w:tcPr>
+          <w:p>
+            <w:pPr>
+              <w:spacing w:before="200" w:after="200"/>
+              <w:rPr>
+                <w:rFonts w:ascii="Arial" w:eastAsia="Times New Roman" w:hAnsi="Arial" w:cs="Arial"/>
+                <w:color w:val="000000"/>
+                <w:sz w:val="20"/>
+                <w:szCs w:val="20"/>
+              </w:rPr>
+            </w:pPr>
+            <w:r>
+              <w:rPr>
+                <w:rFonts w:ascii="Arial" w:eastAsia="Times New Roman" w:hAnsi="Arial" w:cs="Arial"/>
+                <w:color w:val="000000"/>
+                <w:sz w:val="20"/>
+                <w:szCs w:val="20"/>
+              </w:rPr>
+              <w:t xml:space="preserve">54080 non-null  </w:t>
+            </w:r>
+          </w:p>
+        </w:tc>
+        <w:tc>
+          <w:tcPr>
+            <w:tcW w:w="1027" w:type="dxa"/>
+          </w:tcPr>
+          <w:p>
+            <w:pPr>
+              <w:spacing w:before="200" w:after="200"/>
+              <w:rPr>
+                <w:rFonts w:ascii="Arial" w:eastAsia="Times New Roman" w:hAnsi="Arial" w:cs="Arial"/>
+                <w:color w:val="000000"/>
+                <w:sz w:val="20"/>
+                <w:szCs w:val="20"/>
+              </w:rPr>
+            </w:pPr>
+            <w:r>
+              <w:rPr>
+                <w:rFonts w:ascii="Arial" w:eastAsia="Times New Roman" w:hAnsi="Arial" w:cs="Arial"/>
+                <w:color w:val="000000"/>
+                <w:sz w:val="20"/>
+                <w:szCs w:val="20"/>
+              </w:rPr>
+              <w:t>Object</w:t>
+            </w:r>
+          </w:p>
+        </w:tc>
+      </w:tr>
+      <w:tr>
+        <w:trPr>
+          <w:trHeight w:val="452"/>
+        </w:trPr>
+        <w:tc>
+          <w:tcPr>
+            <w:tcW w:w="309" w:type="dxa"/>
+          </w:tcPr>
+          <w:p>
+            <w:pPr>
+              <w:spacing w:before="200" w:after="200"/>
+              <w:rPr>
+                <w:rFonts w:ascii="Arial" w:eastAsia="Times New Roman" w:hAnsi="Arial" w:cs="Arial"/>
+                <w:color w:val="000000"/>
+                <w:sz w:val="20"/>
+                <w:szCs w:val="20"/>
+              </w:rPr>
+            </w:pPr>
+            <w:r>
+              <w:rPr>
+                <w:rFonts w:ascii="Arial" w:eastAsia="Times New Roman" w:hAnsi="Arial" w:cs="Arial"/>
+                <w:color w:val="000000"/>
+                <w:sz w:val="20"/>
+                <w:szCs w:val="20"/>
+              </w:rPr>
+              <w:t>3</w:t>
+            </w:r>
+          </w:p>
+        </w:tc>
+        <w:tc>
+          <w:tcPr>
+            <w:tcW w:w="914" w:type="dxa"/>
+          </w:tcPr>
+          <w:p>
+            <w:pPr>
+              <w:spacing w:before="200" w:after="200"/>
+              <w:rPr>
+                <w:rFonts w:ascii="Arial" w:eastAsia="Times New Roman" w:hAnsi="Arial" w:cs="Arial"/>
+                <w:color w:val="000000"/>
+                <w:sz w:val="20"/>
+                <w:szCs w:val="20"/>
+              </w:rPr>
+            </w:pPr>
+            <w:r>
+              <w:rPr>
+                <w:rFonts w:ascii="Arial" w:eastAsia="Times New Roman" w:hAnsi="Arial" w:cs="Arial"/>
+                <w:color w:val="000000"/>
+                <w:sz w:val="20"/>
+                <w:szCs w:val="20"/>
+              </w:rPr>
+              <w:t>Quantity</w:t>
+            </w:r>
+          </w:p>
+        </w:tc>
+        <w:tc>
+          <w:tcPr>
+            <w:tcW w:w="1858" w:type="dxa"/>
+          </w:tcPr>
+          <w:p>
+            <w:pPr>
+              <w:spacing w:before="200" w:after="200"/>
+              <w:rPr>
+                <w:rFonts w:ascii="Arial" w:eastAsia="Times New Roman" w:hAnsi="Arial" w:cs="Arial"/>
+                <w:color w:val="000000"/>
+                <w:sz w:val="20"/>
+                <w:szCs w:val="20"/>
+              </w:rPr>
+            </w:pPr>
+            <w:r>
+              <w:rPr>
+                <w:rFonts w:ascii="Arial" w:eastAsia="Times New Roman" w:hAnsi="Arial" w:cs="Arial"/>
+                <w:color w:val="000000"/>
+                <w:sz w:val="20"/>
+                <w:szCs w:val="20"/>
+              </w:rPr>
+              <w:t xml:space="preserve">54214 non-null  </w:t>
+            </w:r>
+          </w:p>
+        </w:tc>
+        <w:tc>
+          <w:tcPr>
+            <w:tcW w:w="1027" w:type="dxa"/>
+          </w:tcPr>
+          <w:p>
+            <w:pPr>
+              <w:spacing w:before="200" w:after="200"/>
+              <w:rPr>
+                <w:rFonts w:ascii="Arial" w:eastAsia="Times New Roman" w:hAnsi="Arial" w:cs="Arial"/>
+                <w:color w:val="000000"/>
+                <w:sz w:val="20"/>
+                <w:szCs w:val="20"/>
+              </w:rPr>
+            </w:pPr>
+            <w:r>
+              <w:rPr>
+                <w:rFonts w:ascii="Arial" w:eastAsia="Times New Roman" w:hAnsi="Arial" w:cs="Arial"/>
+                <w:color w:val="000000"/>
+                <w:sz w:val="20"/>
+                <w:szCs w:val="20"/>
+              </w:rPr>
+              <w:t>Int64</w:t>
+            </w:r>
+          </w:p>
+        </w:tc>
+      </w:tr>
+      <w:tr>
+        <w:trPr>
+          <w:trHeight w:val="462"/>
+        </w:trPr>
+        <w:tc>
+          <w:tcPr>
+            <w:tcW w:w="309" w:type="dxa"/>
+          </w:tcPr>
+          <w:p>
+            <w:pPr>
+              <w:spacing w:before="200" w:after="200"/>
+              <w:rPr>
+                <w:rFonts w:ascii="Arial" w:eastAsia="Times New Roman" w:hAnsi="Arial" w:cs="Arial"/>
+                <w:color w:val="000000"/>
+                <w:sz w:val="20"/>
+                <w:szCs w:val="20"/>
+              </w:rPr>
+            </w:pPr>
+            <w:r>
+              <w:rPr>
+                <w:rFonts w:ascii="Arial" w:eastAsia="Times New Roman" w:hAnsi="Arial" w:cs="Arial"/>
+                <w:color w:val="000000"/>
+                <w:sz w:val="20"/>
+                <w:szCs w:val="20"/>
+              </w:rPr>
+              <w:t>4</w:t>
+            </w:r>
+          </w:p>
+        </w:tc>
+        <w:tc>
+          <w:tcPr>
+            <w:tcW w:w="914" w:type="dxa"/>
+          </w:tcPr>
+          <w:p>
+            <w:pPr>
+              <w:spacing w:before="200" w:after="200"/>
+              <w:rPr>
+                <w:rFonts w:ascii="Arial" w:eastAsia="Times New Roman" w:hAnsi="Arial" w:cs="Arial"/>
+                <w:color w:val="000000"/>
+                <w:sz w:val="20"/>
+                <w:szCs w:val="20"/>
+              </w:rPr>
+            </w:pPr>
+            <w:r>
+              <w:rPr>
+                <w:rFonts w:ascii="Arial" w:eastAsia="Times New Roman" w:hAnsi="Arial" w:cs="Arial"/>
+                <w:color w:val="000000"/>
+                <w:sz w:val="20"/>
+                <w:szCs w:val="20"/>
+              </w:rPr>
+              <w:t>InvoiceDate</w:t>
+            </w:r>
+          </w:p>
+        </w:tc>
+        <w:tc>
+          <w:tcPr>
+            <w:tcW w:w="1858" w:type="dxa"/>
+          </w:tcPr>
+          <w:p>
+            <w:pPr>
+              <w:spacing w:before="200" w:after="200"/>
+              <w:rPr>
+                <w:rFonts w:ascii="Arial" w:eastAsia="Times New Roman" w:hAnsi="Arial" w:cs="Arial"/>
+                <w:color w:val="000000"/>
+                <w:sz w:val="20"/>
+                <w:szCs w:val="20"/>
+              </w:rPr>
+            </w:pPr>
+            <w:r>
+              <w:rPr>
+                <w:rFonts w:ascii="Arial" w:eastAsia="Times New Roman" w:hAnsi="Arial" w:cs="Arial"/>
+                <w:color w:val="000000"/>
+                <w:sz w:val="20"/>
+                <w:szCs w:val="20"/>
+              </w:rPr>
+              <w:t xml:space="preserve">54214 non-null  </w:t>
+            </w:r>
+          </w:p>
+        </w:tc>
+        <w:tc>
+          <w:tcPr>
+            <w:tcW w:w="1027" w:type="dxa"/>
+          </w:tcPr>
+          <w:p>
+            <w:pPr>
+              <w:spacing w:before="200" w:after="200"/>
+              <w:rPr>
+                <w:rFonts w:ascii="Arial" w:eastAsia="Times New Roman" w:hAnsi="Arial" w:cs="Arial"/>
+                <w:color w:val="000000"/>
+                <w:sz w:val="20"/>
+                <w:szCs w:val="20"/>
+              </w:rPr>
+            </w:pPr>
+            <w:r>
+              <w:rPr>
+                <w:rFonts w:ascii="Arial" w:eastAsia="Times New Roman" w:hAnsi="Arial" w:cs="Arial"/>
+                <w:color w:val="000000"/>
+                <w:sz w:val="20"/>
+                <w:szCs w:val="20"/>
+              </w:rPr>
+              <w:t>Datetime64[ns]</w:t>
+            </w:r>
+          </w:p>
+        </w:tc>
+      </w:tr>
+      <w:tr>
+        <w:trPr>
+          <w:trHeight w:val="452"/>
+        </w:trPr>
+        <w:tc>
+          <w:tcPr>
+            <w:tcW w:w="309" w:type="dxa"/>
+          </w:tcPr>
+          <w:p>
+            <w:pPr>
+              <w:spacing w:before="200" w:after="200"/>
+              <w:rPr>
+                <w:rFonts w:ascii="Arial" w:eastAsia="Times New Roman" w:hAnsi="Arial" w:cs="Arial"/>
+                <w:color w:val="000000"/>
+                <w:sz w:val="20"/>
+                <w:szCs w:val="20"/>
+              </w:rPr>
+            </w:pPr>
+            <w:r>
+              <w:rPr>
+                <w:rFonts w:ascii="Arial" w:eastAsia="Times New Roman" w:hAnsi="Arial" w:cs="Arial"/>
+                <w:color w:val="000000"/>
+                <w:sz w:val="20"/>
+                <w:szCs w:val="20"/>
+              </w:rPr>
+              <w:t>5</w:t>
+            </w:r>
+          </w:p>
+        </w:tc>
+        <w:tc>
+          <w:tcPr>
+            <w:tcW w:w="914" w:type="dxa"/>
+          </w:tcPr>
+          <w:p>
+            <w:pPr>
+              <w:spacing w:before="200" w:after="200"/>
+              <w:rPr>
+                <w:rFonts w:ascii="Arial" w:eastAsia="Times New Roman" w:hAnsi="Arial" w:cs="Arial"/>
+                <w:color w:val="000000"/>
+                <w:sz w:val="20"/>
+                <w:szCs w:val="20"/>
+              </w:rPr>
+            </w:pPr>
+            <w:r>
+              <w:rPr>
+                <w:rFonts w:ascii="Arial" w:eastAsia="Times New Roman" w:hAnsi="Arial" w:cs="Arial"/>
+                <w:color w:val="000000"/>
+                <w:sz w:val="20"/>
+                <w:szCs w:val="20"/>
+              </w:rPr>
+              <w:t>UnitPrice</w:t>
+            </w:r>
+          </w:p>
+        </w:tc>
+        <w:tc>
+          <w:tcPr>
+            <w:tcW w:w="1858" w:type="dxa"/>
+          </w:tcPr>
+          <w:p>
+            <w:pPr>
+              <w:spacing w:before="200" w:after="200"/>
+              <w:rPr>
+                <w:rFonts w:ascii="Arial" w:eastAsia="Times New Roman" w:hAnsi="Arial" w:cs="Arial"/>
+                <w:color w:val="000000"/>
+                <w:sz w:val="20"/>
+                <w:szCs w:val="20"/>
+              </w:rPr>
+            </w:pPr>
+            <w:r>
+              <w:rPr>
+                <w:rFonts w:ascii="Arial" w:eastAsia="Times New Roman" w:hAnsi="Arial" w:cs="Arial"/>
+                <w:color w:val="000000"/>
+                <w:sz w:val="20"/>
+                <w:szCs w:val="20"/>
+              </w:rPr>
+              <w:t xml:space="preserve">54214 non-null  </w:t>
+            </w:r>
+          </w:p>
+        </w:tc>
+        <w:tc>
+          <w:tcPr>
+            <w:tcW w:w="1027" w:type="dxa"/>
+          </w:tcPr>
+          <w:p>
+            <w:pPr>
+              <w:spacing w:before="200" w:after="200"/>
+              <w:rPr>
+                <w:rFonts w:ascii="Arial" w:eastAsia="Times New Roman" w:hAnsi="Arial" w:cs="Arial"/>
+                <w:color w:val="000000"/>
+                <w:sz w:val="20"/>
+                <w:szCs w:val="20"/>
+              </w:rPr>
+            </w:pPr>
+            <w:r>
+              <w:rPr>
+                <w:rFonts w:ascii="Arial" w:eastAsia="Times New Roman" w:hAnsi="Arial" w:cs="Arial"/>
+                <w:color w:val="000000"/>
+                <w:sz w:val="20"/>
+                <w:szCs w:val="20"/>
+              </w:rPr>
+              <w:t>Float64</w:t>
+            </w:r>
+          </w:p>
+        </w:tc>
+      </w:tr>
+      <w:tr>
+        <w:trPr>
+          <w:trHeight w:val="462"/>
+        </w:trPr>
+        <w:tc>
+          <w:tcPr>
+            <w:tcW w:w="309" w:type="dxa"/>
+          </w:tcPr>
+          <w:p>
+            <w:pPr>
+              <w:spacing w:before="200" w:after="200"/>
+              <w:rPr>
+                <w:rFonts w:ascii="Arial" w:eastAsia="Times New Roman" w:hAnsi="Arial" w:cs="Arial"/>
+                <w:color w:val="000000"/>
+                <w:sz w:val="20"/>
+                <w:szCs w:val="20"/>
+              </w:rPr>
+            </w:pPr>
+            <w:r>
+              <w:rPr>
+                <w:rFonts w:ascii="Arial" w:eastAsia="Times New Roman" w:hAnsi="Arial" w:cs="Arial"/>
+                <w:color w:val="000000"/>
+                <w:sz w:val="20"/>
+                <w:szCs w:val="20"/>
+              </w:rPr>
+              <w:t>6</w:t>
+            </w:r>
+          </w:p>
+        </w:tc>
+        <w:tc>
+          <w:tcPr>
+            <w:tcW w:w="914" w:type="dxa"/>
+          </w:tcPr>
+          <w:p>
+            <w:pPr>
+              <w:spacing w:before="200" w:after="200"/>
+              <w:rPr>
+                <w:rFonts w:ascii="Arial" w:eastAsia="Times New Roman" w:hAnsi="Arial" w:cs="Arial"/>
+                <w:color w:val="000000"/>
+                <w:sz w:val="20"/>
+                <w:szCs w:val="20"/>
+              </w:rPr>
+            </w:pPr>
+            <w:r>
+              <w:rPr>
+                <w:rFonts w:ascii="Arial" w:eastAsia="Times New Roman" w:hAnsi="Arial" w:cs="Arial"/>
+                <w:color w:val="000000"/>
+                <w:sz w:val="20"/>
+                <w:szCs w:val="20"/>
+              </w:rPr>
+              <w:t>CustomerID</w:t>
+            </w:r>
+          </w:p>
+        </w:tc>
+        <w:tc>
+          <w:tcPr>
+            <w:tcW w:w="1858" w:type="dxa"/>
+          </w:tcPr>
+          <w:p>
+            <w:pPr>
+              <w:spacing w:before="200" w:after="200"/>
+              <w:rPr>
+                <w:rFonts w:ascii="Arial" w:eastAsia="Times New Roman" w:hAnsi="Arial" w:cs="Arial"/>
+                <w:color w:val="000000"/>
+                <w:sz w:val="20"/>
+                <w:szCs w:val="20"/>
+              </w:rPr>
+            </w:pPr>
+            <w:r>
+              <w:rPr>
+                <w:rFonts w:ascii="Arial" w:eastAsia="Times New Roman" w:hAnsi="Arial" w:cs="Arial"/>
+                <w:color w:val="000000"/>
+                <w:sz w:val="20"/>
+                <w:szCs w:val="20"/>
+              </w:rPr>
+              <w:t xml:space="preserve">40643 non-null  </w:t>
+            </w:r>
+          </w:p>
+        </w:tc>
+        <w:tc>
+          <w:tcPr>
+            <w:tcW w:w="1027" w:type="dxa"/>
+          </w:tcPr>
+          <w:p>
+            <w:pPr>
+              <w:spacing w:before="200" w:after="200"/>
+              <w:rPr>
+                <w:rFonts w:ascii="Arial" w:eastAsia="Times New Roman" w:hAnsi="Arial" w:cs="Arial"/>
+                <w:color w:val="000000"/>
+                <w:sz w:val="20"/>
+                <w:szCs w:val="20"/>
+              </w:rPr>
+            </w:pPr>
+            <w:r>
+              <w:rPr>
+                <w:rFonts w:ascii="Arial" w:eastAsia="Times New Roman" w:hAnsi="Arial" w:cs="Arial"/>
+                <w:color w:val="000000"/>
+                <w:sz w:val="20"/>
+                <w:szCs w:val="20"/>
+              </w:rPr>
+              <w:t>Float64</w:t>
+            </w:r>
+          </w:p>
+        </w:tc>
+      </w:tr>
+      <w:tr>
+        <w:trPr>
+          <w:trHeight w:val="452"/>
+        </w:trPr>
+        <w:tc>
+          <w:tcPr>
+            <w:tcW w:w="309" w:type="dxa"/>
+          </w:tcPr>
+          <w:p>
+            <w:pPr>
+              <w:spacing w:before="200" w:after="200"/>
+              <w:rPr>
+                <w:rFonts w:ascii="Arial" w:eastAsia="Times New Roman" w:hAnsi="Arial" w:cs="Arial"/>
+                <w:color w:val="000000"/>
+                <w:sz w:val="20"/>
+                <w:szCs w:val="20"/>
+              </w:rPr>
+            </w:pPr>
+            <w:r>
+              <w:rPr>
+                <w:rFonts w:ascii="Arial" w:eastAsia="Times New Roman" w:hAnsi="Arial" w:cs="Arial"/>
+                <w:color w:val="000000"/>
+                <w:sz w:val="20"/>
+                <w:szCs w:val="20"/>
+              </w:rPr>
+              <w:t>7</w:t>
+            </w:r>
+          </w:p>
+        </w:tc>
+        <w:tc>
+          <w:tcPr>
+            <w:tcW w:w="914" w:type="dxa"/>
+          </w:tcPr>
+          <w:p>
+            <w:pPr>
+              <w:spacing w:before="200" w:after="200"/>
+              <w:rPr>
+                <w:rFonts w:ascii="Arial" w:eastAsia="Times New Roman" w:hAnsi="Arial" w:cs="Arial"/>
+                <w:color w:val="000000"/>
+                <w:sz w:val="20"/>
+                <w:szCs w:val="20"/>
+              </w:rPr>
+            </w:pPr>
+            <w:r>
+              <w:rPr>
+                <w:rFonts w:ascii="Arial" w:eastAsia="Times New Roman" w:hAnsi="Arial" w:cs="Arial"/>
+                <w:color w:val="000000"/>
+                <w:sz w:val="20"/>
+                <w:szCs w:val="20"/>
+              </w:rPr>
+              <w:t>Country</w:t>
+            </w:r>
+          </w:p>
+        </w:tc>
+        <w:tc>
+          <w:tcPr>
+            <w:tcW w:w="1858" w:type="dxa"/>
+          </w:tcPr>
+          <w:p>
+            <w:pPr>
+              <w:spacing w:before="200" w:after="200"/>
+              <w:rPr>
+                <w:rFonts w:ascii="Arial" w:eastAsia="Times New Roman" w:hAnsi="Arial" w:cs="Arial"/>
+                <w:color w:val="000000"/>
+                <w:sz w:val="20"/>
+                <w:szCs w:val="20"/>
+              </w:rPr>
+            </w:pPr>
+            <w:r>
+              <w:rPr>
+                <w:rFonts w:ascii="Arial" w:eastAsia="Times New Roman" w:hAnsi="Arial" w:cs="Arial"/>
+                <w:color w:val="000000"/>
+                <w:sz w:val="20"/>
+                <w:szCs w:val="20"/>
+              </w:rPr>
+              <w:t xml:space="preserve">54214 non-null  </w:t>
+            </w:r>
+          </w:p>
+        </w:tc>
+        <w:tc>
+          <w:tcPr>
+            <w:tcW w:w="1027" w:type="dxa"/>
+          </w:tcPr>
+          <w:p>
+            <w:pPr>
+              <w:spacing w:before="200" w:after="200"/>
+              <w:rPr>
+                <w:rFonts w:ascii="Arial" w:eastAsia="Times New Roman" w:hAnsi="Arial" w:cs="Arial"/>
+                <w:color w:val="000000"/>
+                <w:sz w:val="20"/>
+                <w:szCs w:val="20"/>
+              </w:rPr>
+            </w:pPr>
+            <w:r>
+              <w:rPr>
+                <w:rFonts w:ascii="Arial" w:eastAsia="Times New Roman" w:hAnsi="Arial" w:cs="Arial"/>
+                <w:color w:val="000000"/>
+                <w:sz w:val="20"/>
+                <w:szCs w:val="20"/>
+              </w:rPr>
+              <w:t>Object</w:t>
+            </w:r>
+          </w:p>
+        </w:tc>
+      </w:tr>
+    </w:tbl>
+    <w:p>
+      <w:pPr>
+        <w:shd w:val="clear" w:color="auto" w:fill="FFFFFF"/>
+        <w:spacing w:before="225" w:after="225" w:line="240" w:lineRule="auto"/>
+        <w:rPr>
+          <w:rFonts w:ascii="Arial" w:eastAsia="Times New Roman" w:hAnsi="Arial" w:cs="Arial"/>
+          <w:color w:val="000000"/>
+          <w:sz w:val="27"/>
+          <w:szCs w:val="27"/>
+        </w:rPr>
+      </w:pPr>
+      <w:r>
+        <w:rPr>
+          <w:rFonts w:ascii="Arial" w:eastAsia="Times New Roman" w:hAnsi="Arial" w:cs="Arial"/>
+          <w:color w:val="000000"/>
+          <w:sz w:val="27"/>
+          <w:szCs w:val="27"/>
+        </w:rPr>
+        <w:t>Dataset had no detailed documentation so we will make assumptions about each column based on research work:</w:t>
       </w:r>
     </w:p>
     <w:p>
       <w:pPr>
         <w:pStyle w:val="ListParagraph"/>
         <w:numPr>
-          <w:ilvl w:val="2"/>
-          <w:numId w:val="9"/>
+          <w:ilvl w:val="0"/>
+          <w:numId w:val="10"/>
         </w:numPr>
         <w:shd w:val="clear" w:color="auto" w:fill="FFFFFF"/>
         <w:spacing w:before="225" w:after="225" w:line="240" w:lineRule="auto"/>
@@ -2163,15 +3003,24 @@
           <w:sz w:val="27"/>
           <w:szCs w:val="27"/>
         </w:rPr>
-        <w:t>Data</w:t>
+        <w:t xml:space="preserve">“InvoiceNo” – Number of </w:t>
+      </w:r>
+      <w:r>
+        <w:rPr>
+          <w:rFonts w:ascii="Arial" w:eastAsia="Times New Roman" w:hAnsi="Arial" w:cs="Arial"/>
+          <w:color w:val="000000"/>
+          <w:sz w:val="27"/>
+          <w:szCs w:val="27"/>
+        </w:rPr>
+        <w:t>invoices</w:t>
       </w:r>
     </w:p>
     <w:p>
       <w:pPr>
         <w:pStyle w:val="ListParagraph"/>
         <w:numPr>
-          <w:ilvl w:val="2"/>
-          <w:numId w:val="9"/>
+          <w:ilvl w:val="0"/>
+          <w:numId w:val="10"/>
         </w:numPr>
         <w:shd w:val="clear" w:color="auto" w:fill="FFFFFF"/>
         <w:spacing w:before="225" w:after="225" w:line="240" w:lineRule="auto"/>
@@ -2189,15 +3038,24 @@
           <w:sz w:val="27"/>
           <w:szCs w:val="27"/>
         </w:rPr>
-        <w:t>Methods</w:t>
+        <w:t>“StockCode” – Code of a</w:t>
+      </w:r>
+      <w:r>
+        <w:rPr>
+          <w:rFonts w:ascii="Arial" w:eastAsia="Times New Roman" w:hAnsi="Arial" w:cs="Arial"/>
+          <w:color w:val="000000"/>
+          <w:sz w:val="27"/>
+          <w:szCs w:val="27"/>
+        </w:rPr>
+        <w:t>n item</w:t>
       </w:r>
     </w:p>
     <w:p>
       <w:pPr>
         <w:pStyle w:val="ListParagraph"/>
         <w:numPr>
-          <w:ilvl w:val="2"/>
-          <w:numId w:val="9"/>
+          <w:ilvl w:val="0"/>
+          <w:numId w:val="10"/>
         </w:numPr>
         <w:shd w:val="clear" w:color="auto" w:fill="FFFFFF"/>
         <w:spacing w:before="225" w:after="225" w:line="240" w:lineRule="auto"/>
@@ -2215,15 +3073,15 @@
           <w:sz w:val="27"/>
           <w:szCs w:val="27"/>
         </w:rPr>
-        <w:t>Analysis</w:t>
+        <w:t>“Description” – Description of an item</w:t>
       </w:r>
     </w:p>
     <w:p>
       <w:pPr>
         <w:pStyle w:val="ListParagraph"/>
         <w:numPr>
-          <w:ilvl w:val="2"/>
-          <w:numId w:val="9"/>
+          <w:ilvl w:val="0"/>
+          <w:numId w:val="10"/>
         </w:numPr>
         <w:shd w:val="clear" w:color="auto" w:fill="FFFFFF"/>
         <w:spacing w:before="225" w:after="225" w:line="240" w:lineRule="auto"/>
@@ -2241,18 +3099,2423 @@
           <w:sz w:val="27"/>
           <w:szCs w:val="27"/>
         </w:rPr>
-        <w:t>Results</w:t>
-      </w:r>
-    </w:p>
-    <w:p>
-      <w:pPr>
-        <w:rPr>
-          <w:rFonts w:ascii="Arial" w:eastAsia="Times New Roman" w:hAnsi="Arial" w:cs="Arial"/>
-          <w:color w:val="000000"/>
-          <w:sz w:val="27"/>
-          <w:szCs w:val="27"/>
-        </w:rPr>
-      </w:pPr>
+        <w:t xml:space="preserve">“Quantity” – Sold quantity of that exact </w:t>
+      </w:r>
+      <w:r>
+        <w:rPr>
+          <w:rFonts w:ascii="Arial" w:eastAsia="Times New Roman" w:hAnsi="Arial" w:cs="Arial"/>
+          <w:color w:val="000000"/>
+          <w:sz w:val="27"/>
+          <w:szCs w:val="27"/>
+        </w:rPr>
+        <w:t>item in that invoice</w:t>
+      </w:r>
+    </w:p>
+    <w:p>
+      <w:pPr>
+        <w:pStyle w:val="ListParagraph"/>
+        <w:numPr>
+          <w:ilvl w:val="0"/>
+          <w:numId w:val="10"/>
+        </w:numPr>
+        <w:shd w:val="clear" w:color="auto" w:fill="FFFFFF"/>
+        <w:spacing w:before="225" w:after="225" w:line="240" w:lineRule="auto"/>
+        <w:rPr>
+          <w:rFonts w:ascii="Arial" w:eastAsia="Times New Roman" w:hAnsi="Arial" w:cs="Arial"/>
+          <w:color w:val="000000"/>
+          <w:sz w:val="27"/>
+          <w:szCs w:val="27"/>
+        </w:rPr>
+      </w:pPr>
+      <w:r>
+        <w:rPr>
+          <w:rFonts w:ascii="Arial" w:eastAsia="Times New Roman" w:hAnsi="Arial" w:cs="Arial"/>
+          <w:color w:val="000000"/>
+          <w:sz w:val="27"/>
+          <w:szCs w:val="27"/>
+        </w:rPr>
+        <w:t>“InvoiceDate”</w:t>
+      </w:r>
+      <w:r>
+        <w:rPr>
+          <w:rFonts w:ascii="Arial" w:eastAsia="Times New Roman" w:hAnsi="Arial" w:cs="Arial"/>
+          <w:color w:val="000000"/>
+          <w:sz w:val="27"/>
+          <w:szCs w:val="27"/>
+        </w:rPr>
+        <w:t xml:space="preserve"> – Date of an invoice</w:t>
+      </w:r>
+    </w:p>
+    <w:p>
+      <w:pPr>
+        <w:pStyle w:val="ListParagraph"/>
+        <w:numPr>
+          <w:ilvl w:val="0"/>
+          <w:numId w:val="10"/>
+        </w:numPr>
+        <w:shd w:val="clear" w:color="auto" w:fill="FFFFFF"/>
+        <w:spacing w:before="225" w:after="225" w:line="240" w:lineRule="auto"/>
+        <w:rPr>
+          <w:rFonts w:ascii="Arial" w:eastAsia="Times New Roman" w:hAnsi="Arial" w:cs="Arial"/>
+          <w:color w:val="000000"/>
+          <w:sz w:val="27"/>
+          <w:szCs w:val="27"/>
+        </w:rPr>
+      </w:pPr>
+      <w:r>
+        <w:rPr>
+          <w:rFonts w:ascii="Arial" w:eastAsia="Times New Roman" w:hAnsi="Arial" w:cs="Arial"/>
+          <w:color w:val="000000"/>
+          <w:sz w:val="27"/>
+          <w:szCs w:val="27"/>
+        </w:rPr>
+        <w:t>“UnitPrice” – Price of a bought unit</w:t>
+      </w:r>
+    </w:p>
+    <w:p>
+      <w:pPr>
+        <w:pStyle w:val="ListParagraph"/>
+        <w:numPr>
+          <w:ilvl w:val="0"/>
+          <w:numId w:val="10"/>
+        </w:numPr>
+        <w:shd w:val="clear" w:color="auto" w:fill="FFFFFF"/>
+        <w:spacing w:before="225" w:after="225" w:line="240" w:lineRule="auto"/>
+        <w:rPr>
+          <w:rFonts w:ascii="Arial" w:eastAsia="Times New Roman" w:hAnsi="Arial" w:cs="Arial"/>
+          <w:color w:val="000000"/>
+          <w:sz w:val="27"/>
+          <w:szCs w:val="27"/>
+        </w:rPr>
+      </w:pPr>
+      <w:r>
+        <w:rPr>
+          <w:rFonts w:ascii="Arial" w:eastAsia="Times New Roman" w:hAnsi="Arial" w:cs="Arial"/>
+          <w:color w:val="000000"/>
+          <w:sz w:val="27"/>
+          <w:szCs w:val="27"/>
+        </w:rPr>
+        <w:t>“CustomerID” – ID of a customer</w:t>
+      </w:r>
+    </w:p>
+    <w:p>
+      <w:pPr>
+        <w:pStyle w:val="ListParagraph"/>
+        <w:numPr>
+          <w:ilvl w:val="0"/>
+          <w:numId w:val="10"/>
+        </w:numPr>
+        <w:shd w:val="clear" w:color="auto" w:fill="FFFFFF"/>
+        <w:spacing w:before="225" w:after="225" w:line="240" w:lineRule="auto"/>
+        <w:rPr>
+          <w:rFonts w:ascii="Arial" w:eastAsia="Times New Roman" w:hAnsi="Arial" w:cs="Arial"/>
+          <w:color w:val="000000"/>
+          <w:sz w:val="27"/>
+          <w:szCs w:val="27"/>
+        </w:rPr>
+      </w:pPr>
+      <w:r>
+        <w:rPr>
+          <w:rFonts w:ascii="Arial" w:eastAsia="Times New Roman" w:hAnsi="Arial" w:cs="Arial"/>
+          <w:color w:val="000000"/>
+          <w:sz w:val="27"/>
+          <w:szCs w:val="27"/>
+        </w:rPr>
+        <w:t>“Country” – Count</w:t>
+      </w:r>
+      <w:r>
+        <w:rPr>
+          <w:rFonts w:ascii="Arial" w:eastAsia="Times New Roman" w:hAnsi="Arial" w:cs="Arial"/>
+          <w:color w:val="000000"/>
+          <w:sz w:val="27"/>
+          <w:szCs w:val="27"/>
+        </w:rPr>
+        <w:t>ry of a buyer</w:t>
+      </w:r>
+    </w:p>
+    <w:p>
+      <w:pPr>
+        <w:shd w:val="clear" w:color="auto" w:fill="FFFFFF"/>
+        <w:spacing w:before="225" w:after="225" w:line="240" w:lineRule="auto"/>
+        <w:rPr>
+          <w:rFonts w:ascii="Arial" w:eastAsia="Times New Roman" w:hAnsi="Arial" w:cs="Arial"/>
+          <w:color w:val="000000"/>
+          <w:sz w:val="27"/>
+          <w:szCs w:val="27"/>
+        </w:rPr>
+      </w:pPr>
+      <w:r>
+        <w:rPr>
+          <w:rFonts w:ascii="Arial" w:eastAsia="Times New Roman" w:hAnsi="Arial" w:cs="Arial"/>
+          <w:color w:val="000000"/>
+          <w:sz w:val="27"/>
+          <w:szCs w:val="27"/>
+        </w:rPr>
+        <w:t>As we can see i</w:t>
+      </w:r>
+      <w:r>
+        <w:rPr>
+          <w:rFonts w:ascii="Arial" w:eastAsia="Times New Roman" w:hAnsi="Arial" w:cs="Arial"/>
+          <w:color w:val="000000"/>
+          <w:sz w:val="27"/>
+          <w:szCs w:val="27"/>
+        </w:rPr>
+        <w:t>n</w:t>
+      </w:r>
+      <w:r>
+        <w:rPr>
+          <w:rFonts w:ascii="Arial" w:eastAsia="Times New Roman" w:hAnsi="Arial" w:cs="Arial"/>
+          <w:color w:val="000000"/>
+          <w:sz w:val="27"/>
+          <w:szCs w:val="27"/>
+        </w:rPr>
+        <w:t xml:space="preserve"> the table,</w:t>
+      </w:r>
+      <w:r>
+        <w:rPr>
+          <w:rFonts w:ascii="Arial" w:eastAsia="Times New Roman" w:hAnsi="Arial" w:cs="Arial"/>
+          <w:color w:val="000000"/>
+          <w:sz w:val="27"/>
+          <w:szCs w:val="27"/>
+        </w:rPr>
+        <w:t xml:space="preserve"> pres</w:t>
+      </w:r>
+      <w:r>
+        <w:rPr>
+          <w:rFonts w:ascii="Arial" w:eastAsia="Times New Roman" w:hAnsi="Arial" w:cs="Arial"/>
+          <w:color w:val="000000"/>
+          <w:sz w:val="27"/>
+          <w:szCs w:val="27"/>
+        </w:rPr>
+        <w:t>ented data</w:t>
+      </w:r>
+      <w:r>
+        <w:rPr>
+          <w:rFonts w:ascii="Arial" w:eastAsia="Times New Roman" w:hAnsi="Arial" w:cs="Arial"/>
+          <w:color w:val="000000"/>
+          <w:sz w:val="27"/>
+          <w:szCs w:val="27"/>
+        </w:rPr>
+        <w:t xml:space="preserve"> have some problems. </w:t>
+      </w:r>
+      <w:r>
+        <w:rPr>
+          <w:rFonts w:ascii="Arial" w:eastAsia="Times New Roman" w:hAnsi="Arial" w:cs="Arial"/>
+          <w:color w:val="000000"/>
+          <w:sz w:val="27"/>
+          <w:szCs w:val="27"/>
+        </w:rPr>
+        <w:t>Some values are missing. That way we are having "null" values in "</w:t>
+      </w:r>
+      <w:r>
+        <w:rPr>
+          <w:rFonts w:ascii="Arial" w:eastAsia="Times New Roman" w:hAnsi="Arial" w:cs="Arial"/>
+          <w:color w:val="000000"/>
+          <w:sz w:val="27"/>
+          <w:szCs w:val="27"/>
+        </w:rPr>
+        <w:t>De</w:t>
+      </w:r>
+      <w:r>
+        <w:rPr>
+          <w:rFonts w:ascii="Arial" w:eastAsia="Times New Roman" w:hAnsi="Arial" w:cs="Arial"/>
+          <w:color w:val="000000"/>
+          <w:sz w:val="27"/>
+          <w:szCs w:val="27"/>
+        </w:rPr>
+        <w:t>scription" and "Customer</w:t>
+      </w:r>
+      <w:r>
+        <w:rPr>
+          <w:rFonts w:ascii="Arial" w:eastAsia="Times New Roman" w:hAnsi="Arial" w:cs="Arial"/>
+          <w:color w:val="000000"/>
+          <w:sz w:val="27"/>
+          <w:szCs w:val="27"/>
+        </w:rPr>
+        <w:t>ID</w:t>
+      </w:r>
+      <w:r>
+        <w:rPr>
+          <w:rFonts w:ascii="Arial" w:eastAsia="Times New Roman" w:hAnsi="Arial" w:cs="Arial"/>
+          <w:color w:val="000000"/>
+          <w:sz w:val="27"/>
+          <w:szCs w:val="27"/>
+        </w:rPr>
+        <w:t>"</w:t>
+      </w:r>
+      <w:r>
+        <w:rPr>
+          <w:rFonts w:ascii="Arial" w:eastAsia="Times New Roman" w:hAnsi="Arial" w:cs="Arial"/>
+          <w:color w:val="000000"/>
+          <w:sz w:val="27"/>
+          <w:szCs w:val="27"/>
+        </w:rPr>
+        <w:t xml:space="preserve"> columns</w:t>
+      </w:r>
+      <w:r>
+        <w:rPr>
+          <w:rFonts w:ascii="Arial" w:eastAsia="Times New Roman" w:hAnsi="Arial" w:cs="Arial"/>
+          <w:color w:val="000000"/>
+          <w:sz w:val="27"/>
+          <w:szCs w:val="27"/>
+        </w:rPr>
+        <w:t>.</w:t>
+      </w:r>
+    </w:p>
+    <w:p>
+      <w:pPr>
+        <w:shd w:val="clear" w:color="auto" w:fill="FFFFFF"/>
+        <w:spacing w:before="225" w:after="225" w:line="240" w:lineRule="auto"/>
+        <w:rPr>
+          <w:rFonts w:ascii="Arial" w:eastAsia="Times New Roman" w:hAnsi="Arial" w:cs="Arial"/>
+          <w:color w:val="000000"/>
+          <w:sz w:val="27"/>
+          <w:szCs w:val="27"/>
+        </w:rPr>
+      </w:pPr>
+      <w:r>
+        <w:rPr>
+          <w:rFonts w:ascii="Arial" w:eastAsia="Times New Roman" w:hAnsi="Arial" w:cs="Arial"/>
+          <w:color w:val="000000"/>
+          <w:sz w:val="27"/>
+          <w:szCs w:val="27"/>
+        </w:rPr>
+        <w:lastRenderedPageBreak/>
+        <w:drawing>
+          <wp:inline distT="0" distB="0" distL="0" distR="0" wp14:anchorId="56838E27" wp14:editId="0FF13F52">
+            <wp:extent cx="5534025" cy="4143375"/>
+            <wp:effectExtent l="0" t="0" r="9525" b="9525"/>
+            <wp:docPr id="1" name="Picture 1"/>
+            <wp:cNvGraphicFramePr>
+              <a:graphicFrameLocks xmlns:a="http://schemas.openxmlformats.org/drawingml/2006/main" noChangeAspect="1"/>
+            </wp:cNvGraphicFramePr>
+            <a:graphic xmlns:a="http://schemas.openxmlformats.org/drawingml/2006/main">
+              <a:graphicData uri="http://schemas.openxmlformats.org/drawingml/2006/picture">
+                <pic:pic xmlns:pic="http://schemas.openxmlformats.org/drawingml/2006/picture">
+                  <pic:nvPicPr>
+                    <pic:cNvPr id="1" name=""/>
+                    <pic:cNvPicPr/>
+                  </pic:nvPicPr>
+                  <pic:blipFill>
+                    <a:blip r:embed="rId6"/>
+                    <a:stretch>
+                      <a:fillRect/>
+                    </a:stretch>
+                  </pic:blipFill>
+                  <pic:spPr>
+                    <a:xfrm>
+                      <a:off x="0" y="0"/>
+                      <a:ext cx="5534025" cy="4143375"/>
+                    </a:xfrm>
+                    <a:prstGeom prst="rect">
+                      <a:avLst/>
+                    </a:prstGeom>
+                  </pic:spPr>
+                </pic:pic>
+              </a:graphicData>
+            </a:graphic>
+          </wp:inline>
+        </w:drawing>
+      </w:r>
+    </w:p>
+    <w:p>
+      <w:pPr>
+        <w:shd w:val="clear" w:color="auto" w:fill="FFFFFF"/>
+        <w:spacing w:before="225" w:after="225" w:line="240" w:lineRule="auto"/>
+        <w:rPr>
+          <w:rFonts w:ascii="Arial" w:eastAsia="Times New Roman" w:hAnsi="Arial" w:cs="Arial"/>
+          <w:color w:val="000000"/>
+          <w:sz w:val="27"/>
+          <w:szCs w:val="27"/>
+        </w:rPr>
+      </w:pPr>
+      <w:r>
+        <w:rPr>
+          <w:rFonts w:ascii="Arial" w:eastAsia="Times New Roman" w:hAnsi="Arial" w:cs="Arial"/>
+          <w:color w:val="000000"/>
+          <w:sz w:val="27"/>
+          <w:szCs w:val="27"/>
+        </w:rPr>
+        <w:t>Also,</w:t>
+      </w:r>
+      <w:r>
+        <w:rPr>
+          <w:rFonts w:ascii="Arial" w:eastAsia="Times New Roman" w:hAnsi="Arial" w:cs="Arial"/>
+          <w:color w:val="000000"/>
+          <w:sz w:val="27"/>
+          <w:szCs w:val="27"/>
+        </w:rPr>
+        <w:t xml:space="preserve"> we have some anomalies.</w:t>
+      </w:r>
+      <w:r>
+        <w:rPr>
+          <w:rFonts w:ascii="Arial" w:eastAsia="Times New Roman" w:hAnsi="Arial" w:cs="Arial"/>
+          <w:color w:val="000000"/>
+          <w:sz w:val="27"/>
+          <w:szCs w:val="27"/>
+        </w:rPr>
+        <w:t xml:space="preserve"> They are shown on a boxplot.</w:t>
+      </w:r>
+      <w:r>
+        <w:rPr>
+          <w:rFonts w:ascii="Arial" w:eastAsia="Times New Roman" w:hAnsi="Arial" w:cs="Arial"/>
+          <w:color w:val="000000"/>
+          <w:sz w:val="27"/>
+          <w:szCs w:val="27"/>
+        </w:rPr>
+        <w:t xml:space="preserve"> </w:t>
+      </w:r>
+      <w:r>
+        <w:rPr>
+          <w:rFonts w:ascii="Arial" w:eastAsia="Times New Roman" w:hAnsi="Arial" w:cs="Arial"/>
+          <w:color w:val="000000"/>
+          <w:sz w:val="27"/>
+          <w:szCs w:val="27"/>
+        </w:rPr>
+        <w:t>N</w:t>
+      </w:r>
+      <w:r>
+        <w:rPr>
+          <w:rFonts w:ascii="Arial" w:eastAsia="Times New Roman" w:hAnsi="Arial" w:cs="Arial"/>
+          <w:color w:val="000000"/>
+          <w:sz w:val="27"/>
+          <w:szCs w:val="27"/>
+        </w:rPr>
+        <w:t xml:space="preserve">egative and too high </w:t>
+      </w:r>
+      <w:r>
+        <w:rPr>
+          <w:rFonts w:ascii="Arial" w:eastAsia="Times New Roman" w:hAnsi="Arial" w:cs="Arial"/>
+          <w:color w:val="000000"/>
+          <w:sz w:val="27"/>
+          <w:szCs w:val="27"/>
+        </w:rPr>
+        <w:t>values in “Quantity” column</w:t>
+      </w:r>
+      <w:r>
+        <w:rPr>
+          <w:rFonts w:ascii="Arial" w:eastAsia="Times New Roman" w:hAnsi="Arial" w:cs="Arial"/>
+          <w:color w:val="000000"/>
+          <w:sz w:val="27"/>
+          <w:szCs w:val="27"/>
+        </w:rPr>
+        <w:t xml:space="preserve">. </w:t>
+      </w:r>
+      <w:r>
+        <w:rPr>
+          <w:rFonts w:ascii="Arial" w:eastAsia="Times New Roman" w:hAnsi="Arial" w:cs="Arial"/>
+          <w:color w:val="000000"/>
+          <w:sz w:val="27"/>
+          <w:szCs w:val="27"/>
+        </w:rPr>
+        <w:t>S</w:t>
+      </w:r>
+      <w:r>
+        <w:rPr>
+          <w:rFonts w:ascii="Arial" w:eastAsia="Times New Roman" w:hAnsi="Arial" w:cs="Arial"/>
+          <w:color w:val="000000"/>
+          <w:sz w:val="27"/>
+          <w:szCs w:val="27"/>
+        </w:rPr>
+        <w:t xml:space="preserve">ome </w:t>
+      </w:r>
+      <w:r>
+        <w:rPr>
+          <w:rFonts w:ascii="Arial" w:eastAsia="Times New Roman" w:hAnsi="Arial" w:cs="Arial"/>
+          <w:color w:val="000000"/>
+          <w:sz w:val="27"/>
+          <w:szCs w:val="27"/>
+        </w:rPr>
+        <w:t>values in</w:t>
+      </w:r>
+      <w:r>
+        <w:rPr>
+          <w:rFonts w:ascii="Arial" w:eastAsia="Times New Roman" w:hAnsi="Arial" w:cs="Arial"/>
+          <w:color w:val="000000"/>
+          <w:sz w:val="27"/>
+          <w:szCs w:val="27"/>
+        </w:rPr>
+        <w:t xml:space="preserve"> </w:t>
+      </w:r>
+      <w:r>
+        <w:rPr>
+          <w:rFonts w:ascii="Arial" w:eastAsia="Times New Roman" w:hAnsi="Arial" w:cs="Arial"/>
+          <w:color w:val="000000"/>
+          <w:sz w:val="27"/>
+          <w:szCs w:val="27"/>
+        </w:rPr>
+        <w:t>“</w:t>
+      </w:r>
+      <w:r>
+        <w:rPr>
+          <w:rFonts w:ascii="Arial" w:eastAsia="Times New Roman" w:hAnsi="Arial" w:cs="Arial"/>
+          <w:color w:val="000000"/>
+          <w:sz w:val="27"/>
+          <w:szCs w:val="27"/>
+        </w:rPr>
+        <w:t>UnitPrice</w:t>
+      </w:r>
+      <w:r>
+        <w:rPr>
+          <w:rFonts w:ascii="Arial" w:eastAsia="Times New Roman" w:hAnsi="Arial" w:cs="Arial"/>
+          <w:color w:val="000000"/>
+          <w:sz w:val="27"/>
+          <w:szCs w:val="27"/>
+        </w:rPr>
+        <w:t xml:space="preserve">” column are equal to </w:t>
+      </w:r>
+      <w:r>
+        <w:rPr>
+          <w:rFonts w:ascii="Arial" w:eastAsia="Times New Roman" w:hAnsi="Arial" w:cs="Arial"/>
+          <w:color w:val="000000"/>
+          <w:sz w:val="27"/>
+          <w:szCs w:val="27"/>
+        </w:rPr>
+        <w:t>0 or too</w:t>
+      </w:r>
+      <w:r>
+        <w:rPr>
+          <w:rFonts w:ascii="Arial" w:eastAsia="Times New Roman" w:hAnsi="Arial" w:cs="Arial"/>
+          <w:color w:val="000000"/>
+          <w:sz w:val="27"/>
+          <w:szCs w:val="27"/>
+        </w:rPr>
+        <w:t xml:space="preserve"> big.</w:t>
+      </w:r>
+    </w:p>
+    <w:p>
+      <w:pPr>
+        <w:shd w:val="clear" w:color="auto" w:fill="FFFFFF"/>
+        <w:spacing w:before="225" w:after="225" w:line="240" w:lineRule="auto"/>
+        <w:rPr>
+          <w:rFonts w:ascii="Arial" w:eastAsia="Times New Roman" w:hAnsi="Arial" w:cs="Arial"/>
+          <w:color w:val="000000"/>
+          <w:sz w:val="27"/>
+          <w:szCs w:val="27"/>
+        </w:rPr>
+      </w:pPr>
+      <w:r>
+        <w:rPr>
+          <w:rFonts w:ascii="Arial" w:eastAsia="Times New Roman" w:hAnsi="Arial" w:cs="Arial"/>
+          <w:color w:val="000000"/>
+          <w:sz w:val="27"/>
+          <w:szCs w:val="27"/>
+        </w:rPr>
+        <w:t xml:space="preserve">That data </w:t>
+      </w:r>
+      <w:r>
+        <w:rPr>
+          <w:rFonts w:ascii="Arial" w:eastAsia="Times New Roman" w:hAnsi="Arial" w:cs="Arial"/>
+          <w:color w:val="000000"/>
+          <w:sz w:val="27"/>
+          <w:szCs w:val="27"/>
+        </w:rPr>
+        <w:t>has a</w:t>
+      </w:r>
+      <w:r>
+        <w:rPr>
+          <w:rFonts w:ascii="Arial" w:eastAsia="Times New Roman" w:hAnsi="Arial" w:cs="Arial"/>
+          <w:color w:val="000000"/>
+          <w:sz w:val="27"/>
+          <w:szCs w:val="27"/>
+        </w:rPr>
+        <w:t xml:space="preserve"> unique identifier as a combination of “InvoiceNo’ and “StockCode”</w:t>
+      </w:r>
+      <w:r>
+        <w:rPr>
+          <w:rFonts w:ascii="Arial" w:eastAsia="Times New Roman" w:hAnsi="Arial" w:cs="Arial"/>
+          <w:color w:val="000000"/>
+          <w:sz w:val="27"/>
+          <w:szCs w:val="27"/>
+        </w:rPr>
+        <w:t xml:space="preserve">. But data has duplicates, that </w:t>
+      </w:r>
+      <w:r>
+        <w:rPr>
+          <w:rFonts w:ascii="Arial" w:eastAsia="Times New Roman" w:hAnsi="Arial" w:cs="Arial"/>
+          <w:color w:val="000000"/>
+          <w:sz w:val="27"/>
+          <w:szCs w:val="27"/>
+        </w:rPr>
+        <w:t>must</w:t>
+      </w:r>
+      <w:r>
+        <w:rPr>
+          <w:rFonts w:ascii="Arial" w:eastAsia="Times New Roman" w:hAnsi="Arial" w:cs="Arial"/>
+          <w:color w:val="000000"/>
+          <w:sz w:val="27"/>
+          <w:szCs w:val="27"/>
+        </w:rPr>
+        <w:t xml:space="preserve"> be deleted.</w:t>
+      </w:r>
+    </w:p>
+    <w:p>
+      <w:pPr>
+        <w:shd w:val="clear" w:color="auto" w:fill="FFFFFF"/>
+        <w:spacing w:before="225" w:after="225" w:line="240" w:lineRule="auto"/>
+        <w:rPr>
+          <w:rFonts w:ascii="Arial" w:eastAsia="Times New Roman" w:hAnsi="Arial" w:cs="Arial"/>
+          <w:color w:val="000000"/>
+          <w:sz w:val="27"/>
+          <w:szCs w:val="27"/>
+        </w:rPr>
+      </w:pPr>
+      <w:r>
+        <w:rPr>
+          <w:rFonts w:ascii="Arial" w:eastAsia="Times New Roman" w:hAnsi="Arial" w:cs="Arial"/>
+          <w:color w:val="000000"/>
+          <w:sz w:val="27"/>
+          <w:szCs w:val="27"/>
+        </w:rPr>
+        <w:t xml:space="preserve">Data has </w:t>
+      </w:r>
+      <w:r>
+        <w:rPr>
+          <w:rFonts w:ascii="Arial" w:eastAsia="Times New Roman" w:hAnsi="Arial" w:cs="Arial"/>
+          <w:color w:val="000000"/>
+          <w:sz w:val="27"/>
+          <w:szCs w:val="27"/>
+        </w:rPr>
+        <w:t>1083</w:t>
+      </w:r>
+      <w:r>
+        <w:rPr>
+          <w:rFonts w:ascii="Arial" w:eastAsia="Times New Roman" w:hAnsi="Arial" w:cs="Arial"/>
+          <w:color w:val="000000"/>
+          <w:sz w:val="27"/>
+          <w:szCs w:val="27"/>
+        </w:rPr>
+        <w:t xml:space="preserve"> </w:t>
+      </w:r>
+      <w:r>
+        <w:rPr>
+          <w:rFonts w:ascii="Arial" w:eastAsia="Times New Roman" w:hAnsi="Arial" w:cs="Arial"/>
+          <w:color w:val="000000"/>
+          <w:sz w:val="27"/>
+          <w:szCs w:val="27"/>
+        </w:rPr>
+        <w:t xml:space="preserve">rows with negative Quantity. </w:t>
+      </w:r>
+      <w:r>
+        <w:rPr>
+          <w:rFonts w:ascii="Arial" w:eastAsia="Times New Roman" w:hAnsi="Arial" w:cs="Arial"/>
+          <w:color w:val="000000"/>
+          <w:sz w:val="27"/>
+          <w:szCs w:val="27"/>
+        </w:rPr>
+        <w:t xml:space="preserve">All of them using “C” at the beginning of every value in “InvoiceNo”. </w:t>
+      </w:r>
+      <w:r>
+        <w:rPr>
+          <w:rFonts w:ascii="Arial" w:eastAsia="Times New Roman" w:hAnsi="Arial" w:cs="Arial"/>
+          <w:color w:val="000000"/>
+          <w:sz w:val="27"/>
+          <w:szCs w:val="27"/>
+        </w:rPr>
+        <w:t xml:space="preserve">I </w:t>
+      </w:r>
+      <w:r>
+        <w:rPr>
+          <w:rFonts w:ascii="Arial" w:eastAsia="Times New Roman" w:hAnsi="Arial" w:cs="Arial"/>
+          <w:color w:val="000000"/>
+          <w:sz w:val="27"/>
+          <w:szCs w:val="27"/>
+        </w:rPr>
+        <w:t xml:space="preserve">created an assumption that this is </w:t>
+      </w:r>
+      <w:r>
+        <w:rPr>
+          <w:rFonts w:ascii="Arial" w:eastAsia="Times New Roman" w:hAnsi="Arial" w:cs="Arial"/>
+          <w:color w:val="000000"/>
+          <w:sz w:val="27"/>
+          <w:szCs w:val="27"/>
+        </w:rPr>
+        <w:t xml:space="preserve">a </w:t>
+      </w:r>
+      <w:r>
+        <w:rPr>
+          <w:rFonts w:ascii="Arial" w:eastAsia="Times New Roman" w:hAnsi="Arial" w:cs="Arial"/>
+          <w:color w:val="000000"/>
+          <w:sz w:val="27"/>
+          <w:szCs w:val="27"/>
+        </w:rPr>
+        <w:t>return of a product</w:t>
+      </w:r>
+      <w:r>
+        <w:rPr>
+          <w:rFonts w:ascii="Arial" w:eastAsia="Times New Roman" w:hAnsi="Arial" w:cs="Arial"/>
+          <w:color w:val="000000"/>
+          <w:sz w:val="27"/>
+          <w:szCs w:val="27"/>
+        </w:rPr>
+        <w:t>.</w:t>
+      </w:r>
+    </w:p>
+    <w:p>
+      <w:pPr>
+        <w:shd w:val="clear" w:color="auto" w:fill="FFFFFF"/>
+        <w:spacing w:before="225" w:after="225" w:line="240" w:lineRule="auto"/>
+        <w:rPr>
+          <w:rFonts w:ascii="Arial" w:eastAsia="Times New Roman" w:hAnsi="Arial" w:cs="Arial"/>
+          <w:color w:val="000000"/>
+          <w:sz w:val="27"/>
+          <w:szCs w:val="27"/>
+        </w:rPr>
+      </w:pPr>
+      <w:r>
+        <w:rPr>
+          <w:rFonts w:ascii="Arial" w:eastAsia="Times New Roman" w:hAnsi="Arial" w:cs="Arial"/>
+          <w:color w:val="000000"/>
+          <w:sz w:val="27"/>
+          <w:szCs w:val="27"/>
+        </w:rPr>
+        <w:t>225 rows had price eq</w:t>
+      </w:r>
+      <w:r>
+        <w:rPr>
+          <w:rFonts w:ascii="Arial" w:eastAsia="Times New Roman" w:hAnsi="Arial" w:cs="Arial"/>
+          <w:color w:val="000000"/>
+          <w:sz w:val="27"/>
+          <w:szCs w:val="27"/>
+        </w:rPr>
+        <w:t>u</w:t>
+      </w:r>
+      <w:r>
+        <w:rPr>
+          <w:rFonts w:ascii="Arial" w:eastAsia="Times New Roman" w:hAnsi="Arial" w:cs="Arial"/>
+          <w:color w:val="000000"/>
+          <w:sz w:val="27"/>
+          <w:szCs w:val="27"/>
+        </w:rPr>
+        <w:t>al 0</w:t>
+      </w:r>
+      <w:r>
+        <w:rPr>
+          <w:rFonts w:ascii="Arial" w:eastAsia="Times New Roman" w:hAnsi="Arial" w:cs="Arial"/>
+          <w:color w:val="000000"/>
+          <w:sz w:val="27"/>
+          <w:szCs w:val="27"/>
+        </w:rPr>
+        <w:t xml:space="preserve">. </w:t>
+      </w:r>
+      <w:r>
+        <w:rPr>
+          <w:rFonts w:ascii="Arial" w:eastAsia="Times New Roman" w:hAnsi="Arial" w:cs="Arial"/>
+          <w:color w:val="000000"/>
+          <w:sz w:val="27"/>
+          <w:szCs w:val="27"/>
+        </w:rPr>
+        <w:t>Each of it had something weird in the description, so we’ll dele this from our data sample.</w:t>
+      </w:r>
+    </w:p>
+    <w:p>
+      <w:pPr>
+        <w:shd w:val="clear" w:color="auto" w:fill="FFFFFF"/>
+        <w:spacing w:before="225" w:after="225" w:line="240" w:lineRule="auto"/>
+        <w:rPr>
+          <w:rFonts w:ascii="Arial" w:eastAsia="Times New Roman" w:hAnsi="Arial" w:cs="Arial"/>
+          <w:color w:val="000000"/>
+          <w:sz w:val="27"/>
+          <w:szCs w:val="27"/>
+        </w:rPr>
+      </w:pPr>
+      <w:r>
+        <w:rPr>
+          <w:rFonts w:ascii="Arial" w:eastAsia="Times New Roman" w:hAnsi="Arial" w:cs="Arial"/>
+          <w:color w:val="000000"/>
+          <w:sz w:val="27"/>
+          <w:szCs w:val="27"/>
+        </w:rPr>
+        <w:t>Problem with “null” values in description</w:t>
+      </w:r>
+      <w:r>
+        <w:rPr>
+          <w:rFonts w:ascii="Arial" w:eastAsia="Times New Roman" w:hAnsi="Arial" w:cs="Arial"/>
+          <w:color w:val="000000"/>
+          <w:sz w:val="27"/>
+          <w:szCs w:val="27"/>
+        </w:rPr>
+        <w:t xml:space="preserve"> depends on an </w:t>
+      </w:r>
+      <w:r>
+        <w:rPr>
+          <w:rFonts w:ascii="Arial" w:eastAsia="Times New Roman" w:hAnsi="Arial" w:cs="Arial"/>
+          <w:color w:val="000000"/>
+          <w:sz w:val="27"/>
+          <w:szCs w:val="27"/>
+        </w:rPr>
+        <w:t>“I</w:t>
+      </w:r>
+      <w:r>
+        <w:rPr>
+          <w:rFonts w:ascii="Arial" w:eastAsia="Times New Roman" w:hAnsi="Arial" w:cs="Arial"/>
+          <w:color w:val="000000"/>
+          <w:sz w:val="27"/>
+          <w:szCs w:val="27"/>
+        </w:rPr>
+        <w:t>nvoice</w:t>
+      </w:r>
+      <w:r>
+        <w:rPr>
+          <w:rFonts w:ascii="Arial" w:eastAsia="Times New Roman" w:hAnsi="Arial" w:cs="Arial"/>
+          <w:color w:val="000000"/>
+          <w:sz w:val="27"/>
+          <w:szCs w:val="27"/>
+        </w:rPr>
+        <w:t>” column, not on a “StockCode” column</w:t>
+      </w:r>
+      <w:r>
+        <w:rPr>
+          <w:rFonts w:ascii="Arial" w:eastAsia="Times New Roman" w:hAnsi="Arial" w:cs="Arial"/>
+          <w:color w:val="000000"/>
+          <w:sz w:val="27"/>
+          <w:szCs w:val="27"/>
+        </w:rPr>
+        <w:t xml:space="preserve"> as research show</w:t>
+      </w:r>
+      <w:r>
+        <w:rPr>
+          <w:rFonts w:ascii="Arial" w:eastAsia="Times New Roman" w:hAnsi="Arial" w:cs="Arial"/>
+          <w:color w:val="000000"/>
+          <w:sz w:val="27"/>
+          <w:szCs w:val="27"/>
+        </w:rPr>
+        <w:t>s</w:t>
+      </w:r>
+      <w:r>
+        <w:rPr>
+          <w:rFonts w:ascii="Arial" w:eastAsia="Times New Roman" w:hAnsi="Arial" w:cs="Arial"/>
+          <w:color w:val="000000"/>
+          <w:sz w:val="27"/>
+          <w:szCs w:val="27"/>
+        </w:rPr>
+        <w:t>.</w:t>
+      </w:r>
+    </w:p>
+    <w:p>
+      <w:pPr>
+        <w:shd w:val="clear" w:color="auto" w:fill="FFFFFF"/>
+        <w:spacing w:before="225" w:after="225" w:line="240" w:lineRule="auto"/>
+        <w:rPr>
+          <w:rFonts w:ascii="Arial" w:eastAsia="Times New Roman" w:hAnsi="Arial" w:cs="Arial"/>
+          <w:color w:val="000000"/>
+          <w:sz w:val="27"/>
+          <w:szCs w:val="27"/>
+        </w:rPr>
+      </w:pPr>
+      <w:r>
+        <w:rPr>
+          <w:rFonts w:ascii="Arial" w:eastAsia="Times New Roman" w:hAnsi="Arial" w:cs="Arial"/>
+          <w:color w:val="000000"/>
+          <w:sz w:val="27"/>
+          <w:szCs w:val="27"/>
+        </w:rPr>
+        <w:t xml:space="preserve">One invoice can have only 1 </w:t>
+      </w:r>
+      <w:r>
+        <w:rPr>
+          <w:rFonts w:ascii="Arial" w:eastAsia="Times New Roman" w:hAnsi="Arial" w:cs="Arial"/>
+          <w:color w:val="000000"/>
+          <w:sz w:val="27"/>
+          <w:szCs w:val="27"/>
+        </w:rPr>
+        <w:t>“CustomerID” as research shows.</w:t>
+      </w:r>
+    </w:p>
+    <w:p>
+      <w:pPr>
+        <w:rPr>
+          <w:rFonts w:ascii="Arial" w:eastAsia="Times New Roman" w:hAnsi="Arial" w:cs="Arial"/>
+          <w:color w:val="000000"/>
+          <w:sz w:val="27"/>
+          <w:szCs w:val="27"/>
+        </w:rPr>
+      </w:pPr>
+      <w:r>
+        <w:rPr>
+          <w:rFonts w:ascii="Arial" w:eastAsia="Times New Roman" w:hAnsi="Arial" w:cs="Arial"/>
+          <w:color w:val="000000"/>
+          <w:sz w:val="27"/>
+          <w:szCs w:val="27"/>
+        </w:rPr>
+        <w:br w:type="page"/>
+      </w:r>
+    </w:p>
+    <w:p>
+      <w:pPr>
+        <w:shd w:val="clear" w:color="auto" w:fill="FFFFFF"/>
+        <w:spacing w:before="225" w:after="225" w:line="240" w:lineRule="auto"/>
+        <w:rPr>
+          <w:rFonts w:ascii="Arial" w:eastAsia="Times New Roman" w:hAnsi="Arial" w:cs="Arial"/>
+          <w:color w:val="000000"/>
+          <w:sz w:val="27"/>
+          <w:szCs w:val="27"/>
+        </w:rPr>
+      </w:pPr>
+      <w:r>
+        <w:rPr>
+          <w:rFonts w:ascii="Arial" w:eastAsia="Times New Roman" w:hAnsi="Arial" w:cs="Arial"/>
+          <w:color w:val="000000"/>
+          <w:sz w:val="27"/>
+          <w:szCs w:val="27"/>
+        </w:rPr>
+        <w:lastRenderedPageBreak/>
+        <w:t>Data Cleaning</w:t>
+      </w:r>
+    </w:p>
+    <w:p>
+      <w:pPr>
+        <w:shd w:val="clear" w:color="auto" w:fill="FFFFFF"/>
+        <w:spacing w:before="225" w:after="225" w:line="240" w:lineRule="auto"/>
+        <w:rPr>
+          <w:rFonts w:ascii="Arial" w:eastAsia="Times New Roman" w:hAnsi="Arial" w:cs="Arial"/>
+          <w:color w:val="000000"/>
+          <w:sz w:val="27"/>
+          <w:szCs w:val="27"/>
+        </w:rPr>
+      </w:pPr>
+      <w:r>
+        <w:rPr>
+          <w:rFonts w:ascii="Arial" w:eastAsia="Times New Roman" w:hAnsi="Arial" w:cs="Arial"/>
+          <w:color w:val="000000"/>
+          <w:sz w:val="27"/>
+          <w:szCs w:val="27"/>
+        </w:rPr>
+        <w:t xml:space="preserve">I </w:t>
+      </w:r>
+      <w:r>
+        <w:rPr>
+          <w:rFonts w:ascii="Arial" w:eastAsia="Times New Roman" w:hAnsi="Arial" w:cs="Arial"/>
+          <w:color w:val="000000"/>
+          <w:sz w:val="27"/>
+          <w:szCs w:val="27"/>
+        </w:rPr>
+        <w:t>have</w:t>
+      </w:r>
+      <w:r>
+        <w:rPr>
+          <w:rFonts w:ascii="Arial" w:eastAsia="Times New Roman" w:hAnsi="Arial" w:cs="Arial"/>
+          <w:color w:val="000000"/>
+          <w:sz w:val="27"/>
+          <w:szCs w:val="27"/>
+        </w:rPr>
+        <w:t xml:space="preserve"> </w:t>
+      </w:r>
+      <w:r>
+        <w:rPr>
+          <w:rFonts w:ascii="Arial" w:eastAsia="Times New Roman" w:hAnsi="Arial" w:cs="Arial"/>
+          <w:color w:val="000000"/>
+          <w:sz w:val="27"/>
+          <w:szCs w:val="27"/>
+        </w:rPr>
+        <w:t>decided</w:t>
+      </w:r>
+      <w:r>
+        <w:rPr>
+          <w:rFonts w:ascii="Arial" w:eastAsia="Times New Roman" w:hAnsi="Arial" w:cs="Arial"/>
+          <w:color w:val="000000"/>
+          <w:sz w:val="27"/>
+          <w:szCs w:val="27"/>
+        </w:rPr>
+        <w:t xml:space="preserve"> to delete highest anomalies, </w:t>
+      </w:r>
+      <w:r>
+        <w:rPr>
+          <w:rFonts w:ascii="Arial" w:eastAsia="Times New Roman" w:hAnsi="Arial" w:cs="Arial"/>
+          <w:color w:val="000000"/>
+          <w:sz w:val="27"/>
+          <w:szCs w:val="27"/>
+        </w:rPr>
+        <w:t xml:space="preserve">rows </w:t>
+      </w:r>
+      <w:r>
+        <w:rPr>
+          <w:rFonts w:ascii="Arial" w:eastAsia="Times New Roman" w:hAnsi="Arial" w:cs="Arial"/>
+          <w:color w:val="000000"/>
+          <w:sz w:val="27"/>
+          <w:szCs w:val="27"/>
+        </w:rPr>
+        <w:t>price of which equals 0</w:t>
+      </w:r>
+      <w:r>
+        <w:rPr>
+          <w:rFonts w:ascii="Arial" w:eastAsia="Times New Roman" w:hAnsi="Arial" w:cs="Arial"/>
+          <w:color w:val="000000"/>
+          <w:sz w:val="27"/>
+          <w:szCs w:val="27"/>
+        </w:rPr>
+        <w:t>, that has no description or CustomerID.</w:t>
+      </w:r>
+      <w:r>
+        <w:rPr>
+          <w:rFonts w:ascii="Arial" w:eastAsia="Times New Roman" w:hAnsi="Arial" w:cs="Arial"/>
+          <w:color w:val="000000"/>
+          <w:sz w:val="27"/>
+          <w:szCs w:val="27"/>
+        </w:rPr>
+        <w:t xml:space="preserve"> </w:t>
+      </w:r>
+      <w:r>
+        <w:rPr>
+          <w:rFonts w:ascii="Arial" w:eastAsia="Times New Roman" w:hAnsi="Arial" w:cs="Arial"/>
+          <w:color w:val="000000"/>
+          <w:sz w:val="27"/>
+          <w:szCs w:val="27"/>
+        </w:rPr>
+        <w:t>Also,</w:t>
+      </w:r>
+      <w:r>
+        <w:rPr>
+          <w:rFonts w:ascii="Arial" w:eastAsia="Times New Roman" w:hAnsi="Arial" w:cs="Arial"/>
+          <w:color w:val="000000"/>
+          <w:sz w:val="27"/>
+          <w:szCs w:val="27"/>
+        </w:rPr>
+        <w:t xml:space="preserve"> duplicates were deleted based on a combination of an </w:t>
+      </w:r>
+      <w:r>
+        <w:rPr>
+          <w:rFonts w:ascii="Arial" w:eastAsia="Times New Roman" w:hAnsi="Arial" w:cs="Arial"/>
+          <w:color w:val="000000"/>
+          <w:sz w:val="27"/>
+          <w:szCs w:val="27"/>
+        </w:rPr>
+        <w:t>“</w:t>
+      </w:r>
+      <w:r>
+        <w:rPr>
+          <w:rFonts w:ascii="Arial" w:eastAsia="Times New Roman" w:hAnsi="Arial" w:cs="Arial"/>
+          <w:color w:val="000000"/>
+          <w:sz w:val="27"/>
+          <w:szCs w:val="27"/>
+        </w:rPr>
+        <w:t>InvoiceNo</w:t>
+      </w:r>
+      <w:r>
+        <w:rPr>
+          <w:rFonts w:ascii="Arial" w:eastAsia="Times New Roman" w:hAnsi="Arial" w:cs="Arial"/>
+          <w:color w:val="000000"/>
+          <w:sz w:val="27"/>
+          <w:szCs w:val="27"/>
+        </w:rPr>
+        <w:t>”</w:t>
+      </w:r>
+      <w:r>
+        <w:rPr>
+          <w:rFonts w:ascii="Arial" w:eastAsia="Times New Roman" w:hAnsi="Arial" w:cs="Arial"/>
+          <w:color w:val="000000"/>
+          <w:sz w:val="27"/>
+          <w:szCs w:val="27"/>
+        </w:rPr>
+        <w:t xml:space="preserve"> and </w:t>
+      </w:r>
+      <w:r>
+        <w:rPr>
+          <w:rFonts w:ascii="Arial" w:eastAsia="Times New Roman" w:hAnsi="Arial" w:cs="Arial"/>
+          <w:color w:val="000000"/>
+          <w:sz w:val="27"/>
+          <w:szCs w:val="27"/>
+        </w:rPr>
+        <w:t>“</w:t>
+      </w:r>
+      <w:r>
+        <w:rPr>
+          <w:rFonts w:ascii="Arial" w:eastAsia="Times New Roman" w:hAnsi="Arial" w:cs="Arial"/>
+          <w:color w:val="000000"/>
+          <w:sz w:val="27"/>
+          <w:szCs w:val="27"/>
+        </w:rPr>
+        <w:t>StockCode</w:t>
+      </w:r>
+      <w:r>
+        <w:rPr>
+          <w:rFonts w:ascii="Arial" w:eastAsia="Times New Roman" w:hAnsi="Arial" w:cs="Arial"/>
+          <w:color w:val="000000"/>
+          <w:sz w:val="27"/>
+          <w:szCs w:val="27"/>
+        </w:rPr>
+        <w:t>”</w:t>
+      </w:r>
+      <w:r>
+        <w:rPr>
+          <w:rFonts w:ascii="Arial" w:eastAsia="Times New Roman" w:hAnsi="Arial" w:cs="Arial"/>
+          <w:color w:val="000000"/>
+          <w:sz w:val="27"/>
+          <w:szCs w:val="27"/>
+        </w:rPr>
+        <w:t xml:space="preserve"> </w:t>
+      </w:r>
+      <w:r>
+        <w:rPr>
+          <w:rFonts w:ascii="Arial" w:eastAsia="Times New Roman" w:hAnsi="Arial" w:cs="Arial"/>
+          <w:color w:val="000000"/>
+          <w:sz w:val="27"/>
+          <w:szCs w:val="27"/>
+        </w:rPr>
+        <w:t>values.</w:t>
+      </w:r>
+    </w:p>
+    <w:p>
+      <w:pPr>
+        <w:shd w:val="clear" w:color="auto" w:fill="FFFFFF"/>
+        <w:spacing w:before="225" w:after="225" w:line="240" w:lineRule="auto"/>
+        <w:rPr>
+          <w:rFonts w:ascii="Arial" w:eastAsia="Times New Roman" w:hAnsi="Arial" w:cs="Arial"/>
+          <w:color w:val="000000"/>
+          <w:sz w:val="27"/>
+          <w:szCs w:val="27"/>
+        </w:rPr>
+      </w:pPr>
+      <w:r>
+        <w:rPr>
+          <w:rFonts w:ascii="Arial" w:eastAsia="Times New Roman" w:hAnsi="Arial" w:cs="Arial"/>
+          <w:color w:val="000000"/>
+          <w:sz w:val="27"/>
+          <w:szCs w:val="27"/>
+        </w:rPr>
+        <w:t>Business research</w:t>
+      </w:r>
+    </w:p>
+    <w:p>
+      <w:pPr>
+        <w:shd w:val="clear" w:color="auto" w:fill="FFFFFF"/>
+        <w:spacing w:before="225" w:after="225" w:line="240" w:lineRule="auto"/>
+        <w:rPr>
+          <w:rFonts w:ascii="Arial" w:eastAsia="Times New Roman" w:hAnsi="Arial" w:cs="Arial"/>
+          <w:color w:val="000000"/>
+          <w:sz w:val="27"/>
+          <w:szCs w:val="27"/>
+        </w:rPr>
+      </w:pPr>
+      <w:r>
+        <w:rPr>
+          <w:rFonts w:ascii="Arial" w:eastAsia="Times New Roman" w:hAnsi="Arial" w:cs="Arial"/>
+          <w:color w:val="000000"/>
+          <w:sz w:val="27"/>
+          <w:szCs w:val="27"/>
+        </w:rPr>
+        <w:t>We found all metrics that we were possible to from that database</w:t>
+      </w:r>
+    </w:p>
+    <w:tbl>
+      <w:tblPr>
+        <w:tblStyle w:val="TableGrid"/>
+        <w:tblW w:w="0" w:type="auto"/>
+        <w:tblLook w:val="04A0" w:firstRow="1" w:lastRow="0" w:firstColumn="1" w:lastColumn="0" w:noHBand="0" w:noVBand="1"/>
+      </w:tblPr>
+      <w:tblGrid>
+        <w:gridCol w:w="2337"/>
+        <w:gridCol w:w="1258"/>
+        <w:gridCol w:w="3417"/>
+        <w:gridCol w:w="2338"/>
+      </w:tblGrid>
+      <w:tr>
+        <w:tc>
+          <w:tcPr>
+            <w:tcW w:w="2337" w:type="dxa"/>
+          </w:tcPr>
+          <w:p>
+            <w:pPr>
+              <w:spacing w:before="200" w:after="200"/>
+              <w:rPr>
+                <w:rFonts w:ascii="Arial" w:eastAsia="Times New Roman" w:hAnsi="Arial" w:cs="Arial"/>
+                <w:color w:val="000000"/>
+                <w:sz w:val="20"/>
+                <w:szCs w:val="20"/>
+              </w:rPr>
+            </w:pPr>
+            <w:r>
+              <w:rPr>
+                <w:rFonts w:ascii="Arial" w:eastAsia="Times New Roman" w:hAnsi="Arial" w:cs="Arial"/>
+                <w:color w:val="000000"/>
+                <w:sz w:val="20"/>
+                <w:szCs w:val="20"/>
+              </w:rPr>
+              <w:t>Name</w:t>
+            </w:r>
+          </w:p>
+        </w:tc>
+        <w:tc>
+          <w:tcPr>
+            <w:tcW w:w="1258" w:type="dxa"/>
+          </w:tcPr>
+          <w:p>
+            <w:pPr>
+              <w:spacing w:before="200" w:after="200"/>
+              <w:rPr>
+                <w:rFonts w:ascii="Arial" w:eastAsia="Times New Roman" w:hAnsi="Arial" w:cs="Arial"/>
+                <w:color w:val="000000"/>
+                <w:sz w:val="20"/>
+                <w:szCs w:val="20"/>
+              </w:rPr>
+            </w:pPr>
+            <w:r>
+              <w:rPr>
+                <w:rFonts w:ascii="Arial" w:eastAsia="Times New Roman" w:hAnsi="Arial" w:cs="Arial"/>
+                <w:color w:val="000000"/>
+                <w:sz w:val="20"/>
+                <w:szCs w:val="20"/>
+              </w:rPr>
+              <w:t>Amount</w:t>
+            </w:r>
+          </w:p>
+        </w:tc>
+        <w:tc>
+          <w:tcPr>
+            <w:tcW w:w="3417" w:type="dxa"/>
+          </w:tcPr>
+          <w:p>
+            <w:pPr>
+              <w:spacing w:before="200" w:after="200"/>
+              <w:rPr>
+                <w:rFonts w:ascii="Arial" w:eastAsia="Times New Roman" w:hAnsi="Arial" w:cs="Arial"/>
+                <w:color w:val="000000"/>
+                <w:sz w:val="20"/>
+                <w:szCs w:val="20"/>
+              </w:rPr>
+            </w:pPr>
+            <w:r>
+              <w:rPr>
+                <w:rFonts w:ascii="Arial" w:eastAsia="Times New Roman" w:hAnsi="Arial" w:cs="Arial"/>
+                <w:color w:val="000000"/>
+                <w:sz w:val="20"/>
+                <w:szCs w:val="20"/>
+              </w:rPr>
+              <w:t>Description</w:t>
+            </w:r>
+          </w:p>
+        </w:tc>
+        <w:tc>
+          <w:tcPr>
+            <w:tcW w:w="2338" w:type="dxa"/>
+          </w:tcPr>
+          <w:p>
+            <w:pPr>
+              <w:spacing w:before="200" w:after="200"/>
+              <w:rPr>
+                <w:rFonts w:ascii="Arial" w:eastAsia="Times New Roman" w:hAnsi="Arial" w:cs="Arial"/>
+                <w:color w:val="000000"/>
+                <w:sz w:val="20"/>
+                <w:szCs w:val="20"/>
+              </w:rPr>
+            </w:pPr>
+            <w:r>
+              <w:rPr>
+                <w:rFonts w:ascii="Arial" w:eastAsia="Times New Roman" w:hAnsi="Arial" w:cs="Arial"/>
+                <w:color w:val="000000"/>
+                <w:sz w:val="20"/>
+                <w:szCs w:val="20"/>
+              </w:rPr>
+              <w:t>Who can use that</w:t>
+            </w:r>
+          </w:p>
+        </w:tc>
+      </w:tr>
+      <w:tr>
+        <w:tc>
+          <w:tcPr>
+            <w:tcW w:w="2337" w:type="dxa"/>
+          </w:tcPr>
+          <w:p>
+            <w:pPr>
+              <w:spacing w:before="200" w:after="200"/>
+              <w:rPr>
+                <w:rFonts w:ascii="Arial" w:eastAsia="Times New Roman" w:hAnsi="Arial" w:cs="Arial"/>
+                <w:color w:val="000000"/>
+                <w:sz w:val="20"/>
+                <w:szCs w:val="20"/>
+              </w:rPr>
+            </w:pPr>
+            <w:r>
+              <w:rPr>
+                <w:rFonts w:ascii="Arial" w:eastAsia="Times New Roman" w:hAnsi="Arial" w:cs="Arial"/>
+                <w:color w:val="000000"/>
+                <w:sz w:val="20"/>
+                <w:szCs w:val="20"/>
+              </w:rPr>
+              <w:t>Average Price</w:t>
+            </w:r>
+          </w:p>
+        </w:tc>
+        <w:tc>
+          <w:tcPr>
+            <w:tcW w:w="1258" w:type="dxa"/>
+          </w:tcPr>
+          <w:p>
+            <w:pPr>
+              <w:spacing w:before="200" w:after="200"/>
+              <w:rPr>
+                <w:rFonts w:ascii="Arial" w:eastAsia="Times New Roman" w:hAnsi="Arial" w:cs="Arial"/>
+                <w:color w:val="000000"/>
+                <w:sz w:val="20"/>
+                <w:szCs w:val="20"/>
+              </w:rPr>
+            </w:pPr>
+            <w:r>
+              <w:rPr>
+                <w:rFonts w:ascii="Arial" w:eastAsia="Times New Roman" w:hAnsi="Arial" w:cs="Arial"/>
+                <w:color w:val="000000"/>
+                <w:sz w:val="20"/>
+                <w:szCs w:val="20"/>
+              </w:rPr>
+              <w:t>3.3</w:t>
+            </w:r>
+          </w:p>
+        </w:tc>
+        <w:tc>
+          <w:tcPr>
+            <w:tcW w:w="3417" w:type="dxa"/>
+          </w:tcPr>
+          <w:p>
+            <w:pPr>
+              <w:spacing w:before="200" w:after="200"/>
+              <w:rPr>
+                <w:rFonts w:ascii="Arial" w:eastAsia="Times New Roman" w:hAnsi="Arial" w:cs="Arial"/>
+                <w:color w:val="000000"/>
+                <w:sz w:val="20"/>
+                <w:szCs w:val="20"/>
+              </w:rPr>
+            </w:pPr>
+            <w:r>
+              <w:rPr>
+                <w:rFonts w:ascii="Arial" w:eastAsia="Times New Roman" w:hAnsi="Arial" w:cs="Arial"/>
+                <w:color w:val="000000"/>
+                <w:sz w:val="20"/>
+                <w:szCs w:val="20"/>
+              </w:rPr>
+              <w:t>Average price of a unit in our company</w:t>
+            </w:r>
+          </w:p>
+        </w:tc>
+        <w:tc>
+          <w:tcPr>
+            <w:tcW w:w="2338" w:type="dxa"/>
+          </w:tcPr>
+          <w:p>
+            <w:pPr>
+              <w:spacing w:before="200" w:after="200"/>
+              <w:rPr>
+                <w:rFonts w:ascii="Arial" w:eastAsia="Times New Roman" w:hAnsi="Arial" w:cs="Arial"/>
+                <w:color w:val="000000"/>
+                <w:sz w:val="20"/>
+                <w:szCs w:val="20"/>
+              </w:rPr>
+            </w:pPr>
+          </w:p>
+        </w:tc>
+      </w:tr>
+      <w:tr>
+        <w:tc>
+          <w:tcPr>
+            <w:tcW w:w="2337" w:type="dxa"/>
+          </w:tcPr>
+          <w:p>
+            <w:pPr>
+              <w:spacing w:before="200" w:after="200"/>
+              <w:rPr>
+                <w:rFonts w:ascii="Arial" w:eastAsia="Times New Roman" w:hAnsi="Arial" w:cs="Arial"/>
+                <w:color w:val="000000"/>
+                <w:sz w:val="20"/>
+                <w:szCs w:val="20"/>
+              </w:rPr>
+            </w:pPr>
+            <w:r>
+              <w:rPr>
+                <w:rFonts w:ascii="Arial" w:eastAsia="Times New Roman" w:hAnsi="Arial" w:cs="Arial"/>
+                <w:color w:val="000000"/>
+                <w:sz w:val="20"/>
+                <w:szCs w:val="20"/>
+              </w:rPr>
+              <w:t>APPC</w:t>
+            </w:r>
+          </w:p>
+        </w:tc>
+        <w:tc>
+          <w:tcPr>
+            <w:tcW w:w="1258" w:type="dxa"/>
+          </w:tcPr>
+          <w:p>
+            <w:pPr>
+              <w:spacing w:before="200" w:after="200"/>
+              <w:rPr>
+                <w:rFonts w:ascii="Arial" w:eastAsia="Times New Roman" w:hAnsi="Arial" w:cs="Arial"/>
+                <w:color w:val="000000"/>
+                <w:sz w:val="20"/>
+                <w:szCs w:val="20"/>
+              </w:rPr>
+            </w:pPr>
+            <w:r>
+              <w:rPr>
+                <w:rFonts w:ascii="Arial" w:eastAsia="Times New Roman" w:hAnsi="Arial" w:cs="Arial"/>
+                <w:color w:val="000000"/>
+                <w:sz w:val="20"/>
+                <w:szCs w:val="20"/>
+              </w:rPr>
+              <w:t>68</w:t>
+            </w:r>
+          </w:p>
+        </w:tc>
+        <w:tc>
+          <w:tcPr>
+            <w:tcW w:w="3417" w:type="dxa"/>
+          </w:tcPr>
+          <w:p>
+            <w:pPr>
+              <w:spacing w:before="200" w:after="200"/>
+              <w:rPr>
+                <w:rFonts w:ascii="Arial" w:eastAsia="Times New Roman" w:hAnsi="Arial" w:cs="Arial"/>
+                <w:color w:val="000000"/>
+                <w:sz w:val="20"/>
+                <w:szCs w:val="20"/>
+              </w:rPr>
+            </w:pPr>
+            <w:r>
+              <w:rPr>
+                <w:rFonts w:ascii="Arial" w:eastAsia="Times New Roman" w:hAnsi="Arial" w:cs="Arial"/>
+                <w:color w:val="000000"/>
+                <w:sz w:val="20"/>
+                <w:szCs w:val="20"/>
+              </w:rPr>
+              <w:t xml:space="preserve">Average revenue per 1 </w:t>
+            </w:r>
+            <w:r>
+              <w:rPr>
+                <w:rFonts w:ascii="Arial" w:eastAsia="Times New Roman" w:hAnsi="Arial" w:cs="Arial"/>
+                <w:color w:val="000000"/>
+                <w:sz w:val="20"/>
+                <w:szCs w:val="20"/>
+              </w:rPr>
+              <w:t xml:space="preserve">purchase (invoice) of a </w:t>
+            </w:r>
+            <w:r>
+              <w:rPr>
+                <w:rFonts w:ascii="Arial" w:eastAsia="Times New Roman" w:hAnsi="Arial" w:cs="Arial"/>
+                <w:color w:val="000000"/>
+                <w:sz w:val="20"/>
+                <w:szCs w:val="20"/>
+              </w:rPr>
+              <w:t>customer</w:t>
+            </w:r>
+          </w:p>
+        </w:tc>
+        <w:tc>
+          <w:tcPr>
+            <w:tcW w:w="2338" w:type="dxa"/>
+          </w:tcPr>
+          <w:p>
+            <w:pPr>
+              <w:spacing w:before="200" w:after="200"/>
+              <w:rPr>
+                <w:rFonts w:ascii="Arial" w:eastAsia="Times New Roman" w:hAnsi="Arial" w:cs="Arial"/>
+                <w:color w:val="000000"/>
+                <w:sz w:val="20"/>
+                <w:szCs w:val="20"/>
+              </w:rPr>
+            </w:pPr>
+          </w:p>
+        </w:tc>
+      </w:tr>
+      <w:tr>
+        <w:tc>
+          <w:tcPr>
+            <w:tcW w:w="2337" w:type="dxa"/>
+          </w:tcPr>
+          <w:p>
+            <w:pPr>
+              <w:spacing w:before="200" w:after="200"/>
+              <w:rPr>
+                <w:rFonts w:ascii="Arial" w:eastAsia="Times New Roman" w:hAnsi="Arial" w:cs="Arial"/>
+                <w:color w:val="000000"/>
+                <w:sz w:val="20"/>
+                <w:szCs w:val="20"/>
+              </w:rPr>
+            </w:pPr>
+            <w:r>
+              <w:rPr>
+                <w:rFonts w:ascii="Arial" w:eastAsia="Times New Roman" w:hAnsi="Arial" w:cs="Arial"/>
+                <w:color w:val="000000"/>
+                <w:sz w:val="20"/>
+                <w:szCs w:val="20"/>
+              </w:rPr>
+              <w:t>Unique Customers</w:t>
+            </w:r>
+          </w:p>
+        </w:tc>
+        <w:tc>
+          <w:tcPr>
+            <w:tcW w:w="1258" w:type="dxa"/>
+          </w:tcPr>
+          <w:p>
+            <w:pPr>
+              <w:spacing w:before="200" w:after="200"/>
+              <w:rPr>
+                <w:rFonts w:ascii="Arial" w:eastAsia="Times New Roman" w:hAnsi="Arial" w:cs="Arial"/>
+                <w:color w:val="000000"/>
+                <w:sz w:val="20"/>
+                <w:szCs w:val="20"/>
+              </w:rPr>
+            </w:pPr>
+            <w:r>
+              <w:rPr>
+                <w:rFonts w:ascii="Arial" w:eastAsia="Times New Roman" w:hAnsi="Arial" w:cs="Arial"/>
+                <w:color w:val="000000"/>
+                <w:sz w:val="20"/>
+                <w:szCs w:val="20"/>
+              </w:rPr>
+              <w:t>3819</w:t>
+            </w:r>
+          </w:p>
+        </w:tc>
+        <w:tc>
+          <w:tcPr>
+            <w:tcW w:w="3417" w:type="dxa"/>
+          </w:tcPr>
+          <w:p>
+            <w:pPr>
+              <w:spacing w:before="200" w:after="200"/>
+              <w:rPr>
+                <w:rFonts w:ascii="Arial" w:eastAsia="Times New Roman" w:hAnsi="Arial" w:cs="Arial"/>
+                <w:color w:val="000000"/>
+                <w:sz w:val="20"/>
+                <w:szCs w:val="20"/>
+              </w:rPr>
+            </w:pPr>
+            <w:r>
+              <w:rPr>
+                <w:rFonts w:ascii="Arial" w:eastAsia="Times New Roman" w:hAnsi="Arial" w:cs="Arial"/>
+                <w:color w:val="000000"/>
+                <w:sz w:val="20"/>
+                <w:szCs w:val="20"/>
+              </w:rPr>
+              <w:t xml:space="preserve">Amount of our unique customers in the </w:t>
+            </w:r>
+            <w:r>
+              <w:rPr>
+                <w:rFonts w:ascii="Arial" w:eastAsia="Times New Roman" w:hAnsi="Arial" w:cs="Arial"/>
+                <w:color w:val="000000"/>
+                <w:sz w:val="20"/>
+                <w:szCs w:val="20"/>
+              </w:rPr>
+              <w:t>lifetime</w:t>
+            </w:r>
+            <w:r>
+              <w:rPr>
+                <w:rFonts w:ascii="Arial" w:eastAsia="Times New Roman" w:hAnsi="Arial" w:cs="Arial"/>
+                <w:color w:val="000000"/>
+                <w:sz w:val="20"/>
+                <w:szCs w:val="20"/>
+              </w:rPr>
+              <w:t xml:space="preserve"> of</w:t>
+            </w:r>
+            <w:r>
+              <w:rPr>
+                <w:rFonts w:ascii="Arial" w:eastAsia="Times New Roman" w:hAnsi="Arial" w:cs="Arial"/>
+                <w:color w:val="000000"/>
+                <w:sz w:val="20"/>
+                <w:szCs w:val="20"/>
+              </w:rPr>
+              <w:t xml:space="preserve"> a</w:t>
+            </w:r>
+            <w:r>
+              <w:rPr>
+                <w:rFonts w:ascii="Arial" w:eastAsia="Times New Roman" w:hAnsi="Arial" w:cs="Arial"/>
+                <w:color w:val="000000"/>
+                <w:sz w:val="20"/>
+                <w:szCs w:val="20"/>
+              </w:rPr>
+              <w:t xml:space="preserve"> dataset</w:t>
+            </w:r>
+          </w:p>
+        </w:tc>
+        <w:tc>
+          <w:tcPr>
+            <w:tcW w:w="2338" w:type="dxa"/>
+          </w:tcPr>
+          <w:p>
+            <w:pPr>
+              <w:spacing w:before="200" w:after="200"/>
+              <w:rPr>
+                <w:rFonts w:ascii="Arial" w:eastAsia="Times New Roman" w:hAnsi="Arial" w:cs="Arial"/>
+                <w:color w:val="000000"/>
+                <w:sz w:val="20"/>
+                <w:szCs w:val="20"/>
+              </w:rPr>
+            </w:pPr>
+          </w:p>
+        </w:tc>
+      </w:tr>
+      <w:tr>
+        <w:tc>
+          <w:tcPr>
+            <w:tcW w:w="2337" w:type="dxa"/>
+          </w:tcPr>
+          <w:p>
+            <w:pPr>
+              <w:spacing w:before="200" w:after="200"/>
+              <w:rPr>
+                <w:rFonts w:ascii="Arial" w:eastAsia="Times New Roman" w:hAnsi="Arial" w:cs="Arial"/>
+                <w:color w:val="000000"/>
+                <w:sz w:val="20"/>
+                <w:szCs w:val="20"/>
+              </w:rPr>
+            </w:pPr>
+            <w:r>
+              <w:rPr>
+                <w:rFonts w:ascii="Arial" w:eastAsia="Times New Roman" w:hAnsi="Arial" w:cs="Arial"/>
+                <w:color w:val="000000"/>
+                <w:sz w:val="20"/>
+                <w:szCs w:val="20"/>
+              </w:rPr>
+              <w:t>ARP</w:t>
+            </w:r>
+            <w:r>
+              <w:rPr>
+                <w:rFonts w:ascii="Arial" w:eastAsia="Times New Roman" w:hAnsi="Arial" w:cs="Arial"/>
+                <w:color w:val="000000"/>
+                <w:sz w:val="20"/>
+                <w:szCs w:val="20"/>
+              </w:rPr>
+              <w:t>C</w:t>
+            </w:r>
+          </w:p>
+        </w:tc>
+        <w:tc>
+          <w:tcPr>
+            <w:tcW w:w="1258" w:type="dxa"/>
+          </w:tcPr>
+          <w:p>
+            <w:pPr>
+              <w:spacing w:before="200" w:after="200"/>
+              <w:rPr>
+                <w:rFonts w:ascii="Arial" w:eastAsia="Times New Roman" w:hAnsi="Arial" w:cs="Arial"/>
+                <w:color w:val="000000"/>
+                <w:sz w:val="20"/>
+                <w:szCs w:val="20"/>
+              </w:rPr>
+            </w:pPr>
+            <w:r>
+              <w:rPr>
+                <w:rFonts w:ascii="Arial" w:eastAsia="Times New Roman" w:hAnsi="Arial" w:cs="Arial"/>
+                <w:color w:val="000000"/>
+                <w:sz w:val="20"/>
+                <w:szCs w:val="20"/>
+              </w:rPr>
+              <w:t>232</w:t>
+            </w:r>
+          </w:p>
+        </w:tc>
+        <w:tc>
+          <w:tcPr>
+            <w:tcW w:w="3417" w:type="dxa"/>
+          </w:tcPr>
+          <w:p>
+            <w:pPr>
+              <w:spacing w:before="200" w:after="200"/>
+              <w:rPr>
+                <w:rFonts w:ascii="Arial" w:eastAsia="Times New Roman" w:hAnsi="Arial" w:cs="Arial"/>
+                <w:color w:val="000000"/>
+                <w:sz w:val="20"/>
+                <w:szCs w:val="20"/>
+              </w:rPr>
+            </w:pPr>
+            <w:r>
+              <w:rPr>
+                <w:rFonts w:ascii="Arial" w:eastAsia="Times New Roman" w:hAnsi="Arial" w:cs="Arial"/>
+                <w:color w:val="000000"/>
+                <w:sz w:val="20"/>
+                <w:szCs w:val="20"/>
+              </w:rPr>
+              <w:t>Average revenue per 1 customer in the lifetime of a dataset</w:t>
+            </w:r>
+          </w:p>
+        </w:tc>
+        <w:tc>
+          <w:tcPr>
+            <w:tcW w:w="2338" w:type="dxa"/>
+          </w:tcPr>
+          <w:p>
+            <w:pPr>
+              <w:spacing w:before="200" w:after="200"/>
+              <w:rPr>
+                <w:rFonts w:ascii="Arial" w:eastAsia="Times New Roman" w:hAnsi="Arial" w:cs="Arial"/>
+                <w:color w:val="000000"/>
+                <w:sz w:val="20"/>
+                <w:szCs w:val="20"/>
+              </w:rPr>
+            </w:pPr>
+          </w:p>
+        </w:tc>
+      </w:tr>
+      <w:tr>
+        <w:tc>
+          <w:tcPr>
+            <w:tcW w:w="2337" w:type="dxa"/>
+          </w:tcPr>
+          <w:p>
+            <w:pPr>
+              <w:spacing w:before="200" w:after="200"/>
+              <w:rPr>
+                <w:rFonts w:ascii="Arial" w:eastAsia="Times New Roman" w:hAnsi="Arial" w:cs="Arial"/>
+                <w:color w:val="000000"/>
+                <w:sz w:val="20"/>
+                <w:szCs w:val="20"/>
+              </w:rPr>
+            </w:pPr>
+            <w:r>
+              <w:rPr>
+                <w:rFonts w:ascii="Arial" w:eastAsia="Times New Roman" w:hAnsi="Arial" w:cs="Arial"/>
+                <w:color w:val="000000"/>
+                <w:sz w:val="20"/>
+                <w:szCs w:val="20"/>
+              </w:rPr>
+              <w:t>Percentage Of Returns</w:t>
+            </w:r>
+          </w:p>
+        </w:tc>
+        <w:tc>
+          <w:tcPr>
+            <w:tcW w:w="1258" w:type="dxa"/>
+          </w:tcPr>
+          <w:p>
+            <w:pPr>
+              <w:spacing w:before="200" w:after="200"/>
+              <w:rPr>
+                <w:rFonts w:ascii="Arial" w:eastAsia="Times New Roman" w:hAnsi="Arial" w:cs="Arial"/>
+                <w:color w:val="000000"/>
+                <w:sz w:val="20"/>
+                <w:szCs w:val="20"/>
+              </w:rPr>
+            </w:pPr>
+            <w:r>
+              <w:rPr>
+                <w:rFonts w:ascii="Arial" w:eastAsia="Times New Roman" w:hAnsi="Arial" w:cs="Arial"/>
+                <w:color w:val="000000"/>
+                <w:sz w:val="20"/>
+                <w:szCs w:val="20"/>
+              </w:rPr>
+              <w:t>2.26 %</w:t>
+            </w:r>
+          </w:p>
+        </w:tc>
+        <w:tc>
+          <w:tcPr>
+            <w:tcW w:w="3417" w:type="dxa"/>
+          </w:tcPr>
+          <w:p>
+            <w:pPr>
+              <w:spacing w:before="200" w:after="200"/>
+              <w:rPr>
+                <w:rFonts w:ascii="Arial" w:eastAsia="Times New Roman" w:hAnsi="Arial" w:cs="Arial"/>
+                <w:color w:val="000000"/>
+                <w:sz w:val="20"/>
+                <w:szCs w:val="20"/>
+              </w:rPr>
+            </w:pPr>
+            <w:r>
+              <w:rPr>
+                <w:rFonts w:ascii="Arial" w:eastAsia="Times New Roman" w:hAnsi="Arial" w:cs="Arial"/>
+                <w:color w:val="000000"/>
+                <w:sz w:val="20"/>
+                <w:szCs w:val="20"/>
+              </w:rPr>
+              <w:t>Percentage of returned goods in the lifetime of a dataset</w:t>
+            </w:r>
+          </w:p>
+        </w:tc>
+        <w:tc>
+          <w:tcPr>
+            <w:tcW w:w="2338" w:type="dxa"/>
+          </w:tcPr>
+          <w:p>
+            <w:pPr>
+              <w:spacing w:before="200" w:after="200"/>
+              <w:rPr>
+                <w:rFonts w:ascii="Arial" w:eastAsia="Times New Roman" w:hAnsi="Arial" w:cs="Arial"/>
+                <w:color w:val="000000"/>
+                <w:sz w:val="20"/>
+                <w:szCs w:val="20"/>
+              </w:rPr>
+            </w:pPr>
+          </w:p>
+        </w:tc>
+      </w:tr>
+      <w:tr>
+        <w:tc>
+          <w:tcPr>
+            <w:tcW w:w="2337" w:type="dxa"/>
+          </w:tcPr>
+          <w:p>
+            <w:pPr>
+              <w:spacing w:before="200" w:after="200"/>
+              <w:rPr>
+                <w:rFonts w:ascii="Arial" w:eastAsia="Times New Roman" w:hAnsi="Arial" w:cs="Arial"/>
+                <w:color w:val="000000"/>
+                <w:sz w:val="20"/>
+                <w:szCs w:val="20"/>
+              </w:rPr>
+            </w:pPr>
+            <w:r>
+              <w:rPr>
+                <w:rFonts w:ascii="Arial" w:eastAsia="Times New Roman" w:hAnsi="Arial" w:cs="Arial"/>
+                <w:color w:val="000000"/>
+                <w:sz w:val="20"/>
+                <w:szCs w:val="20"/>
+              </w:rPr>
+              <w:t>RPR</w:t>
+            </w:r>
+            <w:r>
+              <w:rPr>
+                <w:rFonts w:ascii="Arial" w:eastAsia="Times New Roman" w:hAnsi="Arial" w:cs="Arial"/>
+                <w:color w:val="000000"/>
+                <w:sz w:val="20"/>
+                <w:szCs w:val="20"/>
+              </w:rPr>
+              <w:t xml:space="preserve"> </w:t>
+            </w:r>
+          </w:p>
+        </w:tc>
+        <w:tc>
+          <w:tcPr>
+            <w:tcW w:w="1258" w:type="dxa"/>
+          </w:tcPr>
+          <w:p>
+            <w:pPr>
+              <w:spacing w:before="200" w:after="200"/>
+              <w:rPr>
+                <w:rFonts w:ascii="Arial" w:eastAsia="Times New Roman" w:hAnsi="Arial" w:cs="Arial"/>
+                <w:color w:val="000000"/>
+                <w:sz w:val="20"/>
+                <w:szCs w:val="20"/>
+              </w:rPr>
+            </w:pPr>
+            <w:r>
+              <w:rPr>
+                <w:rFonts w:ascii="Arial" w:eastAsia="Times New Roman" w:hAnsi="Arial" w:cs="Arial"/>
+                <w:color w:val="000000"/>
+                <w:sz w:val="20"/>
+                <w:szCs w:val="20"/>
+              </w:rPr>
+              <w:t>59.23 %</w:t>
+            </w:r>
+          </w:p>
+        </w:tc>
+        <w:tc>
+          <w:tcPr>
+            <w:tcW w:w="3417" w:type="dxa"/>
+          </w:tcPr>
+          <w:p>
+            <w:pPr>
+              <w:spacing w:before="200" w:after="200"/>
+              <w:rPr>
+                <w:rFonts w:ascii="Arial" w:eastAsia="Times New Roman" w:hAnsi="Arial" w:cs="Arial"/>
+                <w:color w:val="000000"/>
+                <w:sz w:val="20"/>
+                <w:szCs w:val="20"/>
+              </w:rPr>
+            </w:pPr>
+            <w:r>
+              <w:rPr>
+                <w:rFonts w:ascii="Arial" w:eastAsia="Times New Roman" w:hAnsi="Arial" w:cs="Arial"/>
+                <w:color w:val="000000"/>
+                <w:sz w:val="20"/>
+                <w:szCs w:val="20"/>
+              </w:rPr>
+              <w:t xml:space="preserve">Percentage of </w:t>
+            </w:r>
+            <w:r>
+              <w:rPr>
+                <w:rFonts w:ascii="Arial" w:eastAsia="Times New Roman" w:hAnsi="Arial" w:cs="Arial"/>
+                <w:color w:val="000000"/>
+                <w:sz w:val="20"/>
+                <w:szCs w:val="20"/>
+              </w:rPr>
+              <w:t>users, that made their second purchase in the lifetime of a dataset</w:t>
+            </w:r>
+          </w:p>
+        </w:tc>
+        <w:tc>
+          <w:tcPr>
+            <w:tcW w:w="2338" w:type="dxa"/>
+          </w:tcPr>
+          <w:p>
+            <w:pPr>
+              <w:spacing w:before="200" w:after="200"/>
+              <w:rPr>
+                <w:rFonts w:ascii="Arial" w:eastAsia="Times New Roman" w:hAnsi="Arial" w:cs="Arial"/>
+                <w:color w:val="000000"/>
+                <w:sz w:val="20"/>
+                <w:szCs w:val="20"/>
+              </w:rPr>
+            </w:pPr>
+          </w:p>
+        </w:tc>
+      </w:tr>
+      <w:tr>
+        <w:tc>
+          <w:tcPr>
+            <w:tcW w:w="2337" w:type="dxa"/>
+          </w:tcPr>
+          <w:p>
+            <w:pPr>
+              <w:spacing w:before="200" w:after="200"/>
+              <w:rPr>
+                <w:rFonts w:ascii="Arial" w:eastAsia="Times New Roman" w:hAnsi="Arial" w:cs="Arial"/>
+                <w:color w:val="000000"/>
+                <w:sz w:val="20"/>
+                <w:szCs w:val="20"/>
+              </w:rPr>
+            </w:pPr>
+            <w:r>
+              <w:rPr>
+                <w:rFonts w:ascii="Arial" w:eastAsia="Times New Roman" w:hAnsi="Arial" w:cs="Arial"/>
+                <w:color w:val="000000"/>
+                <w:sz w:val="20"/>
+                <w:szCs w:val="20"/>
+              </w:rPr>
+              <w:t>Gross Profit</w:t>
+            </w:r>
+          </w:p>
+        </w:tc>
+        <w:tc>
+          <w:tcPr>
+            <w:tcW w:w="1258" w:type="dxa"/>
+          </w:tcPr>
+          <w:p>
+            <w:pPr>
+              <w:spacing w:before="200" w:after="200"/>
+              <w:rPr>
+                <w:rFonts w:ascii="Arial" w:eastAsia="Times New Roman" w:hAnsi="Arial" w:cs="Arial"/>
+                <w:color w:val="000000"/>
+                <w:sz w:val="20"/>
+                <w:szCs w:val="20"/>
+              </w:rPr>
+            </w:pPr>
+            <w:r>
+              <w:rPr>
+                <w:rFonts w:ascii="Arial" w:eastAsia="Times New Roman" w:hAnsi="Arial" w:cs="Arial"/>
+                <w:color w:val="000000"/>
+                <w:sz w:val="20"/>
+                <w:szCs w:val="20"/>
+              </w:rPr>
+              <w:t>916647.11</w:t>
+            </w:r>
+          </w:p>
+        </w:tc>
+        <w:tc>
+          <w:tcPr>
+            <w:tcW w:w="3417" w:type="dxa"/>
+          </w:tcPr>
+          <w:p>
+            <w:pPr>
+              <w:spacing w:before="200" w:after="200"/>
+              <w:rPr>
+                <w:rFonts w:ascii="Arial" w:eastAsia="Times New Roman" w:hAnsi="Arial" w:cs="Arial"/>
+                <w:color w:val="000000"/>
+                <w:sz w:val="20"/>
+                <w:szCs w:val="20"/>
+              </w:rPr>
+            </w:pPr>
+            <w:r>
+              <w:rPr>
+                <w:rFonts w:ascii="Arial" w:eastAsia="Times New Roman" w:hAnsi="Arial" w:cs="Arial"/>
+                <w:color w:val="000000"/>
+                <w:sz w:val="20"/>
+                <w:szCs w:val="20"/>
+              </w:rPr>
+              <w:t>Whole profit of a company minus losses on a return</w:t>
+            </w:r>
+          </w:p>
+        </w:tc>
+        <w:tc>
+          <w:tcPr>
+            <w:tcW w:w="2338" w:type="dxa"/>
+          </w:tcPr>
+          <w:p>
+            <w:pPr>
+              <w:spacing w:before="200" w:after="200"/>
+              <w:rPr>
+                <w:rFonts w:ascii="Arial" w:eastAsia="Times New Roman" w:hAnsi="Arial" w:cs="Arial"/>
+                <w:color w:val="000000"/>
+                <w:sz w:val="20"/>
+                <w:szCs w:val="20"/>
+              </w:rPr>
+            </w:pPr>
+          </w:p>
+        </w:tc>
+      </w:tr>
+      <w:tr>
+        <w:tc>
+          <w:tcPr>
+            <w:tcW w:w="2337" w:type="dxa"/>
+          </w:tcPr>
+          <w:p>
+            <w:pPr>
+              <w:spacing w:before="200" w:after="200"/>
+              <w:rPr>
+                <w:rFonts w:ascii="Arial" w:eastAsia="Times New Roman" w:hAnsi="Arial" w:cs="Arial"/>
+                <w:color w:val="000000"/>
+                <w:sz w:val="20"/>
+                <w:szCs w:val="20"/>
+              </w:rPr>
+            </w:pPr>
+            <w:r>
+              <w:rPr>
+                <w:rFonts w:ascii="Arial" w:eastAsia="Times New Roman" w:hAnsi="Arial" w:cs="Arial"/>
+                <w:color w:val="000000"/>
+                <w:sz w:val="20"/>
+                <w:szCs w:val="20"/>
+              </w:rPr>
+              <w:t>LTV</w:t>
+            </w:r>
+          </w:p>
+        </w:tc>
+        <w:tc>
+          <w:tcPr>
+            <w:tcW w:w="1258" w:type="dxa"/>
+          </w:tcPr>
+          <w:p>
+            <w:pPr>
+              <w:spacing w:before="200" w:after="200"/>
+              <w:rPr>
+                <w:rFonts w:ascii="Arial" w:eastAsia="Times New Roman" w:hAnsi="Arial" w:cs="Arial"/>
+                <w:color w:val="000000"/>
+                <w:sz w:val="20"/>
+                <w:szCs w:val="20"/>
+              </w:rPr>
+            </w:pPr>
+            <w:r>
+              <w:rPr>
+                <w:rFonts w:ascii="Arial" w:eastAsia="Times New Roman" w:hAnsi="Arial" w:cs="Arial"/>
+                <w:color w:val="000000"/>
+                <w:sz w:val="20"/>
+                <w:szCs w:val="20"/>
+              </w:rPr>
+              <w:t>493.133</w:t>
+            </w:r>
+          </w:p>
+        </w:tc>
+        <w:tc>
+          <w:tcPr>
+            <w:tcW w:w="3417" w:type="dxa"/>
+          </w:tcPr>
+          <w:p>
+            <w:pPr>
+              <w:spacing w:before="200" w:after="200"/>
+              <w:rPr>
+                <w:rFonts w:ascii="Arial" w:eastAsia="Times New Roman" w:hAnsi="Arial" w:cs="Arial"/>
+                <w:color w:val="000000"/>
+                <w:sz w:val="20"/>
+                <w:szCs w:val="20"/>
+              </w:rPr>
+            </w:pPr>
+            <w:r>
+              <w:rPr>
+                <w:rFonts w:ascii="Arial" w:eastAsia="Times New Roman" w:hAnsi="Arial" w:cs="Arial"/>
+                <w:color w:val="000000"/>
+                <w:sz w:val="20"/>
+                <w:szCs w:val="20"/>
+              </w:rPr>
+              <w:t>Expected lifetime value of a customer</w:t>
+            </w:r>
+          </w:p>
+        </w:tc>
+        <w:tc>
+          <w:tcPr>
+            <w:tcW w:w="2338" w:type="dxa"/>
+          </w:tcPr>
+          <w:p>
+            <w:pPr>
+              <w:spacing w:before="200" w:after="200"/>
+              <w:rPr>
+                <w:rFonts w:ascii="Arial" w:eastAsia="Times New Roman" w:hAnsi="Arial" w:cs="Arial"/>
+                <w:color w:val="000000"/>
+                <w:sz w:val="20"/>
+                <w:szCs w:val="20"/>
+              </w:rPr>
+            </w:pPr>
+          </w:p>
+        </w:tc>
+      </w:tr>
+    </w:tbl>
+    <w:p>
+      <w:pPr>
+        <w:rPr>
+          <w:rFonts w:ascii="Arial" w:eastAsia="Times New Roman" w:hAnsi="Arial" w:cs="Arial"/>
+          <w:color w:val="000000"/>
+          <w:sz w:val="27"/>
+          <w:szCs w:val="27"/>
+        </w:rPr>
+      </w:pPr>
+    </w:p>
+    <w:p>
+      <w:pPr>
+        <w:rPr>
+          <w:rFonts w:ascii="Arial" w:eastAsia="Times New Roman" w:hAnsi="Arial" w:cs="Arial"/>
+          <w:color w:val="000000"/>
+          <w:sz w:val="27"/>
+          <w:szCs w:val="27"/>
+        </w:rPr>
+      </w:pPr>
+      <w:r>
+        <w:rPr>
+          <w:rFonts w:ascii="Arial" w:eastAsia="Times New Roman" w:hAnsi="Arial" w:cs="Arial"/>
+          <w:color w:val="000000"/>
+          <w:sz w:val="27"/>
+          <w:szCs w:val="27"/>
+        </w:rPr>
+        <w:br w:type="page"/>
+      </w:r>
+    </w:p>
+    <w:p>
+      <w:pPr>
+        <w:rPr>
+          <w:rFonts w:ascii="Arial" w:eastAsia="Times New Roman" w:hAnsi="Arial" w:cs="Arial"/>
+          <w:color w:val="000000"/>
+          <w:sz w:val="27"/>
+          <w:szCs w:val="27"/>
+        </w:rPr>
+      </w:pPr>
+      <w:r>
+        <w:rPr>
+          <w:rFonts w:ascii="Arial" w:eastAsia="Times New Roman" w:hAnsi="Arial" w:cs="Arial"/>
+          <w:color w:val="000000"/>
+          <w:sz w:val="27"/>
+          <w:szCs w:val="27"/>
+        </w:rPr>
+        <w:lastRenderedPageBreak/>
+        <w:t>We</w:t>
+      </w:r>
+      <w:r>
+        <w:rPr>
+          <w:rFonts w:ascii="Arial" w:eastAsia="Times New Roman" w:hAnsi="Arial" w:cs="Arial"/>
+          <w:color w:val="000000"/>
+          <w:sz w:val="27"/>
+          <w:szCs w:val="27"/>
+        </w:rPr>
+        <w:t xml:space="preserve"> are compared some data </w:t>
+      </w:r>
+      <w:r>
+        <w:rPr>
+          <w:rFonts w:ascii="Arial" w:eastAsia="Times New Roman" w:hAnsi="Arial" w:cs="Arial"/>
+          <w:color w:val="000000"/>
+          <w:sz w:val="27"/>
+          <w:szCs w:val="27"/>
+        </w:rPr>
+        <w:t>in</w:t>
+      </w:r>
+      <w:r>
+        <w:rPr>
+          <w:rFonts w:ascii="Arial" w:eastAsia="Times New Roman" w:hAnsi="Arial" w:cs="Arial"/>
+          <w:color w:val="000000"/>
+          <w:sz w:val="27"/>
+          <w:szCs w:val="27"/>
+        </w:rPr>
+        <w:t xml:space="preserve"> </w:t>
+      </w:r>
+      <w:r>
+        <w:rPr>
+          <w:rFonts w:ascii="Arial" w:eastAsia="Times New Roman" w:hAnsi="Arial" w:cs="Arial"/>
+          <w:color w:val="000000"/>
+          <w:sz w:val="27"/>
+          <w:szCs w:val="27"/>
+        </w:rPr>
+        <w:t>search for dependencies and trends</w:t>
+      </w:r>
+    </w:p>
+    <w:p>
+      <w:pPr>
+        <w:rPr>
+          <w:rFonts w:ascii="Arial" w:eastAsia="Times New Roman" w:hAnsi="Arial" w:cs="Arial"/>
+          <w:color w:val="000000"/>
+          <w:sz w:val="27"/>
+          <w:szCs w:val="27"/>
+        </w:rPr>
+      </w:pPr>
+      <w:r>
+        <w:rPr>
+          <w:rFonts w:ascii="Arial" w:eastAsia="Times New Roman" w:hAnsi="Arial" w:cs="Arial"/>
+          <w:color w:val="000000"/>
+          <w:sz w:val="27"/>
+          <w:szCs w:val="27"/>
+        </w:rPr>
+        <w:drawing>
+          <wp:inline distT="0" distB="0" distL="0" distR="0" wp14:anchorId="4042BE0B" wp14:editId="5B81780C">
+            <wp:extent cx="5629275" cy="4486275"/>
+            <wp:effectExtent l="0" t="0" r="9525" b="9525"/>
+            <wp:docPr id="5" name="Picture 5" descr="Chart, line chart&#10;&#10;Description automatically generated"/>
+            <wp:cNvGraphicFramePr>
+              <a:graphicFrameLocks xmlns:a="http://schemas.openxmlformats.org/drawingml/2006/main" noChangeAspect="1"/>
+            </wp:cNvGraphicFramePr>
+            <a:graphic xmlns:a="http://schemas.openxmlformats.org/drawingml/2006/main">
+              <a:graphicData uri="http://schemas.openxmlformats.org/drawingml/2006/picture">
+                <pic:pic xmlns:pic="http://schemas.openxmlformats.org/drawingml/2006/picture">
+                  <pic:nvPicPr>
+                    <pic:cNvPr id="5" name="Picture 5" descr="Chart, line chart&#10;&#10;Description automatically generated"/>
+                    <pic:cNvPicPr/>
+                  </pic:nvPicPr>
+                  <pic:blipFill>
+                    <a:blip r:embed="rId7"/>
+                    <a:stretch>
+                      <a:fillRect/>
+                    </a:stretch>
+                  </pic:blipFill>
+                  <pic:spPr>
+                    <a:xfrm>
+                      <a:off x="0" y="0"/>
+                      <a:ext cx="5629275" cy="4486275"/>
+                    </a:xfrm>
+                    <a:prstGeom prst="rect">
+                      <a:avLst/>
+                    </a:prstGeom>
+                  </pic:spPr>
+                </pic:pic>
+              </a:graphicData>
+            </a:graphic>
+          </wp:inline>
+        </w:drawing>
+      </w:r>
+    </w:p>
+    <w:p>
+      <w:pPr>
+        <w:shd w:val="clear" w:color="auto" w:fill="FFFFFF"/>
+        <w:spacing w:before="225" w:after="225" w:line="240" w:lineRule="auto"/>
+        <w:rPr>
+          <w:rFonts w:ascii="Arial" w:eastAsia="Times New Roman" w:hAnsi="Arial" w:cs="Arial"/>
+          <w:color w:val="000000"/>
+          <w:sz w:val="27"/>
+          <w:szCs w:val="27"/>
+        </w:rPr>
+      </w:pPr>
+      <w:r>
+        <w:rPr>
+          <w:rFonts w:ascii="Arial" w:eastAsia="Times New Roman" w:hAnsi="Arial" w:cs="Arial"/>
+          <w:color w:val="000000"/>
+          <w:sz w:val="27"/>
+          <w:szCs w:val="27"/>
+        </w:rPr>
+        <w:t>Here we can see that our company grows</w:t>
+      </w:r>
+      <w:r>
+        <w:rPr>
+          <w:rFonts w:ascii="Arial" w:eastAsia="Times New Roman" w:hAnsi="Arial" w:cs="Arial"/>
+          <w:color w:val="000000"/>
+          <w:sz w:val="27"/>
+          <w:szCs w:val="27"/>
+        </w:rPr>
+        <w:t xml:space="preserve"> in good pace, but we have to check that in a longer term, because it can be seasonal.</w:t>
+      </w:r>
+    </w:p>
+    <w:p>
+      <w:pPr>
+        <w:shd w:val="clear" w:color="auto" w:fill="FFFFFF"/>
+        <w:spacing w:before="225" w:after="225" w:line="240" w:lineRule="auto"/>
+        <w:rPr>
+          <w:rFonts w:ascii="Arial" w:eastAsia="Times New Roman" w:hAnsi="Arial" w:cs="Arial"/>
+          <w:color w:val="000000"/>
+          <w:sz w:val="27"/>
+          <w:szCs w:val="27"/>
+        </w:rPr>
+      </w:pPr>
+      <w:r>
+        <w:rPr>
+          <w:rFonts w:ascii="Arial" w:eastAsia="Times New Roman" w:hAnsi="Arial" w:cs="Arial"/>
+          <w:color w:val="000000"/>
+          <w:sz w:val="27"/>
+          <w:szCs w:val="27"/>
+        </w:rPr>
+        <w:lastRenderedPageBreak/>
+        <w:drawing>
+          <wp:inline distT="0" distB="0" distL="0" distR="0" wp14:anchorId="2F03AC44" wp14:editId="23667790">
+            <wp:extent cx="5943600" cy="4182110"/>
+            <wp:effectExtent l="0" t="0" r="0" b="8890"/>
+            <wp:docPr id="4" name="Picture 4" descr="Chart, bar chart&#10;&#10;Description automatically generated"/>
+            <wp:cNvGraphicFramePr>
+              <a:graphicFrameLocks xmlns:a="http://schemas.openxmlformats.org/drawingml/2006/main" noChangeAspect="1"/>
+            </wp:cNvGraphicFramePr>
+            <a:graphic xmlns:a="http://schemas.openxmlformats.org/drawingml/2006/main">
+              <a:graphicData uri="http://schemas.openxmlformats.org/drawingml/2006/picture">
+                <pic:pic xmlns:pic="http://schemas.openxmlformats.org/drawingml/2006/picture">
+                  <pic:nvPicPr>
+                    <pic:cNvPr id="4" name="Picture 4" descr="Chart, bar chart&#10;&#10;Description automatically generated"/>
+                    <pic:cNvPicPr/>
+                  </pic:nvPicPr>
+                  <pic:blipFill>
+                    <a:blip r:embed="rId8"/>
+                    <a:stretch>
+                      <a:fillRect/>
+                    </a:stretch>
+                  </pic:blipFill>
+                  <pic:spPr>
+                    <a:xfrm>
+                      <a:off x="0" y="0"/>
+                      <a:ext cx="5943600" cy="4182110"/>
+                    </a:xfrm>
+                    <a:prstGeom prst="rect">
+                      <a:avLst/>
+                    </a:prstGeom>
+                  </pic:spPr>
+                </pic:pic>
+              </a:graphicData>
+            </a:graphic>
+          </wp:inline>
+        </w:drawing>
+      </w:r>
+    </w:p>
+    <w:p>
+      <w:pPr>
+        <w:shd w:val="clear" w:color="auto" w:fill="FFFFFF"/>
+        <w:spacing w:before="225" w:after="225" w:line="240" w:lineRule="auto"/>
+        <w:rPr>
+          <w:rFonts w:ascii="Arial" w:eastAsia="Times New Roman" w:hAnsi="Arial" w:cs="Arial"/>
+          <w:color w:val="000000"/>
+          <w:sz w:val="27"/>
+          <w:szCs w:val="27"/>
+        </w:rPr>
+      </w:pPr>
+      <w:r>
+        <w:rPr>
+          <w:rFonts w:ascii="Arial" w:eastAsia="Times New Roman" w:hAnsi="Arial" w:cs="Arial"/>
+          <w:color w:val="000000"/>
+          <w:sz w:val="27"/>
+          <w:szCs w:val="27"/>
+        </w:rPr>
+        <w:t xml:space="preserve">That graph shows us our main countries to work with. </w:t>
+      </w:r>
+      <w:r>
+        <w:rPr>
+          <w:rFonts w:ascii="Arial" w:eastAsia="Times New Roman" w:hAnsi="Arial" w:cs="Arial"/>
+          <w:color w:val="000000"/>
+          <w:sz w:val="27"/>
+          <w:szCs w:val="27"/>
+        </w:rPr>
+        <w:t>Of course,</w:t>
+      </w:r>
+      <w:r>
+        <w:rPr>
+          <w:rFonts w:ascii="Arial" w:eastAsia="Times New Roman" w:hAnsi="Arial" w:cs="Arial"/>
+          <w:color w:val="000000"/>
+          <w:sz w:val="27"/>
+          <w:szCs w:val="27"/>
+        </w:rPr>
+        <w:t xml:space="preserve"> our main customers are in the United Kingdom, but after that we can see </w:t>
+      </w:r>
+      <w:r>
+        <w:rPr>
+          <w:rFonts w:ascii="Arial" w:eastAsia="Times New Roman" w:hAnsi="Arial" w:cs="Arial"/>
+          <w:color w:val="000000"/>
+          <w:sz w:val="27"/>
+          <w:szCs w:val="27"/>
+        </w:rPr>
+        <w:t>E</w:t>
+      </w:r>
+      <w:r>
+        <w:rPr>
+          <w:rFonts w:ascii="Arial" w:eastAsia="Times New Roman" w:hAnsi="Arial" w:cs="Arial"/>
+          <w:color w:val="000000"/>
+          <w:sz w:val="27"/>
+          <w:szCs w:val="27"/>
+        </w:rPr>
+        <w:t>IRE</w:t>
+      </w:r>
+      <w:r>
+        <w:rPr>
+          <w:rFonts w:ascii="Arial" w:eastAsia="Times New Roman" w:hAnsi="Arial" w:cs="Arial"/>
+          <w:color w:val="000000"/>
+          <w:sz w:val="27"/>
+          <w:szCs w:val="27"/>
+        </w:rPr>
+        <w:t>,</w:t>
+      </w:r>
+      <w:r>
+        <w:rPr>
+          <w:rFonts w:ascii="Arial" w:eastAsia="Times New Roman" w:hAnsi="Arial" w:cs="Arial"/>
+          <w:color w:val="000000"/>
+          <w:sz w:val="27"/>
+          <w:szCs w:val="27"/>
+        </w:rPr>
+        <w:t xml:space="preserve"> </w:t>
+      </w:r>
+      <w:r>
+        <w:rPr>
+          <w:rFonts w:ascii="Arial" w:eastAsia="Times New Roman" w:hAnsi="Arial" w:cs="Arial"/>
+          <w:color w:val="000000"/>
+          <w:sz w:val="27"/>
+          <w:szCs w:val="27"/>
+        </w:rPr>
+        <w:t>Germany,</w:t>
+      </w:r>
+      <w:r>
+        <w:rPr>
+          <w:rFonts w:ascii="Arial" w:eastAsia="Times New Roman" w:hAnsi="Arial" w:cs="Arial"/>
+          <w:color w:val="000000"/>
+          <w:sz w:val="27"/>
+          <w:szCs w:val="27"/>
+        </w:rPr>
+        <w:t xml:space="preserve"> and</w:t>
+      </w:r>
+      <w:r>
+        <w:rPr>
+          <w:rFonts w:ascii="Arial" w:eastAsia="Times New Roman" w:hAnsi="Arial" w:cs="Arial"/>
+          <w:color w:val="000000"/>
+          <w:sz w:val="27"/>
+          <w:szCs w:val="27"/>
+        </w:rPr>
+        <w:t xml:space="preserve"> France</w:t>
+      </w:r>
+      <w:r>
+        <w:rPr>
+          <w:rFonts w:ascii="Arial" w:eastAsia="Times New Roman" w:hAnsi="Arial" w:cs="Arial"/>
+          <w:color w:val="000000"/>
+          <w:sz w:val="27"/>
+          <w:szCs w:val="27"/>
+        </w:rPr>
+        <w:t xml:space="preserve">, they are </w:t>
+      </w:r>
+      <w:r>
+        <w:rPr>
+          <w:rFonts w:ascii="Arial" w:eastAsia="Times New Roman" w:hAnsi="Arial" w:cs="Arial"/>
+          <w:color w:val="000000"/>
+          <w:sz w:val="27"/>
+          <w:szCs w:val="27"/>
+        </w:rPr>
+        <w:t xml:space="preserve">main of the </w:t>
+      </w:r>
+      <w:r>
+        <w:rPr>
+          <w:rFonts w:ascii="Arial" w:eastAsia="Times New Roman" w:hAnsi="Arial" w:cs="Arial"/>
+          <w:color w:val="000000"/>
+          <w:sz w:val="27"/>
+          <w:szCs w:val="27"/>
+        </w:rPr>
+        <w:t>leading</w:t>
+      </w:r>
+      <w:r>
+        <w:rPr>
+          <w:rFonts w:ascii="Arial" w:eastAsia="Times New Roman" w:hAnsi="Arial" w:cs="Arial"/>
+          <w:color w:val="000000"/>
+          <w:sz w:val="27"/>
+          <w:szCs w:val="27"/>
+        </w:rPr>
+        <w:t xml:space="preserve"> countries</w:t>
+      </w:r>
+      <w:r>
+        <w:rPr>
+          <w:rFonts w:ascii="Arial" w:eastAsia="Times New Roman" w:hAnsi="Arial" w:cs="Arial"/>
+          <w:color w:val="000000"/>
+          <w:sz w:val="27"/>
+          <w:szCs w:val="27"/>
+        </w:rPr>
+        <w:t xml:space="preserve"> in both graphs</w:t>
+      </w:r>
+      <w:r>
+        <w:rPr>
+          <w:rFonts w:ascii="Arial" w:eastAsia="Times New Roman" w:hAnsi="Arial" w:cs="Arial"/>
+          <w:color w:val="000000"/>
+          <w:sz w:val="27"/>
+          <w:szCs w:val="27"/>
+        </w:rPr>
+        <w:t>.</w:t>
+      </w:r>
       <w:r>
         <w:rPr>
           <w:rFonts w:ascii="Arial" w:eastAsia="Times New Roman" w:hAnsi="Arial" w:cs="Arial"/>
@@ -3227,6 +6490,119 @@
       </w:pPr>
       <w:rPr>
         <w:rFonts w:ascii="Arial" w:eastAsia="Times New Roman" w:hAnsi="Arial" w:cs="Arial" w:hint="default"/>
+      </w:rPr>
+    </w:lvl>
+    <w:lvl w:ilvl="1" w:tplc="04090003" w:tentative="1">
+      <w:start w:val="1"/>
+      <w:numFmt w:val="bullet"/>
+      <w:lvlText w:val="o"/>
+      <w:lvlJc w:val="left"/>
+      <w:pPr>
+        <w:ind w:left="1440" w:hanging="360"/>
+      </w:pPr>
+      <w:rPr>
+        <w:rFonts w:ascii="Courier New" w:hAnsi="Courier New" w:cs="Courier New" w:hint="default"/>
+      </w:rPr>
+    </w:lvl>
+    <w:lvl w:ilvl="2" w:tplc="04090005" w:tentative="1">
+      <w:start w:val="1"/>
+      <w:numFmt w:val="bullet"/>
+      <w:lvlText w:val=""/>
+      <w:lvlJc w:val="left"/>
+      <w:pPr>
+        <w:ind w:left="2160" w:hanging="360"/>
+      </w:pPr>
+      <w:rPr>
+        <w:rFonts w:ascii="Wingdings" w:hAnsi="Wingdings" w:hint="default"/>
+      </w:rPr>
+    </w:lvl>
+    <w:lvl w:ilvl="3" w:tplc="04090001" w:tentative="1">
+      <w:start w:val="1"/>
+      <w:numFmt w:val="bullet"/>
+      <w:lvlText w:val=""/>
+      <w:lvlJc w:val="left"/>
+      <w:pPr>
+        <w:ind w:left="2880" w:hanging="360"/>
+      </w:pPr>
+      <w:rPr>
+        <w:rFonts w:ascii="Symbol" w:hAnsi="Symbol" w:hint="default"/>
+      </w:rPr>
+    </w:lvl>
+    <w:lvl w:ilvl="4" w:tplc="04090003" w:tentative="1">
+      <w:start w:val="1"/>
+      <w:numFmt w:val="bullet"/>
+      <w:lvlText w:val="o"/>
+      <w:lvlJc w:val="left"/>
+      <w:pPr>
+        <w:ind w:left="3600" w:hanging="360"/>
+      </w:pPr>
+      <w:rPr>
+        <w:rFonts w:ascii="Courier New" w:hAnsi="Courier New" w:cs="Courier New" w:hint="default"/>
+      </w:rPr>
+    </w:lvl>
+    <w:lvl w:ilvl="5" w:tplc="04090005" w:tentative="1">
+      <w:start w:val="1"/>
+      <w:numFmt w:val="bullet"/>
+      <w:lvlText w:val=""/>
+      <w:lvlJc w:val="left"/>
+      <w:pPr>
+        <w:ind w:left="4320" w:hanging="360"/>
+      </w:pPr>
+      <w:rPr>
+        <w:rFonts w:ascii="Wingdings" w:hAnsi="Wingdings" w:hint="default"/>
+      </w:rPr>
+    </w:lvl>
+    <w:lvl w:ilvl="6" w:tplc="04090001" w:tentative="1">
+      <w:start w:val="1"/>
+      <w:numFmt w:val="bullet"/>
+      <w:lvlText w:val=""/>
+      <w:lvlJc w:val="left"/>
+      <w:pPr>
+        <w:ind w:left="5040" w:hanging="360"/>
+      </w:pPr>
+      <w:rPr>
+        <w:rFonts w:ascii="Symbol" w:hAnsi="Symbol" w:hint="default"/>
+      </w:rPr>
+    </w:lvl>
+    <w:lvl w:ilvl="7" w:tplc="04090003" w:tentative="1">
+      <w:start w:val="1"/>
+      <w:numFmt w:val="bullet"/>
+      <w:lvlText w:val="o"/>
+      <w:lvlJc w:val="left"/>
+      <w:pPr>
+        <w:ind w:left="5760" w:hanging="360"/>
+      </w:pPr>
+      <w:rPr>
+        <w:rFonts w:ascii="Courier New" w:hAnsi="Courier New" w:cs="Courier New" w:hint="default"/>
+      </w:rPr>
+    </w:lvl>
+    <w:lvl w:ilvl="8" w:tplc="04090005" w:tentative="1">
+      <w:start w:val="1"/>
+      <w:numFmt w:val="bullet"/>
+      <w:lvlText w:val=""/>
+      <w:lvlJc w:val="left"/>
+      <w:pPr>
+        <w:ind w:left="6480" w:hanging="360"/>
+      </w:pPr>
+      <w:rPr>
+        <w:rFonts w:ascii="Wingdings" w:hAnsi="Wingdings" w:hint="default"/>
+      </w:rPr>
+    </w:lvl>
+  </w:abstractNum>
+  <w:abstractNum w:abstractNumId="9" w15:restartNumberingAfterBreak="0">
+    <w:nsid w:val="686114B7"/>
+    <w:multiLevelType w:val="hybridMultilevel"/>
+    <w:tmpl w:val="AF30506C"/>
+    <w:lvl w:ilvl="0" w:tplc="04090001">
+      <w:start w:val="1"/>
+      <w:numFmt w:val="bullet"/>
+      <w:lvlText w:val=""/>
+      <w:lvlJc w:val="left"/>
+      <w:pPr>
+        <w:ind w:left="720" w:hanging="360"/>
+      </w:pPr>
+      <w:rPr>
+        <w:rFonts w:ascii="Symbol" w:hAnsi="Symbol" w:hint="default"/>
       </w:rPr>
     </w:lvl>
     <w:lvl w:ilvl="1" w:tplc="04090003" w:tentative="1">
@@ -3352,6 +6728,9 @@
   </w:num>
   <w:num w:numId="9" w16cid:durableId="267978142">
     <w:abstractNumId w:val="0"/>
+  </w:num>
+  <w:num w:numId="10" w16cid:durableId="1177958686">
+    <w:abstractNumId w:val="9"/>
   </w:num>
 </w:numbering>
 </file>
@@ -3810,6 +7189,25 @@
       <w:contextualSpacing/>
     </w:pPr>
   </w:style>
+  <w:style w:type="table" w:styleId="TableGrid">
+    <w:name w:val="Table Grid"/>
+    <w:basedOn w:val="TableNormal"/>
+    <w:uiPriority w:val="39"/>
+    <w:rsid w:val="001D4BDB"/>
+    <w:pPr>
+      <w:spacing w:after="0" w:line="240" w:lineRule="auto"/>
+    </w:pPr>
+    <w:tblPr>
+      <w:tblBorders>
+        <w:top w:val="single" w:sz="4" w:space="0" w:color="auto"/>
+        <w:left w:val="single" w:sz="4" w:space="0" w:color="auto"/>
+        <w:bottom w:val="single" w:sz="4" w:space="0" w:color="auto"/>
+        <w:right w:val="single" w:sz="4" w:space="0" w:color="auto"/>
+        <w:insideH w:val="single" w:sz="4" w:space="0" w:color="auto"/>
+        <w:insideV w:val="single" w:sz="4" w:space="0" w:color="auto"/>
+      </w:tblBorders>
+    </w:tblPr>
+  </w:style>
 </w:styles>
 </file>
 
@@ -4106,4 +7504,16 @@
     </a:ext>
   </a:extLst>
 </a:theme>
+</file>
+
+<file path=customXml/item1.xml><?xml version="1.0" encoding="utf-8"?>
+<b:Sources xmlns:b="http://schemas.openxmlformats.org/officeDocument/2006/bibliography" xmlns="http://schemas.openxmlformats.org/officeDocument/2006/bibliography" SelectedStyle="\APASixthEditionOfficeOnline.xsl" StyleName="APA" Version="6"/>
+</file>
+
+<file path=customXml/itemProps1.xml><?xml version="1.0" encoding="utf-8"?>
+<ds:datastoreItem xmlns:ds="http://schemas.openxmlformats.org/officeDocument/2006/customXml" ds:itemID="{89523CA7-1B05-4893-91AA-5E60EB4D5DF0}">
+  <ds:schemaRefs>
+    <ds:schemaRef ds:uri="http://schemas.openxmlformats.org/officeDocument/2006/bibliography"/>
+  </ds:schemaRefs>
+</ds:datastoreItem>
 </file>
</xml_diff>